<commit_message>
debugging automatic download java
</commit_message>
<xml_diff>
--- a/UserManual/Cell-ACDC_User_Manual.docx
+++ b/UserManual/Cell-ACDC_User_Manual.docx
@@ -4,13 +4,74 @@
   <w:body>
     <w:p>
       <w:pPr>
-        <w:pStyle w:val="Heading1"/>
-        <w:rPr>
-          <w:lang w:val="en-GB"/>
-        </w:rPr>
-      </w:pPr>
-      <w:r>
-        <w:rPr>
+        <w:pStyle w:val="Title"/>
+        <w:spacing w:after="480"/>
+        <w:rPr>
+          <w:rFonts w:ascii="Ubuntu" w:hAnsi="Ubuntu"/>
+          <w:lang w:val="en-GB"/>
+        </w:rPr>
+      </w:pPr>
+      <w:r>
+        <w:rPr>
+          <w:rFonts w:ascii="Ubuntu" w:hAnsi="Ubuntu"/>
+          <w:lang w:val="en-GB"/>
+        </w:rPr>
+        <w:drawing>
+          <wp:anchor distT="0" distB="0" distL="114300" distR="114300" simplePos="0" relativeHeight="251662336" behindDoc="0" locked="0" layoutInCell="1" allowOverlap="1" wp14:anchorId="353C6EAA" wp14:editId="77EED72E">
+            <wp:simplePos x="0" y="0"/>
+            <wp:positionH relativeFrom="column">
+              <wp:posOffset>0</wp:posOffset>
+            </wp:positionH>
+            <wp:positionV relativeFrom="paragraph">
+              <wp:posOffset>2209</wp:posOffset>
+            </wp:positionV>
+            <wp:extent cx="453358" cy="453358"/>
+            <wp:effectExtent l="0" t="0" r="0" b="4445"/>
+            <wp:wrapSquare wrapText="bothSides"/>
+            <wp:docPr id="19" name="Graphic 19"/>
+            <wp:cNvGraphicFramePr>
+              <a:graphicFrameLocks xmlns:a="http://schemas.openxmlformats.org/drawingml/2006/main" noChangeAspect="1"/>
+            </wp:cNvGraphicFramePr>
+            <a:graphic xmlns:a="http://schemas.openxmlformats.org/drawingml/2006/main">
+              <a:graphicData uri="http://schemas.openxmlformats.org/drawingml/2006/picture">
+                <pic:pic xmlns:pic="http://schemas.openxmlformats.org/drawingml/2006/picture">
+                  <pic:nvPicPr>
+                    <pic:cNvPr id="1" name=""/>
+                    <pic:cNvPicPr/>
+                  </pic:nvPicPr>
+                  <pic:blipFill>
+                    <a:blip r:embed="rId5">
+                      <a:extLst>
+                        <a:ext uri="{28A0092B-C50C-407E-A947-70E740481C1C}">
+                          <a14:useLocalDpi xmlns:a14="http://schemas.microsoft.com/office/drawing/2010/main" val="0"/>
+                        </a:ext>
+                        <a:ext uri="{96DAC541-7B7A-43D3-8B79-37D633B846F1}">
+                          <asvg:svgBlip xmlns:asvg="http://schemas.microsoft.com/office/drawing/2016/SVG/main" r:embed="rId6"/>
+                        </a:ext>
+                      </a:extLst>
+                    </a:blip>
+                    <a:stretch>
+                      <a:fillRect/>
+                    </a:stretch>
+                  </pic:blipFill>
+                  <pic:spPr>
+                    <a:xfrm>
+                      <a:off x="0" y="0"/>
+                      <a:ext cx="453358" cy="453358"/>
+                    </a:xfrm>
+                    <a:prstGeom prst="rect">
+                      <a:avLst/>
+                    </a:prstGeom>
+                  </pic:spPr>
+                </pic:pic>
+              </a:graphicData>
+            </a:graphic>
+          </wp:anchor>
+        </w:drawing>
+      </w:r>
+      <w:r>
+        <w:rPr>
+          <w:rFonts w:ascii="Ubuntu" w:hAnsi="Ubuntu"/>
           <w:lang w:val="en-GB"/>
         </w:rPr>
         <w:t xml:space="preserve">Cell-ACDC </w:t>
@@ -76,7 +137,7 @@
         </w:rPr>
         <w:t xml:space="preserve">It includes two of the latest deep learning methods, </w:t>
       </w:r>
-      <w:hyperlink r:id="rId5" w:history="1">
+      <w:hyperlink r:id="rId7" w:history="1">
         <w:proofErr w:type="spellStart"/>
         <w:r>
           <w:rPr>
@@ -93,7 +154,7 @@
         </w:rPr>
         <w:t xml:space="preserve"> and </w:t>
       </w:r>
-      <w:hyperlink r:id="rId6" w:history="1">
+      <w:hyperlink r:id="rId8" w:history="1">
         <w:proofErr w:type="spellStart"/>
         <w:r>
           <w:rPr>
@@ -204,7 +265,7 @@
         </w:rPr>
         <w:t xml:space="preserve">Download the latest release from </w:t>
       </w:r>
-      <w:hyperlink r:id="rId7" w:history="1">
+      <w:hyperlink r:id="rId9" w:history="1">
         <w:r>
           <w:rPr>
             <w:rStyle w:val="Hyperlink"/>
@@ -225,15 +286,7 @@
         <w:pStyle w:val="NormalList"/>
       </w:pPr>
       <w:r>
-        <w:t xml:space="preserve">If you don’t already have Python or Anaconda, </w:t>
-      </w:r>
-      <w:proofErr w:type="gramStart"/>
-      <w:r>
-        <w:t>download</w:t>
-      </w:r>
-      <w:proofErr w:type="gramEnd"/>
-      <w:r>
-        <w:t xml:space="preserve"> and install </w:t>
+        <w:t xml:space="preserve">If you don’t already have Python or Anaconda, download and install </w:t>
       </w:r>
       <w:proofErr w:type="spellStart"/>
       <w:r>
@@ -243,7 +296,7 @@
       <w:r>
         <w:t xml:space="preserve"> for Python 3.8 </w:t>
       </w:r>
-      <w:hyperlink r:id="rId8" w:history="1">
+      <w:hyperlink r:id="rId10" w:history="1">
         <w:r>
           <w:rPr>
             <w:rStyle w:val="Hyperlink"/>
@@ -280,15 +333,18 @@
     <w:p>
       <w:pPr>
         <w:pStyle w:val="Heading2"/>
-        <w:rPr>
-          <w:lang w:val="en-GB"/>
-        </w:rPr>
-      </w:pPr>
-      <w:r>
-        <w:rPr>
-          <w:lang w:val="en-GB"/>
-        </w:rPr>
-        <w:t>Installing on Windows 10</w:t>
+      </w:pPr>
+      <w:r>
+        <w:rPr>
+          <w:lang w:val="en-GB"/>
+        </w:rPr>
+        <w:t xml:space="preserve">Installing on </w:t>
+      </w:r>
+      <w:r>
+        <w:rPr>
+          <w:lang w:val="en-GB"/>
+        </w:rPr>
+        <w:t>Windows</w:t>
       </w:r>
       <w:r>
         <w:rPr>
@@ -301,15 +357,15 @@
         <w:rPr>
           <w:lang w:val="en-GB"/>
         </w:rPr>
-        <w:t>Miniconda</w:t>
-      </w:r>
-      <w:proofErr w:type="spellEnd"/>
-      <w:r>
-        <w:rPr>
-          <w:lang w:val="en-GB"/>
-        </w:rPr>
-        <w:t xml:space="preserve"> or Anaconda</w:t>
-      </w:r>
+        <w:t>c</w:t>
+      </w:r>
+      <w:r>
+        <w:rPr>
+          <w:lang w:val="en-GB"/>
+        </w:rPr>
+        <w:t>onda</w:t>
+      </w:r>
+      <w:proofErr w:type="spellEnd"/>
     </w:p>
     <w:p>
       <w:pPr>
@@ -388,13 +444,13 @@
         <w:rPr>
           <w:rStyle w:val="Code"/>
         </w:rPr>
-        <w:t>\Frank</w:t>
-      </w:r>
-      <w:r>
-        <w:rPr>
-          <w:rStyle w:val="Code"/>
-        </w:rPr>
-        <w:t>\Cell_ACDC</w:t>
+        <w:t>\Frank\</w:t>
+      </w:r>
+      <w:r>
+        <w:rPr>
+          <w:rStyle w:val="Code"/>
+        </w:rPr>
+        <w:t xml:space="preserve">Cell-ACDC </w:t>
       </w:r>
       <w:r>
         <w:t>)</w:t>
@@ -444,7 +500,51 @@
         <w:t>”</w:t>
       </w:r>
       <w:r>
-        <w:t>. Press “Enter” to confirm.</w:t>
+        <w:t xml:space="preserve"> </w:t>
+      </w:r>
+      <w:r>
+        <w:t xml:space="preserve"> Press “Enter” to confirm.</w:t>
+      </w:r>
+      <w:r>
+        <w:t xml:space="preserve"> </w:t>
+      </w:r>
+      <w:r>
+        <w:t xml:space="preserve">Note that if you unzipped into a drive different from </w:t>
+      </w:r>
+      <w:r>
+        <w:rPr>
+          <w:rStyle w:val="Code"/>
+        </w:rPr>
+        <w:t>C:\</w:t>
+      </w:r>
+      <w:r>
+        <w:t xml:space="preserve"> </w:t>
+      </w:r>
+      <w:proofErr w:type="spellStart"/>
+      <w:r>
+        <w:t>tou</w:t>
+      </w:r>
+      <w:proofErr w:type="spellEnd"/>
+      <w:r>
+        <w:t xml:space="preserve"> first need to change the drive letter in your terminal. To do so type the letter first (e.g., </w:t>
+      </w:r>
+      <w:r>
+        <w:rPr>
+          <w:rStyle w:val="Code"/>
+        </w:rPr>
+        <w:t>G:</w:t>
+      </w:r>
+      <w:r>
+        <w:t xml:space="preserve">) and then you can navigate with the </w:t>
+      </w:r>
+      <w:r>
+        <w:rPr>
+          <w:rStyle w:val="Code"/>
+        </w:rPr>
+        <w:t>cd</w:t>
+      </w:r>
+      <w:r>
+        <w:t xml:space="preserve"> command.</w:t>
       </w:r>
     </w:p>
     <w:p>
@@ -456,15 +556,16 @@
         </w:numPr>
         <w:spacing w:after="240"/>
         <w:ind w:left="714"/>
+        <w:jc w:val="center"/>
       </w:pPr>
       <w:r>
         <w:rPr>
           <w:noProof/>
         </w:rPr>
         <w:drawing>
-          <wp:inline distT="0" distB="0" distL="0" distR="0" wp14:anchorId="5895C907" wp14:editId="5F125627">
-            <wp:extent cx="5400000" cy="970982"/>
-            <wp:effectExtent l="0" t="0" r="0" b="635"/>
+          <wp:inline distT="0" distB="0" distL="0" distR="0" wp14:anchorId="5895C907" wp14:editId="2DDE1E6F">
+            <wp:extent cx="4320000" cy="776785"/>
+            <wp:effectExtent l="0" t="0" r="4445" b="4445"/>
             <wp:docPr id="1" name="Picture 1" descr="Text&#10;&#10;Description automatically generated"/>
             <wp:cNvGraphicFramePr>
               <a:graphicFrameLocks xmlns:a="http://schemas.openxmlformats.org/drawingml/2006/main" noChangeAspect="1"/>
@@ -477,7 +578,7 @@
                     <pic:cNvPicPr/>
                   </pic:nvPicPr>
                   <pic:blipFill>
-                    <a:blip r:embed="rId9"/>
+                    <a:blip r:embed="rId11"/>
                     <a:stretch>
                       <a:fillRect/>
                     </a:stretch>
@@ -485,7 +586,7 @@
                   <pic:spPr>
                     <a:xfrm>
                       <a:off x="0" y="0"/>
-                      <a:ext cx="5400000" cy="970982"/>
+                      <a:ext cx="4320000" cy="776785"/>
                     </a:xfrm>
                     <a:prstGeom prst="rect">
                       <a:avLst/>
@@ -509,7 +610,21 @@
         <w:rPr>
           <w:lang w:val="en-GB"/>
         </w:rPr>
-        <w:t>Now type the following commands one at the time (press “Enter” after each command and type “Y” when requested):</w:t>
+        <w:t xml:space="preserve">Now type the following commands </w:t>
+      </w:r>
+      <w:r>
+        <w:rPr>
+          <w:b/>
+          <w:bCs/>
+          <w:lang w:val="en-GB"/>
+        </w:rPr>
+        <w:t>one at the time</w:t>
+      </w:r>
+      <w:r>
+        <w:rPr>
+          <w:lang w:val="en-GB"/>
+        </w:rPr>
+        <w:t xml:space="preserve"> (press “Enter” after each command and type “Y” when requested):</w:t>
       </w:r>
     </w:p>
     <w:p>
@@ -630,20 +745,6 @@
     </w:p>
     <w:p>
       <w:pPr>
-        <w:spacing w:line="259" w:lineRule="auto"/>
-        <w:rPr>
-          <w:lang w:val="en-GB"/>
-        </w:rPr>
-      </w:pPr>
-      <w:r>
-        <w:rPr>
-          <w:lang w:val="en-GB"/>
-        </w:rPr>
-        <w:br w:type="page"/>
-      </w:r>
-    </w:p>
-    <w:p>
-      <w:pPr>
         <w:pStyle w:val="NormalList"/>
         <w:numPr>
           <w:ilvl w:val="0"/>
@@ -658,42 +759,7 @@
         <w:rPr>
           <w:lang w:val="en-GB"/>
         </w:rPr>
-        <w:lastRenderedPageBreak/>
-        <w:t xml:space="preserve">Anaconda will create the environment with Python 3.8 and all the packages required. This step can take several minutes (about 20 minutes if I </w:t>
-      </w:r>
-      <w:proofErr w:type="gramStart"/>
-      <w:r>
-        <w:rPr>
-          <w:lang w:val="en-GB"/>
-        </w:rPr>
-        <w:t>have to</w:t>
-      </w:r>
-      <w:proofErr w:type="gramEnd"/>
-      <w:r>
-        <w:rPr>
-          <w:lang w:val="en-GB"/>
-        </w:rPr>
-        <w:t xml:space="preserve"> guess, but it depends on your internet connection speed). </w:t>
-      </w:r>
-      <w:r>
-        <w:rPr>
-          <w:lang w:val="en-GB"/>
-        </w:rPr>
-        <w:t xml:space="preserve">If </w:t>
-      </w:r>
-      <w:proofErr w:type="gramStart"/>
-      <w:r>
-        <w:rPr>
-          <w:lang w:val="en-GB"/>
-        </w:rPr>
-        <w:t>successful</w:t>
-      </w:r>
-      <w:proofErr w:type="gramEnd"/>
-      <w:r>
-        <w:rPr>
-          <w:lang w:val="en-GB"/>
-        </w:rPr>
-        <w:t xml:space="preserve"> your terminal should now look like this:</w:t>
+        <w:t xml:space="preserve">Anaconda will create the environment with Python 3.8 and all the packages required. This step can take several minutes (about 20 minutes if I have to guess, but it depends on your internet connection speed). </w:t>
       </w:r>
     </w:p>
     <w:p>
@@ -705,9 +771,180 @@
         </w:numPr>
         <w:ind w:left="720"/>
         <w:rPr>
-          <w:rStyle w:val="Code"/>
-        </w:rPr>
-      </w:pPr>
+          <w:lang w:val="en-GB"/>
+        </w:rPr>
+      </w:pPr>
+      <w:r>
+        <w:rPr>
+          <w:lang w:val="en-GB"/>
+        </w:rPr>
+        <w:t xml:space="preserve">If </w:t>
+      </w:r>
+      <w:r>
+        <w:rPr>
+          <w:lang w:val="en-GB"/>
+        </w:rPr>
+        <w:t>successful,</w:t>
+      </w:r>
+      <w:r>
+        <w:rPr>
+          <w:lang w:val="en-GB"/>
+        </w:rPr>
+        <w:t xml:space="preserve"> your terminal should now look like </w:t>
+      </w:r>
+      <w:r>
+        <w:rPr>
+          <w:lang w:val="en-GB"/>
+        </w:rPr>
+        <w:t xml:space="preserve">the screenshot below (red circle around the part that will tell you that the installation was successful). If you had an </w:t>
+      </w:r>
+      <w:r>
+        <w:rPr>
+          <w:lang w:val="en-GB"/>
+        </w:rPr>
+        <w:t>error,</w:t>
+      </w:r>
+      <w:r>
+        <w:rPr>
+          <w:lang w:val="en-GB"/>
+        </w:rPr>
+        <w:t xml:space="preserve"> you </w:t>
+      </w:r>
+      <w:r>
+        <w:rPr>
+          <w:lang w:val="en-GB"/>
+        </w:rPr>
+        <w:t>could</w:t>
+      </w:r>
+      <w:r>
+        <w:rPr>
+          <w:lang w:val="en-GB"/>
+        </w:rPr>
+        <w:t xml:space="preserve"> try installing using pip (see instructions below</w:t>
+      </w:r>
+      <w:r>
+        <w:rPr>
+          <w:lang w:val="en-GB"/>
+        </w:rPr>
+        <w:t>) or</w:t>
+      </w:r>
+      <w:r>
+        <w:rPr>
+          <w:lang w:val="en-GB"/>
+        </w:rPr>
+        <w:t xml:space="preserve"> open an issue </w:t>
+      </w:r>
+      <w:hyperlink r:id="rId12" w:history="1">
+        <w:r>
+          <w:rPr>
+            <w:rStyle w:val="Hyperlink"/>
+            <w:lang w:val="en-GB"/>
+          </w:rPr>
+          <w:t>here</w:t>
+        </w:r>
+      </w:hyperlink>
+      <w:r>
+        <w:rPr>
+          <w:lang w:val="en-GB"/>
+        </w:rPr>
+        <w:t>.</w:t>
+      </w:r>
+    </w:p>
+    <w:p>
+      <w:pPr>
+        <w:pStyle w:val="NormalList"/>
+        <w:numPr>
+          <w:ilvl w:val="0"/>
+          <w:numId w:val="0"/>
+        </w:numPr>
+        <w:ind w:left="720"/>
+        <w:rPr>
+          <w:rStyle w:val="Code"/>
+        </w:rPr>
+      </w:pPr>
+      <w:r>
+        <w:rPr>
+          <w:noProof/>
+        </w:rPr>
+        <w:lastRenderedPageBreak/>
+        <mc:AlternateContent>
+          <mc:Choice Requires="wps">
+            <w:drawing>
+              <wp:anchor distT="0" distB="0" distL="114300" distR="114300" simplePos="0" relativeHeight="251659264" behindDoc="0" locked="0" layoutInCell="1" allowOverlap="1" wp14:anchorId="7CBBC1BA" wp14:editId="2DE6CE3E">
+                <wp:simplePos x="0" y="0"/>
+                <wp:positionH relativeFrom="column">
+                  <wp:posOffset>245548</wp:posOffset>
+                </wp:positionH>
+                <wp:positionV relativeFrom="paragraph">
+                  <wp:posOffset>2842895</wp:posOffset>
+                </wp:positionV>
+                <wp:extent cx="2181790" cy="752784"/>
+                <wp:effectExtent l="0" t="0" r="28575" b="28575"/>
+                <wp:wrapNone/>
+                <wp:docPr id="3" name="Oval 3"/>
+                <wp:cNvGraphicFramePr/>
+                <a:graphic xmlns:a="http://schemas.openxmlformats.org/drawingml/2006/main">
+                  <a:graphicData uri="http://schemas.microsoft.com/office/word/2010/wordprocessingShape">
+                    <wps:wsp>
+                      <wps:cNvSpPr/>
+                      <wps:spPr>
+                        <a:xfrm>
+                          <a:off x="0" y="0"/>
+                          <a:ext cx="2181790" cy="752784"/>
+                        </a:xfrm>
+                        <a:prstGeom prst="ellipse">
+                          <a:avLst/>
+                        </a:prstGeom>
+                        <a:noFill/>
+                        <a:ln>
+                          <a:solidFill>
+                            <a:srgbClr val="FF0000"/>
+                          </a:solidFill>
+                        </a:ln>
+                      </wps:spPr>
+                      <wps:style>
+                        <a:lnRef idx="2">
+                          <a:schemeClr val="accent1">
+                            <a:shade val="50000"/>
+                          </a:schemeClr>
+                        </a:lnRef>
+                        <a:fillRef idx="1">
+                          <a:schemeClr val="accent1"/>
+                        </a:fillRef>
+                        <a:effectRef idx="0">
+                          <a:schemeClr val="accent1"/>
+                        </a:effectRef>
+                        <a:fontRef idx="minor">
+                          <a:schemeClr val="lt1"/>
+                        </a:fontRef>
+                      </wps:style>
+                      <wps:bodyPr rot="0" spcFirstLastPara="0" vertOverflow="overflow" horzOverflow="overflow" vert="horz" wrap="square" lIns="91440" tIns="45720" rIns="91440" bIns="45720" numCol="1" spcCol="0" rtlCol="0" fromWordArt="0" anchor="ctr" anchorCtr="0" forceAA="0" compatLnSpc="1">
+                        <a:prstTxWarp prst="textNoShape">
+                          <a:avLst/>
+                        </a:prstTxWarp>
+                        <a:noAutofit/>
+                      </wps:bodyPr>
+                    </wps:wsp>
+                  </a:graphicData>
+                </a:graphic>
+                <wp14:sizeRelH relativeFrom="margin">
+                  <wp14:pctWidth>0</wp14:pctWidth>
+                </wp14:sizeRelH>
+                <wp14:sizeRelV relativeFrom="margin">
+                  <wp14:pctHeight>0</wp14:pctHeight>
+                </wp14:sizeRelV>
+              </wp:anchor>
+            </w:drawing>
+          </mc:Choice>
+          <mc:Fallback>
+            <w:pict>
+              <v:oval w14:anchorId="7D83BCDE" id="Oval 3" o:spid="_x0000_s1026" style="position:absolute;margin-left:19.35pt;margin-top:223.85pt;width:171.8pt;height:59.25pt;z-index:251659264;visibility:visible;mso-wrap-style:square;mso-width-percent:0;mso-height-percent:0;mso-wrap-distance-left:9pt;mso-wrap-distance-top:0;mso-wrap-distance-right:9pt;mso-wrap-distance-bottom:0;mso-position-horizontal:absolute;mso-position-horizontal-relative:text;mso-position-vertical:absolute;mso-position-vertical-relative:text;mso-width-percent:0;mso-height-percent:0;mso-width-relative:margin;mso-height-relative:margin;v-text-anchor:middle" o:gfxdata="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" filled="f" strokecolor="red" strokeweight="1pt">
+                <v:stroke joinstyle="miter"/>
+              </v:oval>
+            </w:pict>
+          </mc:Fallback>
+        </mc:AlternateContent>
+      </w:r>
       <w:r>
         <w:rPr>
           <w:noProof/>
@@ -728,7 +965,7 @@
                     <pic:cNvPicPr/>
                   </pic:nvPicPr>
                   <pic:blipFill>
-                    <a:blip r:embed="rId10"/>
+                    <a:blip r:embed="rId13"/>
                     <a:stretch>
                       <a:fillRect/>
                     </a:stretch>
@@ -749,9 +986,3293 @@
         </w:drawing>
       </w:r>
     </w:p>
+    <w:p>
+      <w:pPr>
+        <w:rPr>
+          <w:rStyle w:val="Code"/>
+        </w:rPr>
+      </w:pPr>
+    </w:p>
+    <w:p>
+      <w:pPr>
+        <w:spacing w:line="259" w:lineRule="auto"/>
+        <w:rPr>
+          <w:rFonts w:asciiTheme="majorHAnsi" w:eastAsiaTheme="majorEastAsia" w:hAnsiTheme="majorHAnsi" w:cstheme="majorBidi"/>
+          <w:b/>
+          <w:sz w:val="26"/>
+          <w:szCs w:val="26"/>
+          <w:lang w:val="en-GB"/>
+        </w:rPr>
+      </w:pPr>
+      <w:r>
+        <w:rPr>
+          <w:lang w:val="en-GB"/>
+        </w:rPr>
+        <w:br w:type="page"/>
+      </w:r>
+    </w:p>
+    <w:p>
+      <w:pPr>
+        <w:pStyle w:val="Heading2"/>
+        <w:rPr>
+          <w:lang w:val="en-GB"/>
+        </w:rPr>
+      </w:pPr>
+      <w:r>
+        <w:rPr>
+          <w:lang w:val="en-GB"/>
+        </w:rPr>
+        <w:lastRenderedPageBreak/>
+        <w:t xml:space="preserve">Installing on </w:t>
+      </w:r>
+      <w:r>
+        <w:rPr>
+          <w:lang w:val="en-GB"/>
+        </w:rPr>
+        <w:t>Windows</w:t>
+      </w:r>
+      <w:r>
+        <w:rPr>
+          <w:lang w:val="en-GB"/>
+        </w:rPr>
+        <w:t xml:space="preserve"> using </w:t>
+      </w:r>
+      <w:r>
+        <w:rPr>
+          <w:lang w:val="en-GB"/>
+        </w:rPr>
+        <w:t xml:space="preserve">pip </w:t>
+      </w:r>
+    </w:p>
+    <w:p>
+      <w:pPr>
+        <w:pStyle w:val="NormalList"/>
+        <w:numPr>
+          <w:ilvl w:val="0"/>
+          <w:numId w:val="8"/>
+        </w:numPr>
+        <w:rPr>
+          <w:rFonts w:ascii="Arial Nova" w:hAnsi="Arial Nova"/>
+        </w:rPr>
+      </w:pPr>
+      <w:r>
+        <w:t xml:space="preserve">Download and </w:t>
+      </w:r>
+      <w:proofErr w:type="spellStart"/>
+      <w:r>
+        <w:t>intall</w:t>
+      </w:r>
+      <w:proofErr w:type="spellEnd"/>
+      <w:r>
+        <w:t xml:space="preserve"> Python 3.8.4 from </w:t>
+      </w:r>
+      <w:hyperlink r:id="rId14" w:history="1">
+        <w:r>
+          <w:rPr>
+            <w:rStyle w:val="Hyperlink"/>
+          </w:rPr>
+          <w:t>here</w:t>
+        </w:r>
+      </w:hyperlink>
+      <w:r>
+        <w:t xml:space="preserve">. </w:t>
+      </w:r>
+      <w:r>
+        <w:rPr>
+          <w:b/>
+          <w:bCs/>
+        </w:rPr>
+        <w:t>Make sure to check the option</w:t>
+      </w:r>
+      <w:r>
+        <w:t xml:space="preserve"> </w:t>
+      </w:r>
+      <w:r>
+        <w:rPr>
+          <w:rFonts w:ascii="Segoe UI" w:hAnsi="Segoe UI" w:cs="Segoe UI"/>
+          <w:sz w:val="20"/>
+          <w:szCs w:val="20"/>
+        </w:rPr>
+        <w:t>Add Python 3.8 to PATH</w:t>
+      </w:r>
+      <w:r>
+        <w:rPr>
+          <w:rFonts w:ascii="Segoe UI" w:hAnsi="Segoe UI" w:cs="Segoe UI"/>
+          <w:sz w:val="20"/>
+          <w:szCs w:val="20"/>
+        </w:rPr>
+        <w:t xml:space="preserve"> </w:t>
+      </w:r>
+      <w:r>
+        <w:rPr>
+          <w:rFonts w:cstheme="minorHAnsi"/>
+        </w:rPr>
+        <w:t xml:space="preserve">and then install with default </w:t>
+      </w:r>
+      <w:r>
+        <w:rPr>
+          <w:rFonts w:cstheme="minorHAnsi"/>
+        </w:rPr>
+        <w:t>options</w:t>
+      </w:r>
+      <w:r>
+        <w:rPr>
+          <w:rFonts w:cstheme="minorHAnsi"/>
+        </w:rPr>
+        <w:t>.</w:t>
+      </w:r>
+    </w:p>
+    <w:p>
+      <w:pPr>
+        <w:pStyle w:val="NormalList"/>
+        <w:numPr>
+          <w:ilvl w:val="0"/>
+          <w:numId w:val="0"/>
+        </w:numPr>
+        <w:ind w:left="720"/>
+        <w:jc w:val="center"/>
+      </w:pPr>
+      <w:r>
+        <w:rPr>
+          <w:noProof/>
+        </w:rPr>
+        <mc:AlternateContent>
+          <mc:Choice Requires="wps">
+            <w:drawing>
+              <wp:anchor distT="0" distB="0" distL="114300" distR="114300" simplePos="0" relativeHeight="251661312" behindDoc="0" locked="0" layoutInCell="1" allowOverlap="1" wp14:anchorId="76ADCF08" wp14:editId="2934E859">
+                <wp:simplePos x="0" y="0"/>
+                <wp:positionH relativeFrom="column">
+                  <wp:posOffset>2289842</wp:posOffset>
+                </wp:positionH>
+                <wp:positionV relativeFrom="paragraph">
+                  <wp:posOffset>1941819</wp:posOffset>
+                </wp:positionV>
+                <wp:extent cx="1253590" cy="276600"/>
+                <wp:effectExtent l="0" t="0" r="22860" b="28575"/>
+                <wp:wrapNone/>
+                <wp:docPr id="5" name="Oval 5"/>
+                <wp:cNvGraphicFramePr/>
+                <a:graphic xmlns:a="http://schemas.openxmlformats.org/drawingml/2006/main">
+                  <a:graphicData uri="http://schemas.microsoft.com/office/word/2010/wordprocessingShape">
+                    <wps:wsp>
+                      <wps:cNvSpPr/>
+                      <wps:spPr>
+                        <a:xfrm>
+                          <a:off x="0" y="0"/>
+                          <a:ext cx="1253590" cy="276600"/>
+                        </a:xfrm>
+                        <a:prstGeom prst="ellipse">
+                          <a:avLst/>
+                        </a:prstGeom>
+                        <a:noFill/>
+                        <a:ln>
+                          <a:solidFill>
+                            <a:srgbClr val="FF0000"/>
+                          </a:solidFill>
+                        </a:ln>
+                      </wps:spPr>
+                      <wps:style>
+                        <a:lnRef idx="2">
+                          <a:schemeClr val="accent1">
+                            <a:shade val="50000"/>
+                          </a:schemeClr>
+                        </a:lnRef>
+                        <a:fillRef idx="1">
+                          <a:schemeClr val="accent1"/>
+                        </a:fillRef>
+                        <a:effectRef idx="0">
+                          <a:schemeClr val="accent1"/>
+                        </a:effectRef>
+                        <a:fontRef idx="minor">
+                          <a:schemeClr val="lt1"/>
+                        </a:fontRef>
+                      </wps:style>
+                      <wps:bodyPr rot="0" spcFirstLastPara="0" vertOverflow="overflow" horzOverflow="overflow" vert="horz" wrap="square" lIns="91440" tIns="45720" rIns="91440" bIns="45720" numCol="1" spcCol="0" rtlCol="0" fromWordArt="0" anchor="ctr" anchorCtr="0" forceAA="0" compatLnSpc="1">
+                        <a:prstTxWarp prst="textNoShape">
+                          <a:avLst/>
+                        </a:prstTxWarp>
+                        <a:noAutofit/>
+                      </wps:bodyPr>
+                    </wps:wsp>
+                  </a:graphicData>
+                </a:graphic>
+                <wp14:sizeRelH relativeFrom="margin">
+                  <wp14:pctWidth>0</wp14:pctWidth>
+                </wp14:sizeRelH>
+                <wp14:sizeRelV relativeFrom="margin">
+                  <wp14:pctHeight>0</wp14:pctHeight>
+                </wp14:sizeRelV>
+              </wp:anchor>
+            </w:drawing>
+          </mc:Choice>
+          <mc:Fallback>
+            <w:pict>
+              <v:oval w14:anchorId="7F86A73E" id="Oval 5" o:spid="_x0000_s1026" style="position:absolute;margin-left:180.3pt;margin-top:152.9pt;width:98.7pt;height:21.8pt;z-index:251661312;visibility:visible;mso-wrap-style:square;mso-width-percent:0;mso-height-percent:0;mso-wrap-distance-left:9pt;mso-wrap-distance-top:0;mso-wrap-distance-right:9pt;mso-wrap-distance-bottom:0;mso-position-horizontal:absolute;mso-position-horizontal-relative:text;mso-position-vertical:absolute;mso-position-vertical-relative:text;mso-width-percent:0;mso-height-percent:0;mso-width-relative:margin;mso-height-relative:margin;v-text-anchor:middle" o:gfxdata="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" filled="f" strokecolor="red" strokeweight="1pt">
+                <v:stroke joinstyle="miter"/>
+              </v:oval>
+            </w:pict>
+          </mc:Fallback>
+        </mc:AlternateContent>
+      </w:r>
+      <w:r>
+        <w:rPr>
+          <w:noProof/>
+        </w:rPr>
+        <w:drawing>
+          <wp:inline distT="0" distB="0" distL="0" distR="0" wp14:anchorId="7777AD82" wp14:editId="1564BF82">
+            <wp:extent cx="3600000" cy="2216248"/>
+            <wp:effectExtent l="0" t="0" r="635" b="0"/>
+            <wp:docPr id="4" name="Picture 4" descr="Graphical user interface, text, application&#10;&#10;Description automatically generated"/>
+            <wp:cNvGraphicFramePr>
+              <a:graphicFrameLocks xmlns:a="http://schemas.openxmlformats.org/drawingml/2006/main" noChangeAspect="1"/>
+            </wp:cNvGraphicFramePr>
+            <a:graphic xmlns:a="http://schemas.openxmlformats.org/drawingml/2006/main">
+              <a:graphicData uri="http://schemas.openxmlformats.org/drawingml/2006/picture">
+                <pic:pic xmlns:pic="http://schemas.openxmlformats.org/drawingml/2006/picture">
+                  <pic:nvPicPr>
+                    <pic:cNvPr id="4" name="Picture 4" descr="Graphical user interface, text, application&#10;&#10;Description automatically generated"/>
+                    <pic:cNvPicPr/>
+                  </pic:nvPicPr>
+                  <pic:blipFill>
+                    <a:blip r:embed="rId15"/>
+                    <a:stretch>
+                      <a:fillRect/>
+                    </a:stretch>
+                  </pic:blipFill>
+                  <pic:spPr>
+                    <a:xfrm>
+                      <a:off x="0" y="0"/>
+                      <a:ext cx="3600000" cy="2216248"/>
+                    </a:xfrm>
+                    <a:prstGeom prst="rect">
+                      <a:avLst/>
+                    </a:prstGeom>
+                  </pic:spPr>
+                </pic:pic>
+              </a:graphicData>
+            </a:graphic>
+          </wp:inline>
+        </w:drawing>
+      </w:r>
+    </w:p>
+    <w:p>
+      <w:pPr>
+        <w:pStyle w:val="NormalList"/>
+        <w:numPr>
+          <w:ilvl w:val="0"/>
+          <w:numId w:val="8"/>
+        </w:numPr>
+        <w:rPr>
+          <w:rStyle w:val="Code"/>
+          <w:rFonts w:asciiTheme="minorHAnsi" w:hAnsiTheme="minorHAnsi"/>
+          <w:sz w:val="22"/>
+          <w:bdr w:val="none" w:sz="0" w:space="0" w:color="auto"/>
+          <w:shd w:val="clear" w:color="auto" w:fill="auto"/>
+        </w:rPr>
+      </w:pPr>
+      <w:r>
+        <w:t xml:space="preserve">Unzip the latest release </w:t>
+      </w:r>
+      <w:r>
+        <w:t>you d</w:t>
+      </w:r>
+      <w:r>
+        <w:t xml:space="preserve">ownloaded before. For this example, I will assume it was unzipped into </w:t>
+      </w:r>
+      <w:r>
+        <w:rPr>
+          <w:rStyle w:val="Code"/>
+        </w:rPr>
+        <w:t>C:\Users</w:t>
+      </w:r>
+      <w:r>
+        <w:rPr>
+          <w:rStyle w:val="Code"/>
+        </w:rPr>
+        <w:t xml:space="preserve">\Frank </w:t>
+      </w:r>
+    </w:p>
+    <w:p>
+      <w:pPr>
+        <w:pStyle w:val="NormalList"/>
+      </w:pPr>
+      <w:r>
+        <w:t xml:space="preserve">Open a terminal (either a Command Prompt or PowerShell, you can find both from the search bar) </w:t>
+      </w:r>
+    </w:p>
+    <w:p>
+      <w:pPr>
+        <w:pStyle w:val="NormalList"/>
+        <w:rPr>
+          <w:rStyle w:val="Code"/>
+          <w:rFonts w:asciiTheme="minorHAnsi" w:hAnsiTheme="minorHAnsi"/>
+          <w:sz w:val="22"/>
+          <w:bdr w:val="none" w:sz="0" w:space="0" w:color="auto"/>
+          <w:shd w:val="clear" w:color="auto" w:fill="auto"/>
+        </w:rPr>
+      </w:pPr>
+      <w:r>
+        <w:t xml:space="preserve">Navigate to the folder where you unzipped </w:t>
+      </w:r>
+      <w:proofErr w:type="spellStart"/>
+      <w:r>
+        <w:t>Cell_ACDC</w:t>
+      </w:r>
+      <w:proofErr w:type="spellEnd"/>
+      <w:r>
+        <w:t xml:space="preserve">, (in this example it is </w:t>
+      </w:r>
+      <w:r>
+        <w:rPr>
+          <w:rStyle w:val="Code"/>
+        </w:rPr>
+        <w:t>C:\Users</w:t>
+      </w:r>
+      <w:r>
+        <w:rPr>
+          <w:rStyle w:val="Code"/>
+        </w:rPr>
+        <w:t>\Frank\Cell_ACDC</w:t>
+      </w:r>
+      <w:r>
+        <w:t xml:space="preserve">) by typing </w:t>
+      </w:r>
+      <w:r>
+        <w:rPr>
+          <w:rStyle w:val="Code"/>
+        </w:rPr>
+        <w:t xml:space="preserve">cd </w:t>
+      </w:r>
+      <w:r>
+        <w:rPr>
+          <w:rStyle w:val="Code"/>
+        </w:rPr>
+        <w:t>“</w:t>
+      </w:r>
+      <w:r>
+        <w:rPr>
+          <w:rStyle w:val="Code"/>
+        </w:rPr>
+        <w:t>C:\Users</w:t>
+      </w:r>
+      <w:r>
+        <w:rPr>
+          <w:rStyle w:val="Code"/>
+        </w:rPr>
+        <w:t>\Frank\</w:t>
+      </w:r>
+      <w:proofErr w:type="spellStart"/>
+      <w:r>
+        <w:rPr>
+          <w:rStyle w:val="Code"/>
+        </w:rPr>
+        <w:t>Cell_ACDC</w:t>
+      </w:r>
+      <w:proofErr w:type="spellEnd"/>
+      <w:r>
+        <w:rPr>
+          <w:rStyle w:val="Code"/>
+        </w:rPr>
+        <w:t>”</w:t>
+      </w:r>
+      <w:r>
+        <w:t xml:space="preserve"> </w:t>
+      </w:r>
+      <w:r>
+        <w:t xml:space="preserve"> </w:t>
+      </w:r>
+      <w:r>
+        <w:t xml:space="preserve">Press </w:t>
+      </w:r>
+      <w:r>
+        <w:rPr>
+          <w:i/>
+          <w:iCs/>
+        </w:rPr>
+        <w:t>Enter</w:t>
+      </w:r>
+      <w:r>
+        <w:t xml:space="preserve"> to confirm.</w:t>
+      </w:r>
+      <w:r>
+        <w:t xml:space="preserve"> Note that if you unzipped into a drive different from </w:t>
+      </w:r>
+      <w:r>
+        <w:rPr>
+          <w:rStyle w:val="Code"/>
+        </w:rPr>
+        <w:t>C:\</w:t>
+      </w:r>
+      <w:r>
+        <w:t xml:space="preserve"> </w:t>
+      </w:r>
+      <w:proofErr w:type="spellStart"/>
+      <w:r>
+        <w:t>tou</w:t>
+      </w:r>
+      <w:proofErr w:type="spellEnd"/>
+      <w:r>
+        <w:t xml:space="preserve"> first need to change the drive letter in your terminal. To do so type the letter first (e.g., </w:t>
+      </w:r>
+      <w:r>
+        <w:rPr>
+          <w:rStyle w:val="Code"/>
+        </w:rPr>
+        <w:t>G:</w:t>
+      </w:r>
+      <w:r>
+        <w:t xml:space="preserve">) and then you can navigate with the </w:t>
+      </w:r>
+      <w:r>
+        <w:rPr>
+          <w:rStyle w:val="Code"/>
+        </w:rPr>
+        <w:t>cd</w:t>
+      </w:r>
+      <w:r>
+        <w:t xml:space="preserve"> comm</w:t>
+      </w:r>
+      <w:r>
+        <w:t>a</w:t>
+      </w:r>
+      <w:r>
+        <w:t>nd.</w:t>
+      </w:r>
+    </w:p>
+    <w:p>
+      <w:pPr>
+        <w:pStyle w:val="NormalList"/>
+        <w:rPr>
+          <w:lang w:val="en-GB"/>
+        </w:rPr>
+      </w:pPr>
+      <w:r>
+        <w:rPr>
+          <w:lang w:val="en-GB"/>
+        </w:rPr>
+        <w:t xml:space="preserve">Now type the following commands </w:t>
+      </w:r>
+      <w:r>
+        <w:rPr>
+          <w:b/>
+          <w:bCs/>
+          <w:lang w:val="en-GB"/>
+        </w:rPr>
+        <w:t>one at the time</w:t>
+      </w:r>
+      <w:r>
+        <w:rPr>
+          <w:lang w:val="en-GB"/>
+        </w:rPr>
+        <w:t xml:space="preserve"> (press “Enter” after each command and type “Y” when requested):</w:t>
+      </w:r>
+    </w:p>
+    <w:p>
+      <w:pPr>
+        <w:pStyle w:val="NormalList"/>
+        <w:numPr>
+          <w:ilvl w:val="0"/>
+          <w:numId w:val="0"/>
+        </w:numPr>
+        <w:ind w:left="720" w:firstLine="720"/>
+        <w:rPr>
+          <w:rStyle w:val="Code"/>
+        </w:rPr>
+      </w:pPr>
+      <w:proofErr w:type="spellStart"/>
+      <w:r>
+        <w:rPr>
+          <w:rStyle w:val="Code"/>
+        </w:rPr>
+        <w:t>py</w:t>
+      </w:r>
+      <w:proofErr w:type="spellEnd"/>
+      <w:r>
+        <w:rPr>
+          <w:rStyle w:val="Code"/>
+        </w:rPr>
+        <w:t xml:space="preserve"> -m pip install --upgrade pip</w:t>
+      </w:r>
+    </w:p>
+    <w:p>
+      <w:pPr>
+        <w:ind w:left="720" w:firstLine="720"/>
+        <w:rPr>
+          <w:rFonts w:ascii="Consolas" w:hAnsi="Consolas"/>
+          <w:sz w:val="18"/>
+          <w:bdr w:val="single" w:sz="4" w:space="0" w:color="AEAAAA" w:themeColor="background2" w:themeShade="BF"/>
+          <w:shd w:val="clear" w:color="auto" w:fill="E7E6E6" w:themeFill="background2"/>
+        </w:rPr>
+      </w:pPr>
+      <w:proofErr w:type="spellStart"/>
+      <w:r>
+        <w:rPr>
+          <w:rFonts w:ascii="Consolas" w:hAnsi="Consolas"/>
+          <w:sz w:val="18"/>
+          <w:bdr w:val="single" w:sz="4" w:space="0" w:color="AEAAAA" w:themeColor="background2" w:themeShade="BF"/>
+          <w:shd w:val="clear" w:color="auto" w:fill="E7E6E6" w:themeFill="background2"/>
+        </w:rPr>
+        <w:t>py</w:t>
+      </w:r>
+      <w:proofErr w:type="spellEnd"/>
+      <w:r>
+        <w:rPr>
+          <w:rFonts w:ascii="Consolas" w:hAnsi="Consolas"/>
+          <w:sz w:val="18"/>
+          <w:bdr w:val="single" w:sz="4" w:space="0" w:color="AEAAAA" w:themeColor="background2" w:themeShade="BF"/>
+          <w:shd w:val="clear" w:color="auto" w:fill="E7E6E6" w:themeFill="background2"/>
+        </w:rPr>
+        <w:t xml:space="preserve"> -m </w:t>
+      </w:r>
+      <w:proofErr w:type="spellStart"/>
+      <w:r>
+        <w:rPr>
+          <w:rFonts w:ascii="Consolas" w:hAnsi="Consolas"/>
+          <w:sz w:val="18"/>
+          <w:bdr w:val="single" w:sz="4" w:space="0" w:color="AEAAAA" w:themeColor="background2" w:themeShade="BF"/>
+          <w:shd w:val="clear" w:color="auto" w:fill="E7E6E6" w:themeFill="background2"/>
+        </w:rPr>
+        <w:t>venv</w:t>
+      </w:r>
+      <w:proofErr w:type="spellEnd"/>
+      <w:r>
+        <w:rPr>
+          <w:rFonts w:ascii="Consolas" w:hAnsi="Consolas"/>
+          <w:sz w:val="18"/>
+          <w:bdr w:val="single" w:sz="4" w:space="0" w:color="AEAAAA" w:themeColor="background2" w:themeShade="BF"/>
+          <w:shd w:val="clear" w:color="auto" w:fill="E7E6E6" w:themeFill="background2"/>
+        </w:rPr>
+        <w:t xml:space="preserve"> env</w:t>
+      </w:r>
+    </w:p>
+    <w:p>
+      <w:pPr>
+        <w:ind w:left="720" w:firstLine="720"/>
+        <w:rPr>
+          <w:rFonts w:ascii="Consolas" w:hAnsi="Consolas"/>
+          <w:sz w:val="18"/>
+          <w:bdr w:val="single" w:sz="4" w:space="0" w:color="AEAAAA" w:themeColor="background2" w:themeShade="BF"/>
+          <w:shd w:val="clear" w:color="auto" w:fill="E7E6E6" w:themeFill="background2"/>
+        </w:rPr>
+      </w:pPr>
+      <w:bookmarkStart w:id="0" w:name="_Hlk82683166"/>
+      <w:r>
+        <w:rPr>
+          <w:rFonts w:ascii="Consolas" w:hAnsi="Consolas"/>
+          <w:sz w:val="18"/>
+          <w:bdr w:val="single" w:sz="4" w:space="0" w:color="AEAAAA" w:themeColor="background2" w:themeShade="BF"/>
+          <w:shd w:val="clear" w:color="auto" w:fill="E7E6E6" w:themeFill="background2"/>
+        </w:rPr>
+        <w:t>.\env\Scripts\activate</w:t>
+      </w:r>
+    </w:p>
+    <w:bookmarkEnd w:id="0"/>
+    <w:p>
+      <w:pPr>
+        <w:ind w:left="720" w:firstLine="720"/>
+        <w:rPr>
+          <w:rFonts w:ascii="Consolas" w:hAnsi="Consolas"/>
+          <w:sz w:val="18"/>
+          <w:bdr w:val="single" w:sz="4" w:space="0" w:color="AEAAAA" w:themeColor="background2" w:themeShade="BF"/>
+          <w:shd w:val="clear" w:color="auto" w:fill="E7E6E6" w:themeFill="background2"/>
+        </w:rPr>
+      </w:pPr>
+      <w:proofErr w:type="spellStart"/>
+      <w:r>
+        <w:rPr>
+          <w:rFonts w:ascii="Consolas" w:hAnsi="Consolas"/>
+          <w:sz w:val="18"/>
+          <w:bdr w:val="single" w:sz="4" w:space="0" w:color="AEAAAA" w:themeColor="background2" w:themeShade="BF"/>
+          <w:shd w:val="clear" w:color="auto" w:fill="E7E6E6" w:themeFill="background2"/>
+        </w:rPr>
+        <w:t>py</w:t>
+      </w:r>
+      <w:proofErr w:type="spellEnd"/>
+      <w:r>
+        <w:rPr>
+          <w:rFonts w:ascii="Consolas" w:hAnsi="Consolas"/>
+          <w:sz w:val="18"/>
+          <w:bdr w:val="single" w:sz="4" w:space="0" w:color="AEAAAA" w:themeColor="background2" w:themeShade="BF"/>
+          <w:shd w:val="clear" w:color="auto" w:fill="E7E6E6" w:themeFill="background2"/>
+        </w:rPr>
+        <w:t xml:space="preserve"> -m pip install -r requirements.txt</w:t>
+      </w:r>
+    </w:p>
+    <w:p>
+      <w:pPr>
+        <w:ind w:left="720"/>
+        <w:rPr>
+          <w:rFonts w:ascii="Consolas" w:hAnsi="Consolas"/>
+          <w:sz w:val="18"/>
+          <w:bdr w:val="single" w:sz="4" w:space="0" w:color="AEAAAA" w:themeColor="background2" w:themeShade="BF"/>
+          <w:shd w:val="clear" w:color="auto" w:fill="E7E6E6" w:themeFill="background2"/>
+        </w:rPr>
+      </w:pPr>
+      <w:r>
+        <w:rPr>
+          <w:lang w:val="en-GB"/>
+        </w:rPr>
+        <w:t xml:space="preserve">You will now see all the required packages being installed. </w:t>
+      </w:r>
+      <w:r>
+        <w:rPr>
+          <w:lang w:val="en-GB"/>
+        </w:rPr>
+        <w:t xml:space="preserve">If successful, your terminal should look like the screenshot below. </w:t>
+      </w:r>
+      <w:r>
+        <w:rPr>
+          <w:lang w:val="en-GB"/>
+        </w:rPr>
+        <w:t xml:space="preserve">If you had an error, you </w:t>
+      </w:r>
+      <w:r>
+        <w:rPr>
+          <w:lang w:val="en-GB"/>
+        </w:rPr>
+        <w:t>could</w:t>
+      </w:r>
+      <w:r>
+        <w:rPr>
+          <w:lang w:val="en-GB"/>
+        </w:rPr>
+        <w:t xml:space="preserve"> try installing using </w:t>
+      </w:r>
+      <w:r>
+        <w:rPr>
+          <w:lang w:val="en-GB"/>
+        </w:rPr>
+        <w:t>Anaconda</w:t>
+      </w:r>
+      <w:r>
+        <w:rPr>
+          <w:lang w:val="en-GB"/>
+        </w:rPr>
+        <w:t xml:space="preserve"> (see</w:t>
+      </w:r>
+      <w:r>
+        <w:rPr>
+          <w:lang w:val="en-GB"/>
+        </w:rPr>
+        <w:t xml:space="preserve"> </w:t>
+      </w:r>
+      <w:r>
+        <w:rPr>
+          <w:lang w:val="en-GB"/>
+        </w:rPr>
+        <w:t xml:space="preserve">instructions </w:t>
+      </w:r>
+      <w:r>
+        <w:rPr>
+          <w:lang w:val="en-GB"/>
+        </w:rPr>
+        <w:t>above</w:t>
+      </w:r>
+      <w:r>
+        <w:rPr>
+          <w:lang w:val="en-GB"/>
+        </w:rPr>
+        <w:t xml:space="preserve">) or open an issue </w:t>
+      </w:r>
+      <w:hyperlink r:id="rId16" w:history="1">
+        <w:r>
+          <w:rPr>
+            <w:rStyle w:val="Hyperlink"/>
+            <w:lang w:val="en-GB"/>
+          </w:rPr>
+          <w:t>here</w:t>
+        </w:r>
+      </w:hyperlink>
+      <w:r>
+        <w:rPr>
+          <w:lang w:val="en-GB"/>
+        </w:rPr>
+        <w:t>.</w:t>
+      </w:r>
+    </w:p>
+    <w:p>
+      <w:pPr>
+        <w:ind w:firstLine="720"/>
+        <w:jc w:val="center"/>
+        <w:rPr>
+          <w:rFonts w:ascii="Consolas" w:hAnsi="Consolas"/>
+          <w:sz w:val="18"/>
+          <w:bdr w:val="single" w:sz="4" w:space="0" w:color="AEAAAA" w:themeColor="background2" w:themeShade="BF"/>
+          <w:shd w:val="clear" w:color="auto" w:fill="E7E6E6" w:themeFill="background2"/>
+        </w:rPr>
+      </w:pPr>
+      <w:r>
+        <w:rPr>
+          <w:noProof/>
+        </w:rPr>
+        <w:drawing>
+          <wp:inline distT="0" distB="0" distL="0" distR="0" wp14:anchorId="07965873" wp14:editId="2C1CA8A3">
+            <wp:extent cx="5400000" cy="1814659"/>
+            <wp:effectExtent l="0" t="0" r="0" b="0"/>
+            <wp:docPr id="12" name="Picture 12" descr="Text&#10;&#10;Description automatically generated"/>
+            <wp:cNvGraphicFramePr>
+              <a:graphicFrameLocks xmlns:a="http://schemas.openxmlformats.org/drawingml/2006/main" noChangeAspect="1"/>
+            </wp:cNvGraphicFramePr>
+            <a:graphic xmlns:a="http://schemas.openxmlformats.org/drawingml/2006/main">
+              <a:graphicData uri="http://schemas.openxmlformats.org/drawingml/2006/picture">
+                <pic:pic xmlns:pic="http://schemas.openxmlformats.org/drawingml/2006/picture">
+                  <pic:nvPicPr>
+                    <pic:cNvPr id="12" name="Picture 12" descr="Text&#10;&#10;Description automatically generated"/>
+                    <pic:cNvPicPr/>
+                  </pic:nvPicPr>
+                  <pic:blipFill>
+                    <a:blip r:embed="rId17"/>
+                    <a:stretch>
+                      <a:fillRect/>
+                    </a:stretch>
+                  </pic:blipFill>
+                  <pic:spPr>
+                    <a:xfrm>
+                      <a:off x="0" y="0"/>
+                      <a:ext cx="5400000" cy="1814659"/>
+                    </a:xfrm>
+                    <a:prstGeom prst="rect">
+                      <a:avLst/>
+                    </a:prstGeom>
+                  </pic:spPr>
+                </pic:pic>
+              </a:graphicData>
+            </a:graphic>
+          </wp:inline>
+        </w:drawing>
+      </w:r>
+    </w:p>
+    <w:p>
+      <w:pPr>
+        <w:pStyle w:val="Heading2"/>
+        <w:rPr>
+          <w:lang w:val="en-GB"/>
+        </w:rPr>
+      </w:pPr>
+      <w:r>
+        <w:rPr>
+          <w:lang w:val="en-GB"/>
+        </w:rPr>
+        <w:br w:type="page"/>
+      </w:r>
+      <w:r>
+        <w:rPr>
+          <w:lang w:val="en-GB"/>
+        </w:rPr>
+        <w:lastRenderedPageBreak/>
+        <w:t xml:space="preserve">Installing on </w:t>
+      </w:r>
+      <w:r>
+        <w:rPr>
+          <w:lang w:val="en-GB"/>
+        </w:rPr>
+        <w:t>macOS</w:t>
+      </w:r>
+      <w:r>
+        <w:rPr>
+          <w:lang w:val="en-GB"/>
+        </w:rPr>
+        <w:t xml:space="preserve"> using </w:t>
+      </w:r>
+      <w:proofErr w:type="spellStart"/>
+      <w:r>
+        <w:rPr>
+          <w:lang w:val="en-GB"/>
+        </w:rPr>
+        <w:t>conda</w:t>
+      </w:r>
+      <w:proofErr w:type="spellEnd"/>
+    </w:p>
+    <w:p>
+      <w:pPr>
+        <w:pStyle w:val="NormalList"/>
+        <w:numPr>
+          <w:ilvl w:val="0"/>
+          <w:numId w:val="10"/>
+        </w:numPr>
+      </w:pPr>
+      <w:r>
+        <w:t xml:space="preserve">Unzip the latest release you downloaded before. For this example, I will assume it was unzipped into </w:t>
+      </w:r>
+      <w:r>
+        <w:rPr>
+          <w:rStyle w:val="Code"/>
+        </w:rPr>
+        <w:t>SCREENSHOTPATH</w:t>
+      </w:r>
+      <w:r>
+        <w:rPr>
+          <w:rStyle w:val="Code"/>
+        </w:rPr>
+        <w:t xml:space="preserve"> </w:t>
+      </w:r>
+    </w:p>
+    <w:p>
+      <w:pPr>
+        <w:pStyle w:val="NormalList"/>
+      </w:pPr>
+      <w:r>
+        <w:t>Open</w:t>
+      </w:r>
+      <w:r>
+        <w:t xml:space="preserve"> a</w:t>
+      </w:r>
+      <w:r>
+        <w:t xml:space="preserve"> </w:t>
+      </w:r>
+      <w:r>
+        <w:rPr>
+          <w:b/>
+          <w:bCs/>
+        </w:rPr>
+        <w:t xml:space="preserve">Terminal </w:t>
+      </w:r>
+      <w:r>
+        <w:t>(Click the Launchpad icon</w:t>
+      </w:r>
+      <w:r>
+        <w:t xml:space="preserve"> </w:t>
+      </w:r>
+      <w:r>
+        <w:rPr>
+          <w:noProof/>
+        </w:rPr>
+        <w:drawing>
+          <wp:inline distT="0" distB="0" distL="0" distR="0" wp14:anchorId="49A735E9" wp14:editId="2ECC02DD">
+            <wp:extent cx="180000" cy="180000"/>
+            <wp:effectExtent l="0" t="0" r="0" b="0"/>
+            <wp:docPr id="15" name="Picture 15" descr="Apps in Launchpad am Mac sortieren - Macwelt"/>
+            <wp:cNvGraphicFramePr>
+              <a:graphicFrameLocks xmlns:a="http://schemas.openxmlformats.org/drawingml/2006/main" noChangeAspect="1"/>
+            </wp:cNvGraphicFramePr>
+            <a:graphic xmlns:a="http://schemas.openxmlformats.org/drawingml/2006/main">
+              <a:graphicData uri="http://schemas.openxmlformats.org/drawingml/2006/picture">
+                <pic:pic xmlns:pic="http://schemas.openxmlformats.org/drawingml/2006/picture">
+                  <pic:nvPicPr>
+                    <pic:cNvPr id="0" name="Picture 13" descr="Apps in Launchpad am Mac sortieren - Macwelt"/>
+                    <pic:cNvPicPr>
+                      <a:picLocks noChangeAspect="1" noChangeArrowheads="1"/>
+                    </pic:cNvPicPr>
+                  </pic:nvPicPr>
+                  <pic:blipFill>
+                    <a:blip r:embed="rId18" cstate="print">
+                      <a:extLst>
+                        <a:ext uri="{28A0092B-C50C-407E-A947-70E740481C1C}">
+                          <a14:useLocalDpi xmlns:a14="http://schemas.microsoft.com/office/drawing/2010/main" val="0"/>
+                        </a:ext>
+                      </a:extLst>
+                    </a:blip>
+                    <a:srcRect/>
+                    <a:stretch>
+                      <a:fillRect/>
+                    </a:stretch>
+                  </pic:blipFill>
+                  <pic:spPr bwMode="auto">
+                    <a:xfrm>
+                      <a:off x="0" y="0"/>
+                      <a:ext cx="180000" cy="180000"/>
+                    </a:xfrm>
+                    <a:prstGeom prst="rect">
+                      <a:avLst/>
+                    </a:prstGeom>
+                    <a:noFill/>
+                    <a:ln>
+                      <a:noFill/>
+                    </a:ln>
+                  </pic:spPr>
+                </pic:pic>
+              </a:graphicData>
+            </a:graphic>
+          </wp:inline>
+        </w:drawing>
+      </w:r>
+      <w:r>
+        <w:t xml:space="preserve"> in the Dock, type </w:t>
+      </w:r>
+      <w:r>
+        <w:t>“</w:t>
+      </w:r>
+      <w:r>
+        <w:t>Terminal</w:t>
+      </w:r>
+      <w:r>
+        <w:t>”</w:t>
+      </w:r>
+      <w:r>
+        <w:t xml:space="preserve"> in the search field, then click Terminal) </w:t>
+      </w:r>
+    </w:p>
+    <w:p>
+      <w:pPr>
+        <w:pStyle w:val="NormalList"/>
+        <w:rPr>
+          <w:rStyle w:val="Code"/>
+          <w:rFonts w:asciiTheme="minorHAnsi" w:hAnsiTheme="minorHAnsi"/>
+          <w:sz w:val="22"/>
+          <w:bdr w:val="none" w:sz="0" w:space="0" w:color="auto"/>
+          <w:shd w:val="clear" w:color="auto" w:fill="auto"/>
+        </w:rPr>
+      </w:pPr>
+      <w:r>
+        <w:t xml:space="preserve">Navigate to the folder where you unzipped </w:t>
+      </w:r>
+      <w:proofErr w:type="spellStart"/>
+      <w:r>
+        <w:t>Cell_ACDC</w:t>
+      </w:r>
+      <w:proofErr w:type="spellEnd"/>
+      <w:r>
+        <w:t xml:space="preserve">, (in this example it is </w:t>
+      </w:r>
+      <w:r>
+        <w:rPr>
+          <w:rStyle w:val="Code"/>
+        </w:rPr>
+        <w:t>SCREENSHOTPATH</w:t>
+      </w:r>
+      <w:r>
+        <w:rPr>
+          <w:rStyle w:val="Code"/>
+        </w:rPr>
+        <w:t>/</w:t>
+      </w:r>
+      <w:proofErr w:type="spellStart"/>
+      <w:r>
+        <w:rPr>
+          <w:rStyle w:val="Code"/>
+        </w:rPr>
+        <w:t>Cell_ACDC</w:t>
+      </w:r>
+      <w:proofErr w:type="spellEnd"/>
+      <w:r>
+        <w:t xml:space="preserve">) by typing </w:t>
+      </w:r>
+      <w:r>
+        <w:rPr>
+          <w:rStyle w:val="Code"/>
+        </w:rPr>
+        <w:t xml:space="preserve">cd </w:t>
+      </w:r>
+      <w:r>
+        <w:rPr>
+          <w:rStyle w:val="Code"/>
+        </w:rPr>
+        <w:t>“</w:t>
+      </w:r>
+      <w:r>
+        <w:rPr>
+          <w:rStyle w:val="Code"/>
+        </w:rPr>
+        <w:t>SCREENSHOTPATH</w:t>
+      </w:r>
+      <w:r>
+        <w:rPr>
+          <w:rStyle w:val="Code"/>
+        </w:rPr>
+        <w:t>/</w:t>
+      </w:r>
+      <w:proofErr w:type="spellStart"/>
+      <w:r>
+        <w:rPr>
+          <w:rStyle w:val="Code"/>
+        </w:rPr>
+        <w:t>Cell_ACDC</w:t>
+      </w:r>
+      <w:proofErr w:type="spellEnd"/>
+      <w:r>
+        <w:rPr>
+          <w:rStyle w:val="Code"/>
+        </w:rPr>
+        <w:t>”</w:t>
+      </w:r>
+      <w:r>
+        <w:t xml:space="preserve">  </w:t>
+      </w:r>
+      <w:r>
+        <w:t>Press “Enter” to confirm.</w:t>
+      </w:r>
+      <w:r>
+        <w:t xml:space="preserve"> </w:t>
+      </w:r>
+    </w:p>
+    <w:p>
+      <w:pPr>
+        <w:pStyle w:val="NormalList"/>
+        <w:numPr>
+          <w:ilvl w:val="0"/>
+          <w:numId w:val="0"/>
+        </w:numPr>
+        <w:spacing w:after="240"/>
+        <w:ind w:left="714"/>
+        <w:jc w:val="center"/>
+        <w:rPr>
+          <w:b/>
+          <w:bCs/>
+          <w:sz w:val="80"/>
+          <w:szCs w:val="80"/>
+        </w:rPr>
+      </w:pPr>
+      <w:r>
+        <w:rPr>
+          <w:b/>
+          <w:bCs/>
+          <w:noProof/>
+          <w:sz w:val="80"/>
+          <w:szCs w:val="80"/>
+        </w:rPr>
+        <w:t>SCREE</w:t>
+      </w:r>
+      <w:r>
+        <w:rPr>
+          <w:b/>
+          <w:bCs/>
+          <w:noProof/>
+          <w:sz w:val="80"/>
+          <w:szCs w:val="80"/>
+        </w:rPr>
+        <w:t>N</w:t>
+      </w:r>
+      <w:r>
+        <w:rPr>
+          <w:b/>
+          <w:bCs/>
+          <w:noProof/>
+          <w:sz w:val="80"/>
+          <w:szCs w:val="80"/>
+        </w:rPr>
+        <w:t>SHOT</w:t>
+      </w:r>
+    </w:p>
+    <w:p>
+      <w:pPr>
+        <w:pStyle w:val="NormalList"/>
+        <w:rPr>
+          <w:lang w:val="en-GB"/>
+        </w:rPr>
+      </w:pPr>
+      <w:r>
+        <w:rPr>
+          <w:lang w:val="en-GB"/>
+        </w:rPr>
+        <w:t xml:space="preserve">Now type the following commands </w:t>
+      </w:r>
+      <w:r>
+        <w:rPr>
+          <w:b/>
+          <w:bCs/>
+          <w:lang w:val="en-GB"/>
+        </w:rPr>
+        <w:t>one at the time</w:t>
+      </w:r>
+      <w:r>
+        <w:rPr>
+          <w:lang w:val="en-GB"/>
+        </w:rPr>
+        <w:t xml:space="preserve"> (press “Enter” after each command and type “Y” when requested):</w:t>
+      </w:r>
+    </w:p>
+    <w:p>
+      <w:pPr>
+        <w:pStyle w:val="NormalList"/>
+        <w:numPr>
+          <w:ilvl w:val="0"/>
+          <w:numId w:val="0"/>
+        </w:numPr>
+        <w:ind w:left="1440"/>
+        <w:rPr>
+          <w:rStyle w:val="Code"/>
+          <w:lang w:val="en-GB"/>
+        </w:rPr>
+      </w:pPr>
+      <w:proofErr w:type="spellStart"/>
+      <w:r>
+        <w:rPr>
+          <w:rStyle w:val="Code"/>
+          <w:lang w:val="en-GB"/>
+        </w:rPr>
+        <w:t>conda</w:t>
+      </w:r>
+      <w:proofErr w:type="spellEnd"/>
+      <w:r>
+        <w:rPr>
+          <w:rStyle w:val="Code"/>
+          <w:lang w:val="en-GB"/>
+        </w:rPr>
+        <w:t xml:space="preserve"> update -n base -c defaults </w:t>
+      </w:r>
+      <w:proofErr w:type="spellStart"/>
+      <w:r>
+        <w:rPr>
+          <w:rStyle w:val="Code"/>
+          <w:lang w:val="en-GB"/>
+        </w:rPr>
+        <w:t>conda</w:t>
+      </w:r>
+      <w:proofErr w:type="spellEnd"/>
+    </w:p>
+    <w:p>
+      <w:pPr>
+        <w:pStyle w:val="NormalList"/>
+        <w:numPr>
+          <w:ilvl w:val="0"/>
+          <w:numId w:val="0"/>
+        </w:numPr>
+        <w:ind w:left="1440"/>
+        <w:rPr>
+          <w:rStyle w:val="Code"/>
+        </w:rPr>
+      </w:pPr>
+      <w:proofErr w:type="spellStart"/>
+      <w:r>
+        <w:rPr>
+          <w:rStyle w:val="Code"/>
+          <w:lang w:val="en-GB"/>
+        </w:rPr>
+        <w:t>conda</w:t>
+      </w:r>
+      <w:proofErr w:type="spellEnd"/>
+      <w:r>
+        <w:rPr>
+          <w:rStyle w:val="Code"/>
+          <w:lang w:val="en-GB"/>
+        </w:rPr>
+        <w:t xml:space="preserve"> clean </w:t>
+      </w:r>
+      <w:r>
+        <w:rPr>
+          <w:rStyle w:val="Code"/>
+        </w:rPr>
+        <w:t>--</w:t>
+      </w:r>
+      <w:r>
+        <w:rPr>
+          <w:rStyle w:val="Code"/>
+          <w:lang w:val="en-GB"/>
+        </w:rPr>
+        <w:t>all</w:t>
+      </w:r>
+    </w:p>
+    <w:p>
+      <w:pPr>
+        <w:pStyle w:val="NormalList"/>
+        <w:numPr>
+          <w:ilvl w:val="0"/>
+          <w:numId w:val="0"/>
+        </w:numPr>
+        <w:ind w:left="1440"/>
+        <w:rPr>
+          <w:rStyle w:val="Code"/>
+        </w:rPr>
+      </w:pPr>
+      <w:proofErr w:type="spellStart"/>
+      <w:r>
+        <w:rPr>
+          <w:rStyle w:val="Code"/>
+        </w:rPr>
+        <w:t>conda</w:t>
+      </w:r>
+      <w:proofErr w:type="spellEnd"/>
+      <w:r>
+        <w:rPr>
+          <w:rStyle w:val="Code"/>
+        </w:rPr>
+        <w:t xml:space="preserve"> env create --file </w:t>
+      </w:r>
+      <w:proofErr w:type="spellStart"/>
+      <w:r>
+        <w:rPr>
+          <w:rStyle w:val="Code"/>
+        </w:rPr>
+        <w:t>acdc.yml</w:t>
+      </w:r>
+      <w:proofErr w:type="spellEnd"/>
+    </w:p>
+    <w:p>
+      <w:pPr>
+        <w:pStyle w:val="NormalList"/>
+        <w:numPr>
+          <w:ilvl w:val="0"/>
+          <w:numId w:val="0"/>
+        </w:numPr>
+        <w:ind w:left="720"/>
+        <w:rPr>
+          <w:lang w:val="en-GB"/>
+        </w:rPr>
+      </w:pPr>
+      <w:r>
+        <w:rPr>
+          <w:lang w:val="en-GB"/>
+        </w:rPr>
+        <w:t xml:space="preserve">Anaconda will create the environment with Python 3.8 and all the packages required. This step can take several minutes (about 20 minutes if I have to guess, but it depends on your internet connection speed). </w:t>
+      </w:r>
+    </w:p>
+    <w:p>
+      <w:pPr>
+        <w:pStyle w:val="NormalList"/>
+        <w:numPr>
+          <w:ilvl w:val="0"/>
+          <w:numId w:val="0"/>
+        </w:numPr>
+        <w:ind w:left="720"/>
+        <w:rPr>
+          <w:lang w:val="en-GB"/>
+        </w:rPr>
+      </w:pPr>
+      <w:r>
+        <w:rPr>
+          <w:lang w:val="en-GB"/>
+        </w:rPr>
+        <w:t xml:space="preserve">If successful, your terminal should now look like the screenshot below (red circle around the part that will tell you that the installation was successful). If you had an error, you could try installing using pip (see instructions below) or open an issue </w:t>
+      </w:r>
+      <w:hyperlink r:id="rId19" w:history="1">
+        <w:r>
+          <w:rPr>
+            <w:rStyle w:val="Hyperlink"/>
+            <w:lang w:val="en-GB"/>
+          </w:rPr>
+          <w:t>here</w:t>
+        </w:r>
+      </w:hyperlink>
+      <w:r>
+        <w:rPr>
+          <w:lang w:val="en-GB"/>
+        </w:rPr>
+        <w:t>.</w:t>
+      </w:r>
+    </w:p>
+    <w:p>
+      <w:pPr>
+        <w:pStyle w:val="NormalList"/>
+        <w:numPr>
+          <w:ilvl w:val="0"/>
+          <w:numId w:val="0"/>
+        </w:numPr>
+        <w:spacing w:after="240"/>
+        <w:ind w:left="714"/>
+        <w:jc w:val="center"/>
+        <w:rPr>
+          <w:b/>
+          <w:bCs/>
+          <w:sz w:val="80"/>
+          <w:szCs w:val="80"/>
+        </w:rPr>
+      </w:pPr>
+      <w:r>
+        <w:rPr>
+          <w:b/>
+          <w:bCs/>
+          <w:noProof/>
+          <w:sz w:val="80"/>
+          <w:szCs w:val="80"/>
+        </w:rPr>
+        <w:t xml:space="preserve"> </w:t>
+      </w:r>
+      <w:r>
+        <w:rPr>
+          <w:b/>
+          <w:bCs/>
+          <w:noProof/>
+          <w:sz w:val="80"/>
+          <w:szCs w:val="80"/>
+        </w:rPr>
+        <w:t>SCREE</w:t>
+      </w:r>
+      <w:r>
+        <w:rPr>
+          <w:b/>
+          <w:bCs/>
+          <w:noProof/>
+          <w:sz w:val="80"/>
+          <w:szCs w:val="80"/>
+        </w:rPr>
+        <w:t>N</w:t>
+      </w:r>
+      <w:r>
+        <w:rPr>
+          <w:b/>
+          <w:bCs/>
+          <w:noProof/>
+          <w:sz w:val="80"/>
+          <w:szCs w:val="80"/>
+        </w:rPr>
+        <w:t>SHOT</w:t>
+      </w:r>
+    </w:p>
+    <w:p>
+      <w:pPr>
+        <w:pStyle w:val="NormalList"/>
+        <w:numPr>
+          <w:ilvl w:val="0"/>
+          <w:numId w:val="0"/>
+        </w:numPr>
+        <w:ind w:left="720"/>
+        <w:rPr>
+          <w:rStyle w:val="Code"/>
+        </w:rPr>
+      </w:pPr>
+    </w:p>
+    <w:p>
+      <w:pPr>
+        <w:pStyle w:val="Heading2"/>
+        <w:rPr>
+          <w:lang w:val="en-GB"/>
+        </w:rPr>
+      </w:pPr>
+      <w:r>
+        <w:rPr>
+          <w:lang w:val="en-GB"/>
+        </w:rPr>
+        <w:br w:type="page"/>
+      </w:r>
+      <w:r>
+        <w:rPr>
+          <w:lang w:val="en-GB"/>
+        </w:rPr>
+        <w:lastRenderedPageBreak/>
+        <w:t xml:space="preserve">Installing on </w:t>
+      </w:r>
+      <w:r>
+        <w:rPr>
+          <w:lang w:val="en-GB"/>
+        </w:rPr>
+        <w:t>macOS</w:t>
+      </w:r>
+      <w:r>
+        <w:rPr>
+          <w:lang w:val="en-GB"/>
+        </w:rPr>
+        <w:t xml:space="preserve"> using pip </w:t>
+      </w:r>
+    </w:p>
+    <w:p>
+      <w:pPr>
+        <w:pStyle w:val="NormalList"/>
+        <w:numPr>
+          <w:ilvl w:val="0"/>
+          <w:numId w:val="9"/>
+        </w:numPr>
+        <w:rPr>
+          <w:rFonts w:ascii="Arial Nova" w:hAnsi="Arial Nova"/>
+        </w:rPr>
+      </w:pPr>
+      <w:r>
+        <w:t xml:space="preserve">Download and </w:t>
+      </w:r>
+      <w:r>
+        <w:t>install</w:t>
+      </w:r>
+      <w:r>
+        <w:t xml:space="preserve"> Python 3.8.</w:t>
+      </w:r>
+      <w:r>
+        <w:t>5</w:t>
+      </w:r>
+      <w:r>
+        <w:t xml:space="preserve"> from</w:t>
+      </w:r>
+      <w:r>
+        <w:t xml:space="preserve"> </w:t>
+      </w:r>
+      <w:hyperlink r:id="rId20" w:history="1">
+        <w:r>
+          <w:rPr>
+            <w:rStyle w:val="Hyperlink"/>
+          </w:rPr>
+          <w:t>here</w:t>
+        </w:r>
+      </w:hyperlink>
+      <w:r>
+        <w:t xml:space="preserve">. </w:t>
+      </w:r>
+      <w:r>
+        <w:t>Install with default options.</w:t>
+      </w:r>
+    </w:p>
+    <w:p>
+      <w:pPr>
+        <w:pStyle w:val="NormalList"/>
+        <w:numPr>
+          <w:ilvl w:val="0"/>
+          <w:numId w:val="8"/>
+        </w:numPr>
+        <w:rPr>
+          <w:rStyle w:val="Code"/>
+          <w:rFonts w:asciiTheme="minorHAnsi" w:hAnsiTheme="minorHAnsi"/>
+          <w:sz w:val="22"/>
+          <w:bdr w:val="none" w:sz="0" w:space="0" w:color="auto"/>
+          <w:shd w:val="clear" w:color="auto" w:fill="auto"/>
+        </w:rPr>
+      </w:pPr>
+      <w:r>
+        <w:t xml:space="preserve">Unzip the latest release you downloaded before. For this example, I will assume it was unzipped into </w:t>
+      </w:r>
+      <w:r>
+        <w:rPr>
+          <w:rFonts w:ascii="Consolas" w:hAnsi="Consolas"/>
+          <w:sz w:val="18"/>
+          <w:bdr w:val="single" w:sz="4" w:space="0" w:color="AEAAAA" w:themeColor="background2" w:themeShade="BF"/>
+          <w:shd w:val="clear" w:color="auto" w:fill="E7E6E6" w:themeFill="background2"/>
+        </w:rPr>
+        <w:t>/Users/</w:t>
+      </w:r>
+      <w:proofErr w:type="spellStart"/>
+      <w:r>
+        <w:rPr>
+          <w:rFonts w:ascii="Consolas" w:hAnsi="Consolas"/>
+          <w:sz w:val="18"/>
+          <w:bdr w:val="single" w:sz="4" w:space="0" w:color="AEAAAA" w:themeColor="background2" w:themeShade="BF"/>
+          <w:shd w:val="clear" w:color="auto" w:fill="E7E6E6" w:themeFill="background2"/>
+        </w:rPr>
+        <w:t>anikavanessaseel</w:t>
+      </w:r>
+      <w:proofErr w:type="spellEnd"/>
+      <w:r>
+        <w:rPr>
+          <w:rFonts w:ascii="Consolas" w:hAnsi="Consolas"/>
+          <w:sz w:val="18"/>
+          <w:bdr w:val="single" w:sz="4" w:space="0" w:color="AEAAAA" w:themeColor="background2" w:themeShade="BF"/>
+          <w:shd w:val="clear" w:color="auto" w:fill="E7E6E6" w:themeFill="background2"/>
+        </w:rPr>
+        <w:t>/Documents/GitHub/</w:t>
+      </w:r>
+      <w:proofErr w:type="spellStart"/>
+      <w:r>
+        <w:rPr>
+          <w:rFonts w:ascii="Consolas" w:hAnsi="Consolas"/>
+          <w:sz w:val="18"/>
+          <w:bdr w:val="single" w:sz="4" w:space="0" w:color="AEAAAA" w:themeColor="background2" w:themeShade="BF"/>
+          <w:shd w:val="clear" w:color="auto" w:fill="E7E6E6" w:themeFill="background2"/>
+        </w:rPr>
+        <w:t>Cell</w:t>
+      </w:r>
+      <w:r>
+        <w:rPr>
+          <w:rFonts w:ascii="Consolas" w:hAnsi="Consolas"/>
+          <w:sz w:val="18"/>
+          <w:bdr w:val="single" w:sz="4" w:space="0" w:color="AEAAAA" w:themeColor="background2" w:themeShade="BF"/>
+          <w:shd w:val="clear" w:color="auto" w:fill="E7E6E6" w:themeFill="background2"/>
+        </w:rPr>
+        <w:t>_ACDC</w:t>
+      </w:r>
+      <w:proofErr w:type="spellEnd"/>
+    </w:p>
+    <w:p>
+      <w:pPr>
+        <w:pStyle w:val="NormalList"/>
+      </w:pPr>
+      <w:r>
+        <w:t>Open</w:t>
+      </w:r>
+      <w:r>
+        <w:t xml:space="preserve"> a</w:t>
+      </w:r>
+      <w:r>
+        <w:t xml:space="preserve"> </w:t>
+      </w:r>
+      <w:r>
+        <w:rPr>
+          <w:b/>
+          <w:bCs/>
+        </w:rPr>
+        <w:t xml:space="preserve">Terminal </w:t>
+      </w:r>
+      <w:r>
+        <w:t>(Click the Launchpad icon</w:t>
+      </w:r>
+      <w:r>
+        <w:t xml:space="preserve"> </w:t>
+      </w:r>
+      <w:r>
+        <w:rPr>
+          <w:noProof/>
+        </w:rPr>
+        <w:drawing>
+          <wp:inline distT="0" distB="0" distL="0" distR="0" wp14:anchorId="7596F615" wp14:editId="3B6B8C26">
+            <wp:extent cx="180000" cy="180000"/>
+            <wp:effectExtent l="0" t="0" r="0" b="0"/>
+            <wp:docPr id="13" name="Picture 13" descr="Apps in Launchpad am Mac sortieren - Macwelt"/>
+            <wp:cNvGraphicFramePr>
+              <a:graphicFrameLocks xmlns:a="http://schemas.openxmlformats.org/drawingml/2006/main" noChangeAspect="1"/>
+            </wp:cNvGraphicFramePr>
+            <a:graphic xmlns:a="http://schemas.openxmlformats.org/drawingml/2006/main">
+              <a:graphicData uri="http://schemas.openxmlformats.org/drawingml/2006/picture">
+                <pic:pic xmlns:pic="http://schemas.openxmlformats.org/drawingml/2006/picture">
+                  <pic:nvPicPr>
+                    <pic:cNvPr id="0" name="Picture 13" descr="Apps in Launchpad am Mac sortieren - Macwelt"/>
+                    <pic:cNvPicPr>
+                      <a:picLocks noChangeAspect="1" noChangeArrowheads="1"/>
+                    </pic:cNvPicPr>
+                  </pic:nvPicPr>
+                  <pic:blipFill>
+                    <a:blip r:embed="rId18" cstate="print">
+                      <a:extLst>
+                        <a:ext uri="{28A0092B-C50C-407E-A947-70E740481C1C}">
+                          <a14:useLocalDpi xmlns:a14="http://schemas.microsoft.com/office/drawing/2010/main" val="0"/>
+                        </a:ext>
+                      </a:extLst>
+                    </a:blip>
+                    <a:srcRect/>
+                    <a:stretch>
+                      <a:fillRect/>
+                    </a:stretch>
+                  </pic:blipFill>
+                  <pic:spPr bwMode="auto">
+                    <a:xfrm>
+                      <a:off x="0" y="0"/>
+                      <a:ext cx="180000" cy="180000"/>
+                    </a:xfrm>
+                    <a:prstGeom prst="rect">
+                      <a:avLst/>
+                    </a:prstGeom>
+                    <a:noFill/>
+                    <a:ln>
+                      <a:noFill/>
+                    </a:ln>
+                  </pic:spPr>
+                </pic:pic>
+              </a:graphicData>
+            </a:graphic>
+          </wp:inline>
+        </w:drawing>
+      </w:r>
+      <w:r>
+        <w:t xml:space="preserve"> in the Dock, type </w:t>
+      </w:r>
+      <w:r>
+        <w:t>“</w:t>
+      </w:r>
+      <w:r>
+        <w:t>Terminal</w:t>
+      </w:r>
+      <w:r>
+        <w:t>”</w:t>
+      </w:r>
+      <w:r>
+        <w:t xml:space="preserve"> in the search field, then click Terminal) </w:t>
+      </w:r>
+    </w:p>
+    <w:p>
+      <w:pPr>
+        <w:pStyle w:val="NormalList"/>
+        <w:rPr>
+          <w:rStyle w:val="Code"/>
+          <w:rFonts w:asciiTheme="minorHAnsi" w:hAnsiTheme="minorHAnsi"/>
+          <w:sz w:val="22"/>
+          <w:bdr w:val="none" w:sz="0" w:space="0" w:color="auto"/>
+          <w:shd w:val="clear" w:color="auto" w:fill="auto"/>
+        </w:rPr>
+      </w:pPr>
+      <w:r>
+        <w:t xml:space="preserve">Navigate to the folder where you unzipped </w:t>
+      </w:r>
+      <w:proofErr w:type="spellStart"/>
+      <w:r>
+        <w:t>Cell_ACDC</w:t>
+      </w:r>
+      <w:proofErr w:type="spellEnd"/>
+      <w:r>
+        <w:t xml:space="preserve">, (in this example it is </w:t>
+      </w:r>
+      <w:r>
+        <w:rPr>
+          <w:rFonts w:ascii="Consolas" w:hAnsi="Consolas"/>
+          <w:sz w:val="18"/>
+          <w:bdr w:val="single" w:sz="4" w:space="0" w:color="AEAAAA" w:themeColor="background2" w:themeShade="BF"/>
+          <w:shd w:val="clear" w:color="auto" w:fill="E7E6E6" w:themeFill="background2"/>
+        </w:rPr>
+        <w:t>/Users/</w:t>
+      </w:r>
+      <w:proofErr w:type="spellStart"/>
+      <w:r>
+        <w:rPr>
+          <w:rFonts w:ascii="Consolas" w:hAnsi="Consolas"/>
+          <w:sz w:val="18"/>
+          <w:bdr w:val="single" w:sz="4" w:space="0" w:color="AEAAAA" w:themeColor="background2" w:themeShade="BF"/>
+          <w:shd w:val="clear" w:color="auto" w:fill="E7E6E6" w:themeFill="background2"/>
+        </w:rPr>
+        <w:t>anikavanessaseel</w:t>
+      </w:r>
+      <w:proofErr w:type="spellEnd"/>
+      <w:r>
+        <w:rPr>
+          <w:rFonts w:ascii="Consolas" w:hAnsi="Consolas"/>
+          <w:sz w:val="18"/>
+          <w:bdr w:val="single" w:sz="4" w:space="0" w:color="AEAAAA" w:themeColor="background2" w:themeShade="BF"/>
+          <w:shd w:val="clear" w:color="auto" w:fill="E7E6E6" w:themeFill="background2"/>
+        </w:rPr>
+        <w:t>/Documents/GitHub</w:t>
+      </w:r>
+      <w:r>
+        <w:t xml:space="preserve">) by typing </w:t>
+      </w:r>
+      <w:r>
+        <w:t xml:space="preserve">                                                                     </w:t>
+      </w:r>
+      <w:r>
+        <w:rPr>
+          <w:rStyle w:val="Code"/>
+        </w:rPr>
+        <w:t xml:space="preserve">cd </w:t>
+      </w:r>
+      <w:r>
+        <w:rPr>
+          <w:rStyle w:val="Code"/>
+        </w:rPr>
+        <w:t>“</w:t>
+      </w:r>
+      <w:r>
+        <w:rPr>
+          <w:rFonts w:ascii="Consolas" w:hAnsi="Consolas"/>
+          <w:sz w:val="18"/>
+          <w:bdr w:val="single" w:sz="4" w:space="0" w:color="AEAAAA" w:themeColor="background2" w:themeShade="BF"/>
+          <w:shd w:val="clear" w:color="auto" w:fill="E7E6E6" w:themeFill="background2"/>
+        </w:rPr>
+        <w:t>/Users/</w:t>
+      </w:r>
+      <w:proofErr w:type="spellStart"/>
+      <w:r>
+        <w:rPr>
+          <w:rFonts w:ascii="Consolas" w:hAnsi="Consolas"/>
+          <w:sz w:val="18"/>
+          <w:bdr w:val="single" w:sz="4" w:space="0" w:color="AEAAAA" w:themeColor="background2" w:themeShade="BF"/>
+          <w:shd w:val="clear" w:color="auto" w:fill="E7E6E6" w:themeFill="background2"/>
+        </w:rPr>
+        <w:t>anikavanessaseel</w:t>
+      </w:r>
+      <w:proofErr w:type="spellEnd"/>
+      <w:r>
+        <w:rPr>
+          <w:rFonts w:ascii="Consolas" w:hAnsi="Consolas"/>
+          <w:sz w:val="18"/>
+          <w:bdr w:val="single" w:sz="4" w:space="0" w:color="AEAAAA" w:themeColor="background2" w:themeShade="BF"/>
+          <w:shd w:val="clear" w:color="auto" w:fill="E7E6E6" w:themeFill="background2"/>
+        </w:rPr>
+        <w:t>/Documents/GitHub/</w:t>
+      </w:r>
+      <w:proofErr w:type="spellStart"/>
+      <w:r>
+        <w:rPr>
+          <w:rFonts w:ascii="Consolas" w:hAnsi="Consolas"/>
+          <w:sz w:val="18"/>
+          <w:bdr w:val="single" w:sz="4" w:space="0" w:color="AEAAAA" w:themeColor="background2" w:themeShade="BF"/>
+          <w:shd w:val="clear" w:color="auto" w:fill="E7E6E6" w:themeFill="background2"/>
+        </w:rPr>
+        <w:t>Cell</w:t>
+      </w:r>
+      <w:r>
+        <w:rPr>
+          <w:rFonts w:ascii="Consolas" w:hAnsi="Consolas"/>
+          <w:sz w:val="18"/>
+          <w:bdr w:val="single" w:sz="4" w:space="0" w:color="AEAAAA" w:themeColor="background2" w:themeShade="BF"/>
+          <w:shd w:val="clear" w:color="auto" w:fill="E7E6E6" w:themeFill="background2"/>
+        </w:rPr>
+        <w:t>_ACDC</w:t>
+      </w:r>
+      <w:proofErr w:type="spellEnd"/>
+      <w:r>
+        <w:rPr>
+          <w:rStyle w:val="Code"/>
+        </w:rPr>
+        <w:t>”</w:t>
+      </w:r>
+      <w:r>
+        <w:t xml:space="preserve"> </w:t>
+      </w:r>
+      <w:r>
+        <w:t xml:space="preserve"> </w:t>
+      </w:r>
+      <w:r>
+        <w:t xml:space="preserve">Press </w:t>
+      </w:r>
+      <w:r>
+        <w:rPr>
+          <w:i/>
+          <w:iCs/>
+        </w:rPr>
+        <w:t>Enter</w:t>
+      </w:r>
+      <w:r>
+        <w:t xml:space="preserve"> to confirm. </w:t>
+      </w:r>
+    </w:p>
+    <w:p>
+      <w:pPr>
+        <w:pStyle w:val="NormalList"/>
+        <w:rPr>
+          <w:lang w:val="en-GB"/>
+        </w:rPr>
+      </w:pPr>
+      <w:r>
+        <w:rPr>
+          <w:lang w:val="en-GB"/>
+        </w:rPr>
+        <w:t xml:space="preserve">Now type the following commands </w:t>
+      </w:r>
+      <w:r>
+        <w:rPr>
+          <w:b/>
+          <w:bCs/>
+          <w:lang w:val="en-GB"/>
+        </w:rPr>
+        <w:t>one at the time</w:t>
+      </w:r>
+      <w:r>
+        <w:rPr>
+          <w:lang w:val="en-GB"/>
+        </w:rPr>
+        <w:t xml:space="preserve"> (press “Enter” after each command and type “Y” when requested):</w:t>
+      </w:r>
+    </w:p>
+    <w:p>
+      <w:pPr>
+        <w:ind w:left="720" w:firstLine="720"/>
+        <w:rPr>
+          <w:rStyle w:val="Code"/>
+        </w:rPr>
+      </w:pPr>
+      <w:r>
+        <w:rPr>
+          <w:rStyle w:val="Code"/>
+        </w:rPr>
+        <w:t>python3 -m pip install --user --upgrade pip</w:t>
+      </w:r>
+    </w:p>
+    <w:p>
+      <w:pPr>
+        <w:ind w:left="720" w:firstLine="720"/>
+        <w:rPr>
+          <w:rFonts w:ascii="Consolas" w:hAnsi="Consolas"/>
+          <w:sz w:val="18"/>
+          <w:bdr w:val="single" w:sz="4" w:space="0" w:color="AEAAAA" w:themeColor="background2" w:themeShade="BF"/>
+          <w:shd w:val="clear" w:color="auto" w:fill="E7E6E6" w:themeFill="background2"/>
+        </w:rPr>
+      </w:pPr>
+      <w:r>
+        <w:rPr>
+          <w:rFonts w:ascii="Consolas" w:hAnsi="Consolas"/>
+          <w:sz w:val="18"/>
+          <w:bdr w:val="single" w:sz="4" w:space="0" w:color="AEAAAA" w:themeColor="background2" w:themeShade="BF"/>
+          <w:shd w:val="clear" w:color="auto" w:fill="E7E6E6" w:themeFill="background2"/>
+        </w:rPr>
+        <w:t xml:space="preserve">python3 -m </w:t>
+      </w:r>
+      <w:proofErr w:type="spellStart"/>
+      <w:r>
+        <w:rPr>
+          <w:rFonts w:ascii="Consolas" w:hAnsi="Consolas"/>
+          <w:sz w:val="18"/>
+          <w:bdr w:val="single" w:sz="4" w:space="0" w:color="AEAAAA" w:themeColor="background2" w:themeShade="BF"/>
+          <w:shd w:val="clear" w:color="auto" w:fill="E7E6E6" w:themeFill="background2"/>
+        </w:rPr>
+        <w:t>venv</w:t>
+      </w:r>
+      <w:proofErr w:type="spellEnd"/>
+      <w:r>
+        <w:rPr>
+          <w:rFonts w:ascii="Consolas" w:hAnsi="Consolas"/>
+          <w:sz w:val="18"/>
+          <w:bdr w:val="single" w:sz="4" w:space="0" w:color="AEAAAA" w:themeColor="background2" w:themeShade="BF"/>
+          <w:shd w:val="clear" w:color="auto" w:fill="E7E6E6" w:themeFill="background2"/>
+        </w:rPr>
+        <w:t xml:space="preserve"> env</w:t>
+      </w:r>
+    </w:p>
+    <w:p>
+      <w:pPr>
+        <w:ind w:left="720" w:firstLine="720"/>
+        <w:rPr>
+          <w:rFonts w:ascii="Consolas" w:hAnsi="Consolas"/>
+          <w:sz w:val="18"/>
+          <w:bdr w:val="single" w:sz="4" w:space="0" w:color="AEAAAA" w:themeColor="background2" w:themeShade="BF"/>
+          <w:shd w:val="clear" w:color="auto" w:fill="E7E6E6" w:themeFill="background2"/>
+        </w:rPr>
+      </w:pPr>
+      <w:r>
+        <w:rPr>
+          <w:rFonts w:ascii="Consolas" w:hAnsi="Consolas"/>
+          <w:sz w:val="18"/>
+          <w:bdr w:val="single" w:sz="4" w:space="0" w:color="AEAAAA" w:themeColor="background2" w:themeShade="BF"/>
+          <w:shd w:val="clear" w:color="auto" w:fill="E7E6E6" w:themeFill="background2"/>
+        </w:rPr>
+        <w:t>source env/bin/activate</w:t>
+      </w:r>
+    </w:p>
+    <w:p>
+      <w:pPr>
+        <w:ind w:left="720" w:firstLine="720"/>
+        <w:rPr>
+          <w:rFonts w:ascii="Consolas" w:hAnsi="Consolas"/>
+          <w:sz w:val="18"/>
+          <w:bdr w:val="single" w:sz="4" w:space="0" w:color="AEAAAA" w:themeColor="background2" w:themeShade="BF"/>
+          <w:shd w:val="clear" w:color="auto" w:fill="E7E6E6" w:themeFill="background2"/>
+        </w:rPr>
+      </w:pPr>
+      <w:r>
+        <w:rPr>
+          <w:rFonts w:ascii="Consolas" w:hAnsi="Consolas"/>
+          <w:sz w:val="18"/>
+          <w:bdr w:val="single" w:sz="4" w:space="0" w:color="AEAAAA" w:themeColor="background2" w:themeShade="BF"/>
+          <w:shd w:val="clear" w:color="auto" w:fill="E7E6E6" w:themeFill="background2"/>
+        </w:rPr>
+        <w:t>python3 -m pip install -r requirements.txt</w:t>
+      </w:r>
+    </w:p>
+    <w:p>
+      <w:pPr>
+        <w:ind w:left="720"/>
+        <w:rPr>
+          <w:rFonts w:ascii="Consolas" w:hAnsi="Consolas"/>
+          <w:sz w:val="18"/>
+          <w:bdr w:val="single" w:sz="4" w:space="0" w:color="AEAAAA" w:themeColor="background2" w:themeShade="BF"/>
+          <w:shd w:val="clear" w:color="auto" w:fill="E7E6E6" w:themeFill="background2"/>
+        </w:rPr>
+      </w:pPr>
+      <w:r>
+        <w:rPr>
+          <w:lang w:val="en-GB"/>
+        </w:rPr>
+        <w:t xml:space="preserve">You will now see all the required packages being installed. If successful, your terminal should look like the screenshot below. If you had an error, you could try installing using Anaconda (see instructions above) or open an issue </w:t>
+      </w:r>
+      <w:hyperlink r:id="rId21" w:history="1">
+        <w:r>
+          <w:rPr>
+            <w:rStyle w:val="Hyperlink"/>
+            <w:lang w:val="en-GB"/>
+          </w:rPr>
+          <w:t>here</w:t>
+        </w:r>
+      </w:hyperlink>
+      <w:r>
+        <w:rPr>
+          <w:lang w:val="en-GB"/>
+        </w:rPr>
+        <w:t>.</w:t>
+      </w:r>
+    </w:p>
+    <w:p>
+      <w:pPr>
+        <w:ind w:firstLine="720"/>
+        <w:jc w:val="center"/>
+        <w:rPr>
+          <w:rStyle w:val="Code"/>
+        </w:rPr>
+      </w:pPr>
+      <w:r>
+        <w:rPr>
+          <w:noProof/>
+        </w:rPr>
+        <w:drawing>
+          <wp:inline distT="0" distB="0" distL="0" distR="0" wp14:anchorId="019E557D" wp14:editId="324257FB">
+            <wp:extent cx="4591050" cy="3867785"/>
+            <wp:effectExtent l="0" t="0" r="0" b="0"/>
+            <wp:docPr id="16" name="Picture 16" descr="Text&#10;&#10;Description automatically generated"/>
+            <wp:cNvGraphicFramePr>
+              <a:graphicFrameLocks xmlns:a="http://schemas.openxmlformats.org/drawingml/2006/main" noChangeAspect="1"/>
+            </wp:cNvGraphicFramePr>
+            <a:graphic xmlns:a="http://schemas.openxmlformats.org/drawingml/2006/main">
+              <a:graphicData uri="http://schemas.openxmlformats.org/drawingml/2006/picture">
+                <pic:pic xmlns:pic="http://schemas.openxmlformats.org/drawingml/2006/picture">
+                  <pic:nvPicPr>
+                    <pic:cNvPr id="16" name="Picture 16" descr="Text&#10;&#10;Description automatically generated"/>
+                    <pic:cNvPicPr>
+                      <a:picLocks noChangeAspect="1" noChangeArrowheads="1"/>
+                    </pic:cNvPicPr>
+                  </pic:nvPicPr>
+                  <pic:blipFill rotWithShape="1">
+                    <a:blip r:embed="rId22" cstate="print">
+                      <a:extLst>
+                        <a:ext uri="{28A0092B-C50C-407E-A947-70E740481C1C}">
+                          <a14:useLocalDpi xmlns:a14="http://schemas.microsoft.com/office/drawing/2010/main" val="0"/>
+                        </a:ext>
+                      </a:extLst>
+                    </a:blip>
+                    <a:srcRect r="25816"/>
+                    <a:stretch/>
+                  </pic:blipFill>
+                  <pic:spPr bwMode="auto">
+                    <a:xfrm>
+                      <a:off x="0" y="0"/>
+                      <a:ext cx="4591050" cy="3867785"/>
+                    </a:xfrm>
+                    <a:prstGeom prst="rect">
+                      <a:avLst/>
+                    </a:prstGeom>
+                    <a:noFill/>
+                    <a:ln>
+                      <a:noFill/>
+                    </a:ln>
+                    <a:extLst>
+                      <a:ext uri="{53640926-AAD7-44D8-BBD7-CCE9431645EC}">
+                        <a14:shadowObscured xmlns:a14="http://schemas.microsoft.com/office/drawing/2010/main"/>
+                      </a:ext>
+                    </a:extLst>
+                  </pic:spPr>
+                </pic:pic>
+              </a:graphicData>
+            </a:graphic>
+          </wp:inline>
+        </w:drawing>
+      </w:r>
+    </w:p>
+    <w:p>
+      <w:pPr>
+        <w:spacing w:line="259" w:lineRule="auto"/>
+        <w:rPr>
+          <w:rFonts w:asciiTheme="majorHAnsi" w:eastAsiaTheme="majorEastAsia" w:hAnsiTheme="majorHAnsi" w:cstheme="majorBidi"/>
+          <w:b/>
+          <w:sz w:val="26"/>
+          <w:szCs w:val="26"/>
+          <w:lang w:val="en-GB"/>
+        </w:rPr>
+      </w:pPr>
+      <w:r>
+        <w:rPr>
+          <w:lang w:val="en-GB"/>
+        </w:rPr>
+        <w:br w:type="page"/>
+      </w:r>
+    </w:p>
+    <w:p>
+      <w:pPr>
+        <w:pStyle w:val="Heading2"/>
+        <w:rPr>
+          <w:lang w:val="en-GB"/>
+        </w:rPr>
+      </w:pPr>
+      <w:r>
+        <w:rPr>
+          <w:lang w:val="en-GB"/>
+        </w:rPr>
+        <w:lastRenderedPageBreak/>
+        <w:t xml:space="preserve">Installing on </w:t>
+      </w:r>
+      <w:r>
+        <w:rPr>
+          <w:lang w:val="en-GB"/>
+        </w:rPr>
+        <w:t>Linux</w:t>
+      </w:r>
+      <w:r>
+        <w:rPr>
+          <w:lang w:val="en-GB"/>
+        </w:rPr>
+        <w:t xml:space="preserve"> using </w:t>
+      </w:r>
+      <w:proofErr w:type="spellStart"/>
+      <w:r>
+        <w:rPr>
+          <w:lang w:val="en-GB"/>
+        </w:rPr>
+        <w:t>conda</w:t>
+      </w:r>
+      <w:proofErr w:type="spellEnd"/>
+    </w:p>
+    <w:p>
+      <w:pPr>
+        <w:pStyle w:val="NormalList"/>
+        <w:numPr>
+          <w:ilvl w:val="0"/>
+          <w:numId w:val="11"/>
+        </w:numPr>
+      </w:pPr>
+      <w:r>
+        <w:t>Open</w:t>
+      </w:r>
+      <w:r>
+        <w:t xml:space="preserve"> a</w:t>
+      </w:r>
+      <w:r>
+        <w:t xml:space="preserve"> </w:t>
+      </w:r>
+      <w:r>
+        <w:rPr>
+          <w:b/>
+          <w:bCs/>
+        </w:rPr>
+        <w:t xml:space="preserve">Terminal </w:t>
+      </w:r>
+    </w:p>
+    <w:p>
+      <w:pPr>
+        <w:pStyle w:val="NormalList"/>
+        <w:numPr>
+          <w:ilvl w:val="0"/>
+          <w:numId w:val="11"/>
+        </w:numPr>
+      </w:pPr>
+      <w:r>
+        <w:t xml:space="preserve">Unzip the latest release you downloaded before. For this example, I will assume it was unzipped into </w:t>
+      </w:r>
+      <w:r>
+        <w:rPr>
+          <w:rStyle w:val="Code"/>
+        </w:rPr>
+        <w:t>/home/</w:t>
+      </w:r>
+      <w:proofErr w:type="spellStart"/>
+      <w:r>
+        <w:rPr>
+          <w:rStyle w:val="Code"/>
+        </w:rPr>
+        <w:t>e</w:t>
+      </w:r>
+      <w:r>
+        <w:rPr>
+          <w:rStyle w:val="Code"/>
+        </w:rPr>
+        <w:t>lpado</w:t>
+      </w:r>
+      <w:proofErr w:type="spellEnd"/>
+      <w:r>
+        <w:rPr>
+          <w:rStyle w:val="Code"/>
+        </w:rPr>
+        <w:t>/GitHub/</w:t>
+      </w:r>
+      <w:r>
+        <w:rPr>
+          <w:rStyle w:val="Code"/>
+        </w:rPr>
+        <w:t xml:space="preserve"> </w:t>
+      </w:r>
+    </w:p>
+    <w:p>
+      <w:pPr>
+        <w:pStyle w:val="NormalList"/>
+        <w:rPr>
+          <w:rStyle w:val="Code"/>
+          <w:rFonts w:asciiTheme="minorHAnsi" w:hAnsiTheme="minorHAnsi"/>
+          <w:sz w:val="22"/>
+          <w:bdr w:val="none" w:sz="0" w:space="0" w:color="auto"/>
+          <w:shd w:val="clear" w:color="auto" w:fill="auto"/>
+        </w:rPr>
+      </w:pPr>
+      <w:r>
+        <w:t xml:space="preserve">Navigate to the folder where you unzipped </w:t>
+      </w:r>
+      <w:proofErr w:type="spellStart"/>
+      <w:r>
+        <w:t>Cell_ACDC</w:t>
+      </w:r>
+      <w:proofErr w:type="spellEnd"/>
+      <w:r>
+        <w:t xml:space="preserve">, (in this example it is </w:t>
+      </w:r>
+      <w:r>
+        <w:rPr>
+          <w:rStyle w:val="Code"/>
+        </w:rPr>
+        <w:t>/home/</w:t>
+      </w:r>
+      <w:proofErr w:type="spellStart"/>
+      <w:r>
+        <w:rPr>
+          <w:rStyle w:val="Code"/>
+        </w:rPr>
+        <w:t>elpado</w:t>
+      </w:r>
+      <w:proofErr w:type="spellEnd"/>
+      <w:r>
+        <w:rPr>
+          <w:rStyle w:val="Code"/>
+        </w:rPr>
+        <w:t>/GitHub/</w:t>
+      </w:r>
+      <w:r>
+        <w:t xml:space="preserve">) by typing </w:t>
+      </w:r>
+      <w:r>
+        <w:rPr>
+          <w:rStyle w:val="Code"/>
+        </w:rPr>
+        <w:t xml:space="preserve">cd </w:t>
+      </w:r>
+      <w:r>
+        <w:rPr>
+          <w:rStyle w:val="Code"/>
+        </w:rPr>
+        <w:t>“</w:t>
+      </w:r>
+      <w:r>
+        <w:rPr>
+          <w:rStyle w:val="Code"/>
+        </w:rPr>
+        <w:t>/home/</w:t>
+      </w:r>
+      <w:proofErr w:type="spellStart"/>
+      <w:r>
+        <w:rPr>
+          <w:rStyle w:val="Code"/>
+        </w:rPr>
+        <w:t>elpado</w:t>
+      </w:r>
+      <w:proofErr w:type="spellEnd"/>
+      <w:r>
+        <w:rPr>
+          <w:rStyle w:val="Code"/>
+        </w:rPr>
+        <w:t>/GitHub/</w:t>
+      </w:r>
+      <w:proofErr w:type="spellStart"/>
+      <w:r>
+        <w:rPr>
+          <w:rStyle w:val="Code"/>
+        </w:rPr>
+        <w:t>Cell_ACDC</w:t>
+      </w:r>
+      <w:proofErr w:type="spellEnd"/>
+      <w:r>
+        <w:rPr>
+          <w:rStyle w:val="Code"/>
+        </w:rPr>
+        <w:t>”</w:t>
+      </w:r>
+      <w:r>
+        <w:t xml:space="preserve"> </w:t>
+      </w:r>
+    </w:p>
+    <w:p>
+      <w:pPr>
+        <w:pStyle w:val="NormalList"/>
+        <w:rPr>
+          <w:lang w:val="en-GB"/>
+        </w:rPr>
+      </w:pPr>
+      <w:r>
+        <w:rPr>
+          <w:lang w:val="en-GB"/>
+        </w:rPr>
+        <w:t xml:space="preserve">Now type the following commands </w:t>
+      </w:r>
+      <w:r>
+        <w:rPr>
+          <w:b/>
+          <w:bCs/>
+          <w:lang w:val="en-GB"/>
+        </w:rPr>
+        <w:t>one at the time</w:t>
+      </w:r>
+      <w:r>
+        <w:rPr>
+          <w:lang w:val="en-GB"/>
+        </w:rPr>
+        <w:t xml:space="preserve"> (press “Enter” after each command and type “Y” when requested):</w:t>
+      </w:r>
+    </w:p>
+    <w:p>
+      <w:pPr>
+        <w:pStyle w:val="NormalList"/>
+        <w:numPr>
+          <w:ilvl w:val="0"/>
+          <w:numId w:val="0"/>
+        </w:numPr>
+        <w:ind w:left="1440"/>
+        <w:rPr>
+          <w:rStyle w:val="Code"/>
+          <w:lang w:val="en-GB"/>
+        </w:rPr>
+      </w:pPr>
+      <w:proofErr w:type="spellStart"/>
+      <w:r>
+        <w:rPr>
+          <w:rStyle w:val="Code"/>
+          <w:lang w:val="en-GB"/>
+        </w:rPr>
+        <w:t>conda</w:t>
+      </w:r>
+      <w:proofErr w:type="spellEnd"/>
+      <w:r>
+        <w:rPr>
+          <w:rStyle w:val="Code"/>
+          <w:lang w:val="en-GB"/>
+        </w:rPr>
+        <w:t xml:space="preserve"> update -n base -c defaults </w:t>
+      </w:r>
+      <w:proofErr w:type="spellStart"/>
+      <w:r>
+        <w:rPr>
+          <w:rStyle w:val="Code"/>
+          <w:lang w:val="en-GB"/>
+        </w:rPr>
+        <w:t>conda</w:t>
+      </w:r>
+      <w:proofErr w:type="spellEnd"/>
+    </w:p>
+    <w:p>
+      <w:pPr>
+        <w:pStyle w:val="NormalList"/>
+        <w:numPr>
+          <w:ilvl w:val="0"/>
+          <w:numId w:val="0"/>
+        </w:numPr>
+        <w:ind w:left="1440"/>
+        <w:rPr>
+          <w:rStyle w:val="Code"/>
+        </w:rPr>
+      </w:pPr>
+      <w:proofErr w:type="spellStart"/>
+      <w:r>
+        <w:rPr>
+          <w:rStyle w:val="Code"/>
+          <w:lang w:val="en-GB"/>
+        </w:rPr>
+        <w:t>conda</w:t>
+      </w:r>
+      <w:proofErr w:type="spellEnd"/>
+      <w:r>
+        <w:rPr>
+          <w:rStyle w:val="Code"/>
+          <w:lang w:val="en-GB"/>
+        </w:rPr>
+        <w:t xml:space="preserve"> clean </w:t>
+      </w:r>
+      <w:r>
+        <w:rPr>
+          <w:rStyle w:val="Code"/>
+        </w:rPr>
+        <w:t>--</w:t>
+      </w:r>
+      <w:r>
+        <w:rPr>
+          <w:rStyle w:val="Code"/>
+          <w:lang w:val="en-GB"/>
+        </w:rPr>
+        <w:t>all</w:t>
+      </w:r>
+    </w:p>
+    <w:p>
+      <w:pPr>
+        <w:pStyle w:val="NormalList"/>
+        <w:numPr>
+          <w:ilvl w:val="0"/>
+          <w:numId w:val="0"/>
+        </w:numPr>
+        <w:ind w:left="1440"/>
+        <w:rPr>
+          <w:rStyle w:val="Code"/>
+        </w:rPr>
+      </w:pPr>
+      <w:proofErr w:type="spellStart"/>
+      <w:r>
+        <w:rPr>
+          <w:rStyle w:val="Code"/>
+        </w:rPr>
+        <w:t>conda</w:t>
+      </w:r>
+      <w:proofErr w:type="spellEnd"/>
+      <w:r>
+        <w:rPr>
+          <w:rStyle w:val="Code"/>
+        </w:rPr>
+        <w:t xml:space="preserve"> env create --file </w:t>
+      </w:r>
+      <w:proofErr w:type="spellStart"/>
+      <w:r>
+        <w:rPr>
+          <w:rStyle w:val="Code"/>
+        </w:rPr>
+        <w:t>acdc.yml</w:t>
+      </w:r>
+      <w:proofErr w:type="spellEnd"/>
+    </w:p>
+    <w:p>
+      <w:pPr>
+        <w:pStyle w:val="NormalList"/>
+        <w:numPr>
+          <w:ilvl w:val="0"/>
+          <w:numId w:val="0"/>
+        </w:numPr>
+        <w:ind w:left="720"/>
+        <w:rPr>
+          <w:lang w:val="en-GB"/>
+        </w:rPr>
+      </w:pPr>
+      <w:r>
+        <w:rPr>
+          <w:lang w:val="en-GB"/>
+        </w:rPr>
+        <w:t xml:space="preserve">Anaconda will create the environment with Python 3.8 and all the packages required. This step can take several minutes (about 20 minutes if I have to guess, but it depends on your internet connection speed). </w:t>
+      </w:r>
+    </w:p>
+    <w:p>
+      <w:pPr>
+        <w:pStyle w:val="NormalList"/>
+        <w:numPr>
+          <w:ilvl w:val="0"/>
+          <w:numId w:val="0"/>
+        </w:numPr>
+        <w:ind w:left="720"/>
+        <w:rPr>
+          <w:lang w:val="en-GB"/>
+        </w:rPr>
+      </w:pPr>
+      <w:r>
+        <w:rPr>
+          <w:lang w:val="en-GB"/>
+        </w:rPr>
+        <w:t xml:space="preserve">If successful, your terminal should now look like the screenshot below (red circle around the part that will tell you that the installation was successful). If you had an error, you could try installing using pip (see instructions below) or open an issue </w:t>
+      </w:r>
+      <w:hyperlink r:id="rId23" w:history="1">
+        <w:r>
+          <w:rPr>
+            <w:rStyle w:val="Hyperlink"/>
+            <w:lang w:val="en-GB"/>
+          </w:rPr>
+          <w:t>here</w:t>
+        </w:r>
+      </w:hyperlink>
+      <w:r>
+        <w:rPr>
+          <w:lang w:val="en-GB"/>
+        </w:rPr>
+        <w:t>.</w:t>
+      </w:r>
+    </w:p>
+    <w:p>
+      <w:pPr>
+        <w:pStyle w:val="NormalList"/>
+        <w:numPr>
+          <w:ilvl w:val="0"/>
+          <w:numId w:val="0"/>
+        </w:numPr>
+        <w:spacing w:after="240"/>
+        <w:ind w:left="714"/>
+        <w:jc w:val="center"/>
+        <w:rPr>
+          <w:b/>
+          <w:bCs/>
+          <w:sz w:val="80"/>
+          <w:szCs w:val="80"/>
+        </w:rPr>
+      </w:pPr>
+      <w:r>
+        <w:rPr>
+          <w:b/>
+          <w:bCs/>
+          <w:noProof/>
+          <w:sz w:val="80"/>
+          <w:szCs w:val="80"/>
+        </w:rPr>
+        <w:t xml:space="preserve"> SCREE</w:t>
+      </w:r>
+      <w:r>
+        <w:rPr>
+          <w:b/>
+          <w:bCs/>
+          <w:noProof/>
+          <w:sz w:val="80"/>
+          <w:szCs w:val="80"/>
+        </w:rPr>
+        <w:t>N</w:t>
+      </w:r>
+      <w:r>
+        <w:rPr>
+          <w:b/>
+          <w:bCs/>
+          <w:noProof/>
+          <w:sz w:val="80"/>
+          <w:szCs w:val="80"/>
+        </w:rPr>
+        <w:t>SHOT</w:t>
+      </w:r>
+    </w:p>
+    <w:p>
+      <w:pPr>
+        <w:pStyle w:val="NormalList"/>
+        <w:numPr>
+          <w:ilvl w:val="0"/>
+          <w:numId w:val="0"/>
+        </w:numPr>
+        <w:ind w:left="720"/>
+        <w:rPr>
+          <w:rStyle w:val="Code"/>
+        </w:rPr>
+      </w:pPr>
+    </w:p>
+    <w:p>
+      <w:pPr>
+        <w:pStyle w:val="Heading2"/>
+        <w:rPr>
+          <w:lang w:val="en-GB"/>
+        </w:rPr>
+      </w:pPr>
+      <w:r>
+        <w:rPr>
+          <w:lang w:val="en-GB"/>
+        </w:rPr>
+        <w:br w:type="page"/>
+      </w:r>
+      <w:r>
+        <w:rPr>
+          <w:lang w:val="en-GB"/>
+        </w:rPr>
+        <w:lastRenderedPageBreak/>
+        <w:t xml:space="preserve">Installing on </w:t>
+      </w:r>
+      <w:r>
+        <w:rPr>
+          <w:lang w:val="en-GB"/>
+        </w:rPr>
+        <w:t>Linux</w:t>
+      </w:r>
+      <w:r>
+        <w:rPr>
+          <w:lang w:val="en-GB"/>
+        </w:rPr>
+        <w:t xml:space="preserve"> using pip </w:t>
+      </w:r>
+    </w:p>
+    <w:p>
+      <w:pPr>
+        <w:pStyle w:val="NormalList"/>
+        <w:numPr>
+          <w:ilvl w:val="0"/>
+          <w:numId w:val="13"/>
+        </w:numPr>
+      </w:pPr>
+      <w:r>
+        <w:t>Open</w:t>
+      </w:r>
+      <w:r>
+        <w:t xml:space="preserve"> a</w:t>
+      </w:r>
+      <w:r>
+        <w:t xml:space="preserve"> </w:t>
+      </w:r>
+      <w:r>
+        <w:rPr>
+          <w:b/>
+          <w:bCs/>
+        </w:rPr>
+        <w:t xml:space="preserve">Terminal </w:t>
+      </w:r>
+    </w:p>
+    <w:p>
+      <w:pPr>
+        <w:pStyle w:val="NormalList"/>
+        <w:numPr>
+          <w:ilvl w:val="0"/>
+          <w:numId w:val="11"/>
+        </w:numPr>
+      </w:pPr>
+      <w:r>
+        <w:t xml:space="preserve">Make sure you have Python 3.8 and pip installed. Check if you have Python with </w:t>
+      </w:r>
+      <w:r>
+        <w:rPr>
+          <w:rStyle w:val="Code"/>
+        </w:rPr>
+        <w:t>python –version</w:t>
+      </w:r>
+      <w:r>
+        <w:t xml:space="preserve"> command and check if you have pip with </w:t>
+      </w:r>
+      <w:r>
+        <w:rPr>
+          <w:rStyle w:val="Code"/>
+        </w:rPr>
+        <w:t>pip help</w:t>
+      </w:r>
+      <w:r>
+        <w:t xml:space="preserve"> </w:t>
+      </w:r>
+      <w:r>
+        <w:t>command. If you don’t have them install with the following commands:</w:t>
+      </w:r>
+    </w:p>
+    <w:p>
+      <w:pPr>
+        <w:pStyle w:val="NormalList"/>
+        <w:numPr>
+          <w:ilvl w:val="0"/>
+          <w:numId w:val="0"/>
+        </w:numPr>
+        <w:ind w:left="720"/>
+        <w:rPr>
+          <w:rStyle w:val="Code"/>
+          <w:lang w:val="en-GB"/>
+        </w:rPr>
+      </w:pPr>
+      <w:proofErr w:type="spellStart"/>
+      <w:r>
+        <w:rPr>
+          <w:rStyle w:val="Code"/>
+          <w:lang w:val="en-GB"/>
+        </w:rPr>
+        <w:t>sudo</w:t>
+      </w:r>
+      <w:proofErr w:type="spellEnd"/>
+      <w:r>
+        <w:rPr>
+          <w:rStyle w:val="Code"/>
+          <w:lang w:val="en-GB"/>
+        </w:rPr>
+        <w:t xml:space="preserve"> apt-get update</w:t>
+      </w:r>
+    </w:p>
+    <w:p>
+      <w:pPr>
+        <w:pStyle w:val="NormalList"/>
+        <w:numPr>
+          <w:ilvl w:val="0"/>
+          <w:numId w:val="0"/>
+        </w:numPr>
+        <w:ind w:left="720"/>
+        <w:rPr>
+          <w:rStyle w:val="Code"/>
+          <w:lang w:val="en-GB"/>
+        </w:rPr>
+      </w:pPr>
+      <w:proofErr w:type="spellStart"/>
+      <w:r>
+        <w:rPr>
+          <w:rStyle w:val="Code"/>
+          <w:lang w:val="en-GB"/>
+        </w:rPr>
+        <w:t>sudo</w:t>
+      </w:r>
+      <w:proofErr w:type="spellEnd"/>
+      <w:r>
+        <w:rPr>
+          <w:rStyle w:val="Code"/>
+          <w:lang w:val="en-GB"/>
+        </w:rPr>
+        <w:t xml:space="preserve"> apt-get install python3.8</w:t>
+      </w:r>
+    </w:p>
+    <w:p>
+      <w:pPr>
+        <w:pStyle w:val="NormalList"/>
+        <w:numPr>
+          <w:ilvl w:val="0"/>
+          <w:numId w:val="0"/>
+        </w:numPr>
+        <w:ind w:left="720"/>
+        <w:rPr>
+          <w:rStyle w:val="Code"/>
+          <w:rFonts w:asciiTheme="minorHAnsi" w:hAnsiTheme="minorHAnsi"/>
+          <w:sz w:val="22"/>
+          <w:bdr w:val="none" w:sz="0" w:space="0" w:color="auto"/>
+          <w:shd w:val="clear" w:color="auto" w:fill="auto"/>
+        </w:rPr>
+      </w:pPr>
+      <w:proofErr w:type="spellStart"/>
+      <w:r>
+        <w:rPr>
+          <w:rStyle w:val="Code"/>
+        </w:rPr>
+        <w:t>sudo</w:t>
+      </w:r>
+      <w:proofErr w:type="spellEnd"/>
+      <w:r>
+        <w:rPr>
+          <w:rStyle w:val="Code"/>
+        </w:rPr>
+        <w:t xml:space="preserve"> apt-get install python3-pip</w:t>
+      </w:r>
+    </w:p>
+    <w:p>
+      <w:pPr>
+        <w:pStyle w:val="NormalList"/>
+        <w:numPr>
+          <w:ilvl w:val="0"/>
+          <w:numId w:val="11"/>
+        </w:numPr>
+      </w:pPr>
+      <w:r>
+        <w:t xml:space="preserve">Unzip the latest release you downloaded before. For this example, I will assume it was unzipped into </w:t>
+      </w:r>
+      <w:r>
+        <w:rPr>
+          <w:rStyle w:val="Code"/>
+        </w:rPr>
+        <w:t>/home/</w:t>
+      </w:r>
+      <w:proofErr w:type="spellStart"/>
+      <w:r>
+        <w:rPr>
+          <w:rStyle w:val="Code"/>
+        </w:rPr>
+        <w:t>elpado</w:t>
+      </w:r>
+      <w:proofErr w:type="spellEnd"/>
+      <w:r>
+        <w:rPr>
+          <w:rStyle w:val="Code"/>
+        </w:rPr>
+        <w:t xml:space="preserve">/GitHub/ </w:t>
+      </w:r>
+    </w:p>
+    <w:p>
+      <w:pPr>
+        <w:pStyle w:val="NormalList"/>
+        <w:rPr>
+          <w:rStyle w:val="Code"/>
+          <w:rFonts w:asciiTheme="minorHAnsi" w:hAnsiTheme="minorHAnsi"/>
+          <w:sz w:val="22"/>
+          <w:bdr w:val="none" w:sz="0" w:space="0" w:color="auto"/>
+          <w:shd w:val="clear" w:color="auto" w:fill="auto"/>
+        </w:rPr>
+      </w:pPr>
+      <w:r>
+        <w:t xml:space="preserve">Navigate to the folder where you unzipped </w:t>
+      </w:r>
+      <w:proofErr w:type="spellStart"/>
+      <w:r>
+        <w:t>Cell_ACDC</w:t>
+      </w:r>
+      <w:proofErr w:type="spellEnd"/>
+      <w:r>
+        <w:t xml:space="preserve">, (in this example it is </w:t>
+      </w:r>
+      <w:r>
+        <w:rPr>
+          <w:rStyle w:val="Code"/>
+        </w:rPr>
+        <w:t>/home/</w:t>
+      </w:r>
+      <w:proofErr w:type="spellStart"/>
+      <w:r>
+        <w:rPr>
+          <w:rStyle w:val="Code"/>
+        </w:rPr>
+        <w:t>elpado</w:t>
+      </w:r>
+      <w:proofErr w:type="spellEnd"/>
+      <w:r>
+        <w:rPr>
+          <w:rStyle w:val="Code"/>
+        </w:rPr>
+        <w:t>/GitHub/</w:t>
+      </w:r>
+      <w:r>
+        <w:t xml:space="preserve">) by typing </w:t>
+      </w:r>
+      <w:r>
+        <w:rPr>
+          <w:rStyle w:val="Code"/>
+        </w:rPr>
+        <w:t xml:space="preserve">cd </w:t>
+      </w:r>
+      <w:r>
+        <w:rPr>
+          <w:rStyle w:val="Code"/>
+        </w:rPr>
+        <w:t>“/home/</w:t>
+      </w:r>
+      <w:proofErr w:type="spellStart"/>
+      <w:r>
+        <w:rPr>
+          <w:rStyle w:val="Code"/>
+        </w:rPr>
+        <w:t>elpado</w:t>
+      </w:r>
+      <w:proofErr w:type="spellEnd"/>
+      <w:r>
+        <w:rPr>
+          <w:rStyle w:val="Code"/>
+        </w:rPr>
+        <w:t>/GitHub/</w:t>
+      </w:r>
+      <w:proofErr w:type="spellStart"/>
+      <w:r>
+        <w:rPr>
+          <w:rStyle w:val="Code"/>
+        </w:rPr>
+        <w:t>Cell_ACDC</w:t>
+      </w:r>
+      <w:proofErr w:type="spellEnd"/>
+      <w:r>
+        <w:rPr>
+          <w:rStyle w:val="Code"/>
+        </w:rPr>
+        <w:t>”</w:t>
+      </w:r>
+      <w:r>
+        <w:t xml:space="preserve"> </w:t>
+      </w:r>
+    </w:p>
+    <w:p>
+      <w:pPr>
+        <w:pStyle w:val="NormalList"/>
+        <w:rPr>
+          <w:lang w:val="en-GB"/>
+        </w:rPr>
+      </w:pPr>
+      <w:r>
+        <w:rPr>
+          <w:lang w:val="en-GB"/>
+        </w:rPr>
+        <w:t xml:space="preserve">Now type the following commands </w:t>
+      </w:r>
+      <w:r>
+        <w:rPr>
+          <w:b/>
+          <w:bCs/>
+          <w:lang w:val="en-GB"/>
+        </w:rPr>
+        <w:t>one at the time</w:t>
+      </w:r>
+      <w:r>
+        <w:rPr>
+          <w:lang w:val="en-GB"/>
+        </w:rPr>
+        <w:t xml:space="preserve"> (press “Enter” after each command and type “Y” when requested):</w:t>
+      </w:r>
+    </w:p>
+    <w:p>
+      <w:pPr>
+        <w:ind w:left="720" w:firstLine="720"/>
+        <w:rPr>
+          <w:rStyle w:val="Code"/>
+        </w:rPr>
+      </w:pPr>
+      <w:r>
+        <w:rPr>
+          <w:rStyle w:val="Code"/>
+        </w:rPr>
+        <w:t>python3 -m pip install --user --upgrade pip</w:t>
+      </w:r>
+    </w:p>
+    <w:p>
+      <w:pPr>
+        <w:ind w:left="720" w:firstLine="720"/>
+        <w:rPr>
+          <w:rFonts w:ascii="Consolas" w:hAnsi="Consolas"/>
+          <w:sz w:val="18"/>
+          <w:bdr w:val="single" w:sz="4" w:space="0" w:color="AEAAAA" w:themeColor="background2" w:themeShade="BF"/>
+          <w:shd w:val="clear" w:color="auto" w:fill="E7E6E6" w:themeFill="background2"/>
+        </w:rPr>
+      </w:pPr>
+      <w:r>
+        <w:rPr>
+          <w:rFonts w:ascii="Consolas" w:hAnsi="Consolas"/>
+          <w:sz w:val="18"/>
+          <w:bdr w:val="single" w:sz="4" w:space="0" w:color="AEAAAA" w:themeColor="background2" w:themeShade="BF"/>
+          <w:shd w:val="clear" w:color="auto" w:fill="E7E6E6" w:themeFill="background2"/>
+        </w:rPr>
+        <w:t xml:space="preserve">python3 -m </w:t>
+      </w:r>
+      <w:proofErr w:type="spellStart"/>
+      <w:r>
+        <w:rPr>
+          <w:rFonts w:ascii="Consolas" w:hAnsi="Consolas"/>
+          <w:sz w:val="18"/>
+          <w:bdr w:val="single" w:sz="4" w:space="0" w:color="AEAAAA" w:themeColor="background2" w:themeShade="BF"/>
+          <w:shd w:val="clear" w:color="auto" w:fill="E7E6E6" w:themeFill="background2"/>
+        </w:rPr>
+        <w:t>venv</w:t>
+      </w:r>
+      <w:proofErr w:type="spellEnd"/>
+      <w:r>
+        <w:rPr>
+          <w:rFonts w:ascii="Consolas" w:hAnsi="Consolas"/>
+          <w:sz w:val="18"/>
+          <w:bdr w:val="single" w:sz="4" w:space="0" w:color="AEAAAA" w:themeColor="background2" w:themeShade="BF"/>
+          <w:shd w:val="clear" w:color="auto" w:fill="E7E6E6" w:themeFill="background2"/>
+        </w:rPr>
+        <w:t xml:space="preserve"> env</w:t>
+      </w:r>
+    </w:p>
+    <w:p>
+      <w:pPr>
+        <w:ind w:left="720" w:firstLine="720"/>
+        <w:rPr>
+          <w:rFonts w:ascii="Consolas" w:hAnsi="Consolas"/>
+          <w:sz w:val="18"/>
+          <w:bdr w:val="single" w:sz="4" w:space="0" w:color="AEAAAA" w:themeColor="background2" w:themeShade="BF"/>
+          <w:shd w:val="clear" w:color="auto" w:fill="E7E6E6" w:themeFill="background2"/>
+        </w:rPr>
+      </w:pPr>
+      <w:r>
+        <w:rPr>
+          <w:rFonts w:ascii="Consolas" w:hAnsi="Consolas"/>
+          <w:sz w:val="18"/>
+          <w:bdr w:val="single" w:sz="4" w:space="0" w:color="AEAAAA" w:themeColor="background2" w:themeShade="BF"/>
+          <w:shd w:val="clear" w:color="auto" w:fill="E7E6E6" w:themeFill="background2"/>
+        </w:rPr>
+        <w:t>source env/bin/activate</w:t>
+      </w:r>
+    </w:p>
+    <w:p>
+      <w:pPr>
+        <w:ind w:left="720" w:firstLine="720"/>
+        <w:rPr>
+          <w:rFonts w:ascii="Consolas" w:hAnsi="Consolas"/>
+          <w:sz w:val="18"/>
+          <w:bdr w:val="single" w:sz="4" w:space="0" w:color="AEAAAA" w:themeColor="background2" w:themeShade="BF"/>
+          <w:shd w:val="clear" w:color="auto" w:fill="E7E6E6" w:themeFill="background2"/>
+        </w:rPr>
+      </w:pPr>
+      <w:r>
+        <w:rPr>
+          <w:rFonts w:ascii="Consolas" w:hAnsi="Consolas"/>
+          <w:sz w:val="18"/>
+          <w:bdr w:val="single" w:sz="4" w:space="0" w:color="AEAAAA" w:themeColor="background2" w:themeShade="BF"/>
+          <w:shd w:val="clear" w:color="auto" w:fill="E7E6E6" w:themeFill="background2"/>
+        </w:rPr>
+        <w:t>python3 -m pip install -r requirements.txt</w:t>
+      </w:r>
+    </w:p>
+    <w:p>
+      <w:pPr>
+        <w:ind w:left="720"/>
+        <w:rPr>
+          <w:rFonts w:ascii="Consolas" w:hAnsi="Consolas"/>
+          <w:sz w:val="18"/>
+          <w:bdr w:val="single" w:sz="4" w:space="0" w:color="AEAAAA" w:themeColor="background2" w:themeShade="BF"/>
+          <w:shd w:val="clear" w:color="auto" w:fill="E7E6E6" w:themeFill="background2"/>
+        </w:rPr>
+      </w:pPr>
+      <w:r>
+        <w:rPr>
+          <w:lang w:val="en-GB"/>
+        </w:rPr>
+        <w:t xml:space="preserve">You will now see all the required packages being installed. If you had an error, you could try installing using Anaconda (see instructions above) or open an issue </w:t>
+      </w:r>
+      <w:hyperlink r:id="rId24" w:history="1">
+        <w:r>
+          <w:rPr>
+            <w:rStyle w:val="Hyperlink"/>
+            <w:lang w:val="en-GB"/>
+          </w:rPr>
+          <w:t>here</w:t>
+        </w:r>
+      </w:hyperlink>
+      <w:r>
+        <w:rPr>
+          <w:lang w:val="en-GB"/>
+        </w:rPr>
+        <w:t>.</w:t>
+      </w:r>
+    </w:p>
+    <w:p>
+      <w:pPr>
+        <w:spacing w:line="259" w:lineRule="auto"/>
+        <w:rPr>
+          <w:rStyle w:val="Code"/>
+        </w:rPr>
+      </w:pPr>
+      <w:r>
+        <w:rPr>
+          <w:rStyle w:val="Code"/>
+        </w:rPr>
+        <w:br w:type="page"/>
+      </w:r>
+    </w:p>
+    <w:p>
+      <w:pPr>
+        <w:pStyle w:val="Heading1"/>
+        <w:rPr>
+          <w:rStyle w:val="Code"/>
+          <w:rFonts w:asciiTheme="majorHAnsi" w:hAnsiTheme="majorHAnsi"/>
+          <w:sz w:val="32"/>
+          <w:bdr w:val="none" w:sz="0" w:space="0" w:color="auto"/>
+          <w:shd w:val="clear" w:color="auto" w:fill="auto"/>
+        </w:rPr>
+      </w:pPr>
+      <w:r>
+        <w:rPr>
+          <w:rStyle w:val="Code"/>
+          <w:rFonts w:asciiTheme="majorHAnsi" w:hAnsiTheme="majorHAnsi"/>
+          <w:sz w:val="32"/>
+          <w:bdr w:val="none" w:sz="0" w:space="0" w:color="auto"/>
+          <w:shd w:val="clear" w:color="auto" w:fill="auto"/>
+        </w:rPr>
+        <w:lastRenderedPageBreak/>
+        <w:t>First steps</w:t>
+      </w:r>
+    </w:p>
+    <w:p>
+      <w:pPr>
+        <w:pStyle w:val="NormalList"/>
+        <w:numPr>
+          <w:ilvl w:val="0"/>
+          <w:numId w:val="16"/>
+        </w:numPr>
+      </w:pPr>
+      <w:r>
+        <w:t>Open a terminal:</w:t>
+      </w:r>
+    </w:p>
+    <w:p>
+      <w:pPr>
+        <w:pStyle w:val="NormalList"/>
+        <w:numPr>
+          <w:ilvl w:val="1"/>
+          <w:numId w:val="5"/>
+        </w:numPr>
+        <w:spacing w:after="120"/>
+        <w:ind w:left="1434" w:hanging="357"/>
+      </w:pPr>
+      <w:r>
+        <w:t>Windows</w:t>
+      </w:r>
+      <w:r>
+        <w:t xml:space="preserve">: </w:t>
+      </w:r>
+      <w:r>
+        <w:rPr>
+          <w:b/>
+          <w:bCs/>
+        </w:rPr>
+        <w:t>Anaconda Prompt</w:t>
+      </w:r>
+      <w:r>
+        <w:t xml:space="preserve"> if you installed with </w:t>
+      </w:r>
+      <w:proofErr w:type="spellStart"/>
+      <w:r>
+        <w:t>conda</w:t>
+      </w:r>
+      <w:proofErr w:type="spellEnd"/>
+    </w:p>
+    <w:p>
+      <w:pPr>
+        <w:pStyle w:val="NormalList"/>
+        <w:numPr>
+          <w:ilvl w:val="1"/>
+          <w:numId w:val="5"/>
+        </w:numPr>
+        <w:spacing w:after="120"/>
+        <w:ind w:left="1434" w:hanging="357"/>
+      </w:pPr>
+      <w:r>
+        <w:t>Windows</w:t>
+      </w:r>
+      <w:r>
+        <w:t xml:space="preserve">: </w:t>
+      </w:r>
+      <w:r>
+        <w:t xml:space="preserve">Command Prompt or </w:t>
+      </w:r>
+      <w:r>
+        <w:rPr>
+          <w:b/>
+          <w:bCs/>
+        </w:rPr>
+        <w:t>PowerShell</w:t>
+      </w:r>
+      <w:r>
+        <w:t xml:space="preserve"> if you installed with </w:t>
+      </w:r>
+      <w:r>
+        <w:t>pip</w:t>
+      </w:r>
+    </w:p>
+    <w:p>
+      <w:pPr>
+        <w:pStyle w:val="NormalList"/>
+        <w:numPr>
+          <w:ilvl w:val="1"/>
+          <w:numId w:val="5"/>
+        </w:numPr>
+        <w:spacing w:after="120"/>
+        <w:ind w:left="1434" w:hanging="357"/>
+      </w:pPr>
+      <w:r>
+        <w:t>Unix/</w:t>
+      </w:r>
+      <w:proofErr w:type="spellStart"/>
+      <w:r>
+        <w:t>maxOS</w:t>
+      </w:r>
+      <w:proofErr w:type="spellEnd"/>
+      <w:r>
+        <w:t xml:space="preserve">: </w:t>
+      </w:r>
+      <w:r>
+        <w:rPr>
+          <w:b/>
+          <w:bCs/>
+        </w:rPr>
+        <w:t>Terminal</w:t>
+      </w:r>
+    </w:p>
+    <w:p>
+      <w:pPr>
+        <w:pStyle w:val="NormalList"/>
+        <w:spacing w:before="240"/>
+        <w:ind w:left="714" w:hanging="357"/>
+      </w:pPr>
+      <w:r>
+        <w:t xml:space="preserve">Navigate to the </w:t>
+      </w:r>
+      <w:r>
+        <w:t xml:space="preserve">Cell-ACDC </w:t>
+      </w:r>
+      <w:r>
+        <w:t>folder</w:t>
+      </w:r>
+      <w:r>
+        <w:t xml:space="preserve"> with the command </w:t>
+      </w:r>
+      <w:r>
+        <w:rPr>
+          <w:rStyle w:val="Code"/>
+        </w:rPr>
+        <w:t>cd</w:t>
+      </w:r>
+      <w:r>
+        <w:t xml:space="preserve"> </w:t>
+      </w:r>
+      <w:r>
+        <w:t>like you did when you installed it.</w:t>
+      </w:r>
+      <w:r>
+        <w:t xml:space="preserve"> </w:t>
+      </w:r>
+    </w:p>
+    <w:p>
+      <w:pPr>
+        <w:pStyle w:val="NormalList"/>
+        <w:ind w:left="714" w:hanging="357"/>
+      </w:pPr>
+      <w:r>
+        <w:rPr>
+          <w:b/>
+          <w:bCs/>
+        </w:rPr>
+        <w:t>Activate</w:t>
+      </w:r>
+      <w:r>
+        <w:t xml:space="preserve"> the environment:</w:t>
+      </w:r>
+    </w:p>
+    <w:p>
+      <w:pPr>
+        <w:pStyle w:val="NormalList"/>
+        <w:numPr>
+          <w:ilvl w:val="1"/>
+          <w:numId w:val="5"/>
+        </w:numPr>
+        <w:spacing w:after="120"/>
+        <w:ind w:left="1434" w:hanging="357"/>
+        <w:rPr>
+          <w:rStyle w:val="Code"/>
+          <w:rFonts w:asciiTheme="minorHAnsi" w:hAnsiTheme="minorHAnsi"/>
+          <w:sz w:val="22"/>
+          <w:bdr w:val="none" w:sz="0" w:space="0" w:color="auto"/>
+          <w:shd w:val="clear" w:color="auto" w:fill="auto"/>
+        </w:rPr>
+      </w:pPr>
+      <w:proofErr w:type="spellStart"/>
+      <w:r>
+        <w:t>Conda</w:t>
+      </w:r>
+      <w:proofErr w:type="spellEnd"/>
+      <w:r>
+        <w:t xml:space="preserve">: </w:t>
+      </w:r>
+      <w:proofErr w:type="spellStart"/>
+      <w:r>
+        <w:rPr>
+          <w:rStyle w:val="Code"/>
+        </w:rPr>
+        <w:t>conda</w:t>
+      </w:r>
+      <w:proofErr w:type="spellEnd"/>
+      <w:r>
+        <w:rPr>
+          <w:rStyle w:val="Code"/>
+        </w:rPr>
+        <w:t xml:space="preserve"> activate </w:t>
+      </w:r>
+      <w:proofErr w:type="spellStart"/>
+      <w:r>
+        <w:rPr>
+          <w:rStyle w:val="Code"/>
+        </w:rPr>
+        <w:t>acdc</w:t>
+      </w:r>
+      <w:proofErr w:type="spellEnd"/>
+    </w:p>
+    <w:p>
+      <w:pPr>
+        <w:pStyle w:val="NormalList"/>
+        <w:numPr>
+          <w:ilvl w:val="1"/>
+          <w:numId w:val="5"/>
+        </w:numPr>
+        <w:spacing w:after="120"/>
+        <w:ind w:left="1434" w:hanging="357"/>
+        <w:rPr>
+          <w:rStyle w:val="Code"/>
+          <w:rFonts w:asciiTheme="minorHAnsi" w:hAnsiTheme="minorHAnsi"/>
+          <w:sz w:val="22"/>
+          <w:bdr w:val="none" w:sz="0" w:space="0" w:color="auto"/>
+          <w:shd w:val="clear" w:color="auto" w:fill="auto"/>
+        </w:rPr>
+      </w:pPr>
+      <w:r>
+        <w:t xml:space="preserve">pip on </w:t>
+      </w:r>
+      <w:r>
+        <w:t>Windows</w:t>
+      </w:r>
+      <w:r>
+        <w:t xml:space="preserve">: </w:t>
+      </w:r>
+      <w:r>
+        <w:rPr>
+          <w:rStyle w:val="Code"/>
+        </w:rPr>
+        <w:t>.\env\Scripts\activate</w:t>
+      </w:r>
+    </w:p>
+    <w:p>
+      <w:pPr>
+        <w:pStyle w:val="NormalList"/>
+        <w:numPr>
+          <w:ilvl w:val="1"/>
+          <w:numId w:val="5"/>
+        </w:numPr>
+        <w:spacing w:after="240"/>
+        <w:ind w:left="1434" w:hanging="357"/>
+        <w:rPr>
+          <w:rStyle w:val="Code"/>
+          <w:rFonts w:asciiTheme="minorHAnsi" w:hAnsiTheme="minorHAnsi"/>
+          <w:sz w:val="22"/>
+          <w:bdr w:val="none" w:sz="0" w:space="0" w:color="auto"/>
+          <w:shd w:val="clear" w:color="auto" w:fill="auto"/>
+        </w:rPr>
+      </w:pPr>
+      <w:r>
+        <w:rPr>
+          <w:rStyle w:val="Code"/>
+          <w:rFonts w:asciiTheme="minorHAnsi" w:hAnsiTheme="minorHAnsi"/>
+          <w:sz w:val="22"/>
+          <w:bdr w:val="none" w:sz="0" w:space="0" w:color="auto"/>
+          <w:shd w:val="clear" w:color="auto" w:fill="auto"/>
+        </w:rPr>
+        <w:t xml:space="preserve">pip on Unix/macOS: </w:t>
+      </w:r>
+      <w:r>
+        <w:rPr>
+          <w:rStyle w:val="Code"/>
+        </w:rPr>
+        <w:t>source env/bin/activate</w:t>
+      </w:r>
+    </w:p>
+    <w:p>
+      <w:pPr>
+        <w:pStyle w:val="NormalList"/>
+        <w:rPr>
+          <w:rStyle w:val="Code"/>
+          <w:rFonts w:asciiTheme="minorHAnsi" w:hAnsiTheme="minorHAnsi"/>
+          <w:sz w:val="22"/>
+          <w:bdr w:val="none" w:sz="0" w:space="0" w:color="auto"/>
+          <w:shd w:val="clear" w:color="auto" w:fill="auto"/>
+        </w:rPr>
+      </w:pPr>
+      <w:r>
+        <w:rPr>
+          <w:rStyle w:val="Code"/>
+          <w:rFonts w:asciiTheme="minorHAnsi" w:hAnsiTheme="minorHAnsi"/>
+          <w:sz w:val="22"/>
+          <w:bdr w:val="none" w:sz="0" w:space="0" w:color="auto"/>
+          <w:shd w:val="clear" w:color="auto" w:fill="auto"/>
+        </w:rPr>
+        <w:t>Run the main launcher:</w:t>
+      </w:r>
+    </w:p>
+    <w:p>
+      <w:pPr>
+        <w:pStyle w:val="NormalList"/>
+        <w:numPr>
+          <w:ilvl w:val="1"/>
+          <w:numId w:val="5"/>
+        </w:numPr>
+        <w:rPr>
+          <w:rStyle w:val="Code"/>
+          <w:rFonts w:asciiTheme="minorHAnsi" w:hAnsiTheme="minorHAnsi"/>
+          <w:sz w:val="22"/>
+          <w:bdr w:val="none" w:sz="0" w:space="0" w:color="auto"/>
+          <w:shd w:val="clear" w:color="auto" w:fill="auto"/>
+        </w:rPr>
+      </w:pPr>
+      <w:r>
+        <w:rPr>
+          <w:rStyle w:val="Code"/>
+          <w:rFonts w:asciiTheme="minorHAnsi" w:hAnsiTheme="minorHAnsi"/>
+          <w:sz w:val="22"/>
+          <w:bdr w:val="none" w:sz="0" w:space="0" w:color="auto"/>
+          <w:shd w:val="clear" w:color="auto" w:fill="auto"/>
+        </w:rPr>
+        <w:t xml:space="preserve">Windows: </w:t>
+      </w:r>
+      <w:r>
+        <w:rPr>
+          <w:rStyle w:val="Code"/>
+        </w:rPr>
+        <w:t>python main.py</w:t>
+      </w:r>
+    </w:p>
+    <w:p>
+      <w:pPr>
+        <w:pStyle w:val="NormalList"/>
+        <w:numPr>
+          <w:ilvl w:val="1"/>
+          <w:numId w:val="5"/>
+        </w:numPr>
+        <w:rPr>
+          <w:rStyle w:val="Code"/>
+          <w:rFonts w:asciiTheme="minorHAnsi" w:hAnsiTheme="minorHAnsi"/>
+          <w:sz w:val="22"/>
+          <w:bdr w:val="none" w:sz="0" w:space="0" w:color="auto"/>
+          <w:shd w:val="clear" w:color="auto" w:fill="auto"/>
+        </w:rPr>
+      </w:pPr>
+      <w:r>
+        <w:rPr>
+          <w:rStyle w:val="Code"/>
+          <w:rFonts w:asciiTheme="minorHAnsi" w:hAnsiTheme="minorHAnsi"/>
+          <w:sz w:val="22"/>
+          <w:bdr w:val="none" w:sz="0" w:space="0" w:color="auto"/>
+          <w:shd w:val="clear" w:color="auto" w:fill="auto"/>
+        </w:rPr>
+        <w:t xml:space="preserve">Unix/macOS: </w:t>
+      </w:r>
+      <w:r>
+        <w:rPr>
+          <w:rStyle w:val="Code"/>
+        </w:rPr>
+        <w:t>python3 main.py</w:t>
+      </w:r>
+    </w:p>
+    <w:p>
+      <w:pPr>
+        <w:pStyle w:val="NormalList"/>
+        <w:rPr>
+          <w:rStyle w:val="Code"/>
+          <w:rFonts w:asciiTheme="minorHAnsi" w:hAnsiTheme="minorHAnsi"/>
+          <w:sz w:val="22"/>
+          <w:bdr w:val="none" w:sz="0" w:space="0" w:color="auto"/>
+          <w:shd w:val="clear" w:color="auto" w:fill="auto"/>
+        </w:rPr>
+      </w:pPr>
+    </w:p>
+    <w:p>
+      <w:pPr>
+        <w:pStyle w:val="NormalList"/>
+        <w:numPr>
+          <w:ilvl w:val="0"/>
+          <w:numId w:val="0"/>
+        </w:numPr>
+        <w:spacing w:after="120"/>
+        <w:ind w:left="1440"/>
+        <w:rPr>
+          <w:rStyle w:val="Code"/>
+          <w:rFonts w:asciiTheme="minorHAnsi" w:hAnsiTheme="minorHAnsi"/>
+          <w:sz w:val="22"/>
+          <w:bdr w:val="none" w:sz="0" w:space="0" w:color="auto"/>
+          <w:shd w:val="clear" w:color="auto" w:fill="auto"/>
+        </w:rPr>
+      </w:pPr>
+    </w:p>
     <w:sectPr>
       <w:pgSz w:w="11906" w:h="16838"/>
-      <w:pgMar w:top="1440" w:right="1134" w:bottom="1440" w:left="1440" w:header="709" w:footer="709" w:gutter="0"/>
+      <w:pgMar w:top="1134" w:right="1134" w:bottom="1134" w:left="1440" w:header="709" w:footer="709" w:gutter="0"/>
       <w:cols w:space="708"/>
       <w:docGrid w:linePitch="360"/>
     </w:sectPr>
@@ -764,8 +4285,8 @@
   <w:abstractNum w:abstractNumId="0" w15:restartNumberingAfterBreak="0">
     <w:nsid w:val="2317676E"/>
     <w:multiLevelType w:val="hybridMultilevel"/>
-    <w:tmpl w:val="13CCC6EC"/>
-    <w:lvl w:ilvl="0" w:tplc="A0B4981A">
+    <w:tmpl w:val="7256C532"/>
+    <w:lvl w:ilvl="0" w:tplc="C6B4935C">
       <w:start w:val="1"/>
       <w:numFmt w:val="decimal"/>
       <w:pStyle w:val="NormalList"/>
@@ -775,7 +4296,61 @@
         <w:ind w:left="720" w:hanging="360"/>
       </w:pPr>
       <w:rPr>
-        <w:rFonts w:hint="default"/>
+        <w:rFonts w:ascii="Times New Roman" w:hAnsi="Times New Roman" w:cs="Times New Roman"/>
+        <w:b w:val="0"/>
+        <w:bCs w:val="0"/>
+        <w:i w:val="0"/>
+        <w:iCs w:val="0"/>
+        <w:caps w:val="0"/>
+        <w:smallCaps w:val="0"/>
+        <w:strike w:val="0"/>
+        <w:dstrike w:val="0"/>
+        <w:outline w:val="0"/>
+        <w:shadow w:val="0"/>
+        <w:emboss w:val="0"/>
+        <w:imprint w:val="0"/>
+        <w:noProof w:val="0"/>
+        <w:snapToGrid w:val="0"/>
+        <w:vanish w:val="0"/>
+        <w:color w:val="000000"/>
+        <w:spacing w:val="0"/>
+        <w:w w:val="0"/>
+        <w:kern w:val="0"/>
+        <w:position w:val="0"/>
+        <w:sz w:val="0"/>
+        <w:szCs w:val="0"/>
+        <w:u w:val="none" w:color="000000"/>
+        <w:effect w:val="none"/>
+        <w:bdr w:val="none" w:sz="0" w:space="0" w:color="000000"/>
+        <w:shd w:val="clear" w:color="000000" w:fill="000000"/>
+        <w:vertAlign w:val="baseline"/>
+        <w:em w:val="none"/>
+        <w:lang w:val="x-none" w:eastAsia="x-none" w:bidi="x-none"/>
+        <w:specVanish w:val="0"/>
+        <w14:glow w14:rad="0">
+          <w14:srgbClr w14:val="000000"/>
+        </w14:glow>
+        <w14:shadow w14:blurRad="0" w14:dist="0" w14:dir="0" w14:sx="0" w14:sy="0" w14:kx="0" w14:ky="0" w14:algn="none">
+          <w14:srgbClr w14:val="000000"/>
+        </w14:shadow>
+        <w14:reflection w14:blurRad="0" w14:stA="0" w14:stPos="0" w14:endA="0" w14:endPos="0" w14:dist="0" w14:dir="0" w14:fadeDir="0" w14:sx="0" w14:sy="0" w14:kx="0" w14:ky="0" w14:algn="none"/>
+        <w14:textOutline w14:w="0" w14:cap="rnd" w14:cmpd="sng" w14:algn="ctr">
+          <w14:noFill/>
+          <w14:prstDash w14:val="solid"/>
+          <w14:bevel/>
+        </w14:textOutline>
+        <w14:scene3d>
+          <w14:camera w14:prst="orthographicFront"/>
+          <w14:lightRig w14:rig="threePt" w14:dir="t">
+            <w14:rot w14:lat="0" w14:lon="0" w14:rev="0"/>
+          </w14:lightRig>
+        </w14:scene3d>
+        <w14:props3d w14:extrusionH="0" w14:contourW="0" w14:prstMaterial="none"/>
+        <w14:ligatures w14:val="none"/>
+        <w14:numForm w14:val="default"/>
+        <w14:numSpacing w14:val="default"/>
+        <w14:stylisticSets/>
+        <w14:cntxtAlts w14:val="0"/>
       </w:rPr>
     </w:lvl>
     <w:lvl w:ilvl="1" w:tplc="18090001">
@@ -855,6 +4430,98 @@
     </w:lvl>
   </w:abstractNum>
   <w:abstractNum w:abstractNumId="1" w15:restartNumberingAfterBreak="0">
+    <w:nsid w:val="2B5D4A6A"/>
+    <w:multiLevelType w:val="hybridMultilevel"/>
+    <w:tmpl w:val="0D944E6A"/>
+    <w:lvl w:ilvl="0" w:tplc="1809000F">
+      <w:start w:val="1"/>
+      <w:numFmt w:val="decimal"/>
+      <w:lvlText w:val="%1."/>
+      <w:lvlJc w:val="left"/>
+      <w:pPr>
+        <w:ind w:left="720" w:hanging="360"/>
+      </w:pPr>
+      <w:rPr>
+        <w:rFonts w:hint="default"/>
+      </w:rPr>
+    </w:lvl>
+    <w:lvl w:ilvl="1" w:tplc="18090001">
+      <w:start w:val="1"/>
+      <w:numFmt w:val="bullet"/>
+      <w:lvlText w:val=""/>
+      <w:lvlJc w:val="left"/>
+      <w:pPr>
+        <w:ind w:left="1440" w:hanging="360"/>
+      </w:pPr>
+      <w:rPr>
+        <w:rFonts w:ascii="Symbol" w:hAnsi="Symbol" w:hint="default"/>
+      </w:rPr>
+    </w:lvl>
+    <w:lvl w:ilvl="2" w:tplc="1809001B" w:tentative="1">
+      <w:start w:val="1"/>
+      <w:numFmt w:val="lowerRoman"/>
+      <w:lvlText w:val="%3."/>
+      <w:lvlJc w:val="right"/>
+      <w:pPr>
+        <w:ind w:left="2160" w:hanging="180"/>
+      </w:pPr>
+    </w:lvl>
+    <w:lvl w:ilvl="3" w:tplc="1809000F" w:tentative="1">
+      <w:start w:val="1"/>
+      <w:numFmt w:val="decimal"/>
+      <w:lvlText w:val="%4."/>
+      <w:lvlJc w:val="left"/>
+      <w:pPr>
+        <w:ind w:left="2880" w:hanging="360"/>
+      </w:pPr>
+    </w:lvl>
+    <w:lvl w:ilvl="4" w:tplc="18090019" w:tentative="1">
+      <w:start w:val="1"/>
+      <w:numFmt w:val="lowerLetter"/>
+      <w:lvlText w:val="%5."/>
+      <w:lvlJc w:val="left"/>
+      <w:pPr>
+        <w:ind w:left="3600" w:hanging="360"/>
+      </w:pPr>
+    </w:lvl>
+    <w:lvl w:ilvl="5" w:tplc="1809001B" w:tentative="1">
+      <w:start w:val="1"/>
+      <w:numFmt w:val="lowerRoman"/>
+      <w:lvlText w:val="%6."/>
+      <w:lvlJc w:val="right"/>
+      <w:pPr>
+        <w:ind w:left="4320" w:hanging="180"/>
+      </w:pPr>
+    </w:lvl>
+    <w:lvl w:ilvl="6" w:tplc="1809000F" w:tentative="1">
+      <w:start w:val="1"/>
+      <w:numFmt w:val="decimal"/>
+      <w:lvlText w:val="%7."/>
+      <w:lvlJc w:val="left"/>
+      <w:pPr>
+        <w:ind w:left="5040" w:hanging="360"/>
+      </w:pPr>
+    </w:lvl>
+    <w:lvl w:ilvl="7" w:tplc="18090019" w:tentative="1">
+      <w:start w:val="1"/>
+      <w:numFmt w:val="lowerLetter"/>
+      <w:lvlText w:val="%8."/>
+      <w:lvlJc w:val="left"/>
+      <w:pPr>
+        <w:ind w:left="5760" w:hanging="360"/>
+      </w:pPr>
+    </w:lvl>
+    <w:lvl w:ilvl="8" w:tplc="1809001B" w:tentative="1">
+      <w:start w:val="1"/>
+      <w:numFmt w:val="lowerRoman"/>
+      <w:lvlText w:val="%9."/>
+      <w:lvlJc w:val="right"/>
+      <w:pPr>
+        <w:ind w:left="6480" w:hanging="180"/>
+      </w:pPr>
+    </w:lvl>
+  </w:abstractNum>
+  <w:abstractNum w:abstractNumId="2" w15:restartNumberingAfterBreak="0">
     <w:nsid w:val="2F4351A7"/>
     <w:multiLevelType w:val="hybridMultilevel"/>
     <w:tmpl w:val="5FE8D236"/>
@@ -940,7 +4607,7 @@
       </w:pPr>
     </w:lvl>
   </w:abstractNum>
-  <w:abstractNum w:abstractNumId="2" w15:restartNumberingAfterBreak="0">
+  <w:abstractNum w:abstractNumId="3" w15:restartNumberingAfterBreak="0">
     <w:nsid w:val="3774264F"/>
     <w:multiLevelType w:val="hybridMultilevel"/>
     <w:tmpl w:val="4B2A1EDE"/>
@@ -1029,7 +4696,7 @@
       </w:pPr>
     </w:lvl>
   </w:abstractNum>
-  <w:abstractNum w:abstractNumId="3" w15:restartNumberingAfterBreak="0">
+  <w:abstractNum w:abstractNumId="4" w15:restartNumberingAfterBreak="0">
     <w:nsid w:val="68415FBF"/>
     <w:multiLevelType w:val="hybridMultilevel"/>
     <w:tmpl w:val="A63A8BA6"/>
@@ -1118,7 +4785,7 @@
       </w:pPr>
     </w:lvl>
   </w:abstractNum>
-  <w:abstractNum w:abstractNumId="4" w15:restartNumberingAfterBreak="0">
+  <w:abstractNum w:abstractNumId="5" w15:restartNumberingAfterBreak="0">
     <w:nsid w:val="6BE21B1D"/>
     <w:multiLevelType w:val="hybridMultilevel"/>
     <w:tmpl w:val="56B6FD6A"/>
@@ -1208,17 +4875,103 @@
       </w:pPr>
     </w:lvl>
   </w:abstractNum>
+  <w:abstractNum w:abstractNumId="6" w15:restartNumberingAfterBreak="0">
+    <w:nsid w:val="71202E20"/>
+    <w:multiLevelType w:val="hybridMultilevel"/>
+    <w:tmpl w:val="E902701C"/>
+    <w:lvl w:ilvl="0" w:tplc="1809000F">
+      <w:start w:val="1"/>
+      <w:numFmt w:val="decimal"/>
+      <w:lvlText w:val="%1."/>
+      <w:lvlJc w:val="left"/>
+      <w:pPr>
+        <w:ind w:left="1080" w:hanging="360"/>
+      </w:pPr>
+    </w:lvl>
+    <w:lvl w:ilvl="1" w:tplc="18090019" w:tentative="1">
+      <w:start w:val="1"/>
+      <w:numFmt w:val="lowerLetter"/>
+      <w:lvlText w:val="%2."/>
+      <w:lvlJc w:val="left"/>
+      <w:pPr>
+        <w:ind w:left="1800" w:hanging="360"/>
+      </w:pPr>
+    </w:lvl>
+    <w:lvl w:ilvl="2" w:tplc="1809001B" w:tentative="1">
+      <w:start w:val="1"/>
+      <w:numFmt w:val="lowerRoman"/>
+      <w:lvlText w:val="%3."/>
+      <w:lvlJc w:val="right"/>
+      <w:pPr>
+        <w:ind w:left="2520" w:hanging="180"/>
+      </w:pPr>
+    </w:lvl>
+    <w:lvl w:ilvl="3" w:tplc="1809000F" w:tentative="1">
+      <w:start w:val="1"/>
+      <w:numFmt w:val="decimal"/>
+      <w:lvlText w:val="%4."/>
+      <w:lvlJc w:val="left"/>
+      <w:pPr>
+        <w:ind w:left="3240" w:hanging="360"/>
+      </w:pPr>
+    </w:lvl>
+    <w:lvl w:ilvl="4" w:tplc="18090019" w:tentative="1">
+      <w:start w:val="1"/>
+      <w:numFmt w:val="lowerLetter"/>
+      <w:lvlText w:val="%5."/>
+      <w:lvlJc w:val="left"/>
+      <w:pPr>
+        <w:ind w:left="3960" w:hanging="360"/>
+      </w:pPr>
+    </w:lvl>
+    <w:lvl w:ilvl="5" w:tplc="1809001B" w:tentative="1">
+      <w:start w:val="1"/>
+      <w:numFmt w:val="lowerRoman"/>
+      <w:lvlText w:val="%6."/>
+      <w:lvlJc w:val="right"/>
+      <w:pPr>
+        <w:ind w:left="4680" w:hanging="180"/>
+      </w:pPr>
+    </w:lvl>
+    <w:lvl w:ilvl="6" w:tplc="1809000F" w:tentative="1">
+      <w:start w:val="1"/>
+      <w:numFmt w:val="decimal"/>
+      <w:lvlText w:val="%7."/>
+      <w:lvlJc w:val="left"/>
+      <w:pPr>
+        <w:ind w:left="5400" w:hanging="360"/>
+      </w:pPr>
+    </w:lvl>
+    <w:lvl w:ilvl="7" w:tplc="18090019" w:tentative="1">
+      <w:start w:val="1"/>
+      <w:numFmt w:val="lowerLetter"/>
+      <w:lvlText w:val="%8."/>
+      <w:lvlJc w:val="left"/>
+      <w:pPr>
+        <w:ind w:left="6120" w:hanging="360"/>
+      </w:pPr>
+    </w:lvl>
+    <w:lvl w:ilvl="8" w:tplc="1809001B" w:tentative="1">
+      <w:start w:val="1"/>
+      <w:numFmt w:val="lowerRoman"/>
+      <w:lvlText w:val="%9."/>
+      <w:lvlJc w:val="right"/>
+      <w:pPr>
+        <w:ind w:left="6840" w:hanging="180"/>
+      </w:pPr>
+    </w:lvl>
+  </w:abstractNum>
   <w:num w:numId="1">
+    <w:abstractNumId w:val="4"/>
+  </w:num>
+  <w:num w:numId="2">
+    <w:abstractNumId w:val="2"/>
+  </w:num>
+  <w:num w:numId="3">
     <w:abstractNumId w:val="3"/>
   </w:num>
-  <w:num w:numId="2">
-    <w:abstractNumId w:val="1"/>
-  </w:num>
-  <w:num w:numId="3">
-    <w:abstractNumId w:val="2"/>
-  </w:num>
   <w:num w:numId="4">
-    <w:abstractNumId w:val="4"/>
+    <w:abstractNumId w:val="5"/>
   </w:num>
   <w:num w:numId="5">
     <w:abstractNumId w:val="0"/>
@@ -1230,6 +4983,54 @@
     </w:lvlOverride>
   </w:num>
   <w:num w:numId="7">
+    <w:abstractNumId w:val="0"/>
+    <w:lvlOverride w:ilvl="0">
+      <w:startOverride w:val="1"/>
+    </w:lvlOverride>
+  </w:num>
+  <w:num w:numId="8">
+    <w:abstractNumId w:val="0"/>
+    <w:lvlOverride w:ilvl="0">
+      <w:startOverride w:val="1"/>
+    </w:lvlOverride>
+  </w:num>
+  <w:num w:numId="9">
+    <w:abstractNumId w:val="0"/>
+    <w:lvlOverride w:ilvl="0">
+      <w:startOverride w:val="1"/>
+    </w:lvlOverride>
+  </w:num>
+  <w:num w:numId="10">
+    <w:abstractNumId w:val="0"/>
+    <w:lvlOverride w:ilvl="0">
+      <w:startOverride w:val="1"/>
+    </w:lvlOverride>
+  </w:num>
+  <w:num w:numId="11">
+    <w:abstractNumId w:val="0"/>
+    <w:lvlOverride w:ilvl="0">
+      <w:startOverride w:val="1"/>
+    </w:lvlOverride>
+  </w:num>
+  <w:num w:numId="12">
+    <w:abstractNumId w:val="0"/>
+    <w:lvlOverride w:ilvl="0">
+      <w:startOverride w:val="1"/>
+    </w:lvlOverride>
+  </w:num>
+  <w:num w:numId="13">
+    <w:abstractNumId w:val="0"/>
+    <w:lvlOverride w:ilvl="0">
+      <w:startOverride w:val="1"/>
+    </w:lvlOverride>
+  </w:num>
+  <w:num w:numId="14">
+    <w:abstractNumId w:val="1"/>
+  </w:num>
+  <w:num w:numId="15">
+    <w:abstractNumId w:val="6"/>
+  </w:num>
+  <w:num w:numId="16">
     <w:abstractNumId w:val="0"/>
     <w:lvlOverride w:ilvl="0">
       <w:startOverride w:val="1"/>
@@ -1849,6 +5650,40 @@
     <w:link w:val="NormalList"/>
     <w:rsid w:val="002C2AD1"/>
   </w:style>
+  <w:style w:type="paragraph" w:styleId="Title">
+    <w:name w:val="Title"/>
+    <w:basedOn w:val="Normal"/>
+    <w:next w:val="Normal"/>
+    <w:link w:val="TitleChar"/>
+    <w:uiPriority w:val="10"/>
+    <w:qFormat/>
+    <w:rsid w:val="002737E8"/>
+    <w:pPr>
+      <w:spacing w:after="0" w:line="240" w:lineRule="auto"/>
+      <w:contextualSpacing/>
+    </w:pPr>
+    <w:rPr>
+      <w:rFonts w:asciiTheme="majorHAnsi" w:eastAsiaTheme="majorEastAsia" w:hAnsiTheme="majorHAnsi" w:cstheme="majorBidi"/>
+      <w:spacing w:val="-10"/>
+      <w:kern w:val="28"/>
+      <w:sz w:val="56"/>
+      <w:szCs w:val="56"/>
+    </w:rPr>
+  </w:style>
+  <w:style w:type="character" w:customStyle="1" w:styleId="TitleChar">
+    <w:name w:val="Title Char"/>
+    <w:basedOn w:val="DefaultParagraphFont"/>
+    <w:link w:val="Title"/>
+    <w:uiPriority w:val="10"/>
+    <w:rsid w:val="002737E8"/>
+    <w:rPr>
+      <w:rFonts w:asciiTheme="majorHAnsi" w:eastAsiaTheme="majorEastAsia" w:hAnsiTheme="majorHAnsi" w:cstheme="majorBidi"/>
+      <w:spacing w:val="-10"/>
+      <w:kern w:val="28"/>
+      <w:sz w:val="56"/>
+      <w:szCs w:val="56"/>
+    </w:rPr>
+  </w:style>
 </w:styles>
 </file>
 

</xml_diff>

<commit_message>
bug fix on npz to npy conversion
</commit_message>
<xml_diff>
--- a/UserManual/Cell-ACDC_User_Manual.docx
+++ b/UserManual/Cell-ACDC_User_Manual.docx
@@ -190,6 +190,76 @@
     <w:p>
       <w:pPr>
         <w:rPr>
+          <w:lang w:val="en-GB"/>
+        </w:rPr>
+      </w:pPr>
+      <w:r>
+        <w:rPr>
+          <w:rFonts w:cstheme="minorHAnsi"/>
+          <w:b/>
+          <w:bCs/>
+          <w:lang w:val="en-GB"/>
+        </w:rPr>
+        <w:t>Cell-ACDC</w:t>
+      </w:r>
+      <w:r>
+        <w:rPr>
+          <w:lang w:val="en-GB"/>
+        </w:rPr>
+        <w:t xml:space="preserve"> can load </w:t>
+      </w:r>
+      <w:r>
+        <w:rPr>
+          <w:b/>
+          <w:bCs/>
+          <w:lang w:val="en-GB"/>
+        </w:rPr>
+        <w:t>2D</w:t>
+      </w:r>
+      <w:r>
+        <w:rPr>
+          <w:lang w:val="en-GB"/>
+        </w:rPr>
+        <w:t xml:space="preserve">, </w:t>
+      </w:r>
+      <w:r>
+        <w:rPr>
+          <w:b/>
+          <w:bCs/>
+          <w:lang w:val="en-GB"/>
+        </w:rPr>
+        <w:t>3D</w:t>
+      </w:r>
+      <w:r>
+        <w:rPr>
+          <w:lang w:val="en-GB"/>
+        </w:rPr>
+        <w:t xml:space="preserve"> (either single z-stacks or 2D images over time) and </w:t>
+      </w:r>
+      <w:r>
+        <w:rPr>
+          <w:b/>
+          <w:bCs/>
+          <w:lang w:val="en-GB"/>
+        </w:rPr>
+        <w:t>4D</w:t>
+      </w:r>
+      <w:r>
+        <w:rPr>
+          <w:lang w:val="en-GB"/>
+        </w:rPr>
+        <w:t xml:space="preserve"> (3D z-stacks over time) images.</w:t>
+      </w:r>
+      <w:r>
+        <w:rPr>
+          <w:lang w:val="en-GB"/>
+        </w:rPr>
+        <w:t xml:space="preserve"> </w:t>
+      </w:r>
+    </w:p>
+    <w:p>
+      <w:pPr>
+        <w:rPr>
           <w:i/>
           <w:iCs/>
           <w:lang w:val="en-GB"/>
@@ -826,6 +896,7 @@
         <w:rPr>
           <w:lang w:val="en-GB"/>
         </w:rPr>
+        <w:lastRenderedPageBreak/>
         <w:t xml:space="preserve">If </w:t>
       </w:r>
       <w:r>
@@ -909,7 +980,6 @@
         <w:rPr>
           <w:noProof/>
         </w:rPr>
-        <w:lastRenderedPageBreak/>
         <mc:AlternateContent>
           <mc:Choice Requires="wps">
             <w:drawing>
@@ -4768,13 +4838,8 @@
       <w:r>
         <w:t xml:space="preserve"> </w:t>
       </w:r>
-      <w:proofErr w:type="spellStart"/>
-      <w:r>
-        <w:t>Bio-Formats</w:t>
-      </w:r>
-      <w:proofErr w:type="spellEnd"/>
-      <w:r>
-        <w:t xml:space="preserve"> Importer” and select your microscopy file (one at the time).</w:t>
+      <w:r>
+        <w:t>Bio-Formats Importer” and select your microscopy file (one at the time).</w:t>
       </w:r>
     </w:p>
     <w:p>
@@ -8058,7 +8123,21 @@
           <w:i/>
           <w:iCs/>
         </w:rPr>
-        <w:t>NOTE: For time-lapse microscopy you can load only one position at the time. Select multiple positions only if you have single 3D z-stacks or 2D images.</w:t>
+        <w:t>NOTE: For time-lapse microscopy you can load only one position at the time. Select multiple positions only if you have single 3D z-stacks or</w:t>
+      </w:r>
+      <w:r>
+        <w:rPr>
+          <w:i/>
+          <w:iCs/>
+        </w:rPr>
+        <w:t xml:space="preserve"> single</w:t>
+      </w:r>
+      <w:r>
+        <w:rPr>
+          <w:i/>
+          <w:iCs/>
+        </w:rPr>
+        <w:t xml:space="preserve"> 2D images.</w:t>
       </w:r>
     </w:p>
     <w:p>
@@ -9425,13 +9504,7 @@
         <w:spacing w:after="360"/>
       </w:pPr>
       <w:r>
-        <w:t xml:space="preserve">To use the </w:t>
-      </w:r>
-      <w:r>
-        <w:t>segmentation</w:t>
-      </w:r>
-      <w:r>
-        <w:t xml:space="preserve"> module, you need to </w:t>
+        <w:t xml:space="preserve">To use the segmentation module, you need to </w:t>
       </w:r>
       <w:r>
         <w:rPr>
@@ -9704,7 +9777,1840 @@
         <w:t>Main GUI</w:t>
       </w:r>
     </w:p>
+    <w:p>
+      <w:r>
+        <w:t xml:space="preserve">The main GUI is the actual </w:t>
+      </w:r>
+      <w:r>
+        <w:rPr>
+          <w:b/>
+          <w:bCs/>
+        </w:rPr>
+        <w:t>core of Cell-ACDC</w:t>
+      </w:r>
+      <w:r>
+        <w:t>. It serves multiple purposes:</w:t>
+      </w:r>
+    </w:p>
+    <w:p>
+      <w:pPr>
+        <w:pStyle w:val="ListParagraph"/>
+        <w:numPr>
+          <w:ilvl w:val="0"/>
+          <w:numId w:val="20"/>
+        </w:numPr>
+        <w:ind w:left="714" w:hanging="357"/>
+        <w:contextualSpacing w:val="0"/>
+        <w:rPr>
+          <w:rStyle w:val="Emphasis"/>
+          <w:i w:val="0"/>
+          <w:iCs w:val="0"/>
+        </w:rPr>
+      </w:pPr>
+      <w:r>
+        <w:rPr>
+          <w:rStyle w:val="Emphasis"/>
+          <w:b/>
+          <w:bCs/>
+          <w:i w:val="0"/>
+          <w:iCs w:val="0"/>
+        </w:rPr>
+        <w:t>Test</w:t>
+      </w:r>
+      <w:r>
+        <w:rPr>
+          <w:rStyle w:val="Emphasis"/>
+          <w:i w:val="0"/>
+          <w:iCs w:val="0"/>
+        </w:rPr>
+        <w:t xml:space="preserve"> which </w:t>
+      </w:r>
+      <w:r>
+        <w:rPr>
+          <w:rStyle w:val="Emphasis"/>
+          <w:b/>
+          <w:bCs/>
+          <w:i w:val="0"/>
+          <w:iCs w:val="0"/>
+        </w:rPr>
+        <w:t>segmentation method</w:t>
+      </w:r>
+      <w:r>
+        <w:rPr>
+          <w:rStyle w:val="Emphasis"/>
+          <w:i w:val="0"/>
+          <w:iCs w:val="0"/>
+        </w:rPr>
+        <w:t xml:space="preserve"> works best for you</w:t>
+      </w:r>
+      <w:r>
+        <w:rPr>
+          <w:rStyle w:val="Emphasis"/>
+          <w:i w:val="0"/>
+          <w:iCs w:val="0"/>
+        </w:rPr>
+        <w:t>r</w:t>
+      </w:r>
+      <w:r>
+        <w:rPr>
+          <w:rStyle w:val="Emphasis"/>
+          <w:i w:val="0"/>
+          <w:iCs w:val="0"/>
+        </w:rPr>
+        <w:t xml:space="preserve"> dataset</w:t>
+      </w:r>
+    </w:p>
+    <w:p>
+      <w:pPr>
+        <w:pStyle w:val="ListParagraph"/>
+        <w:numPr>
+          <w:ilvl w:val="0"/>
+          <w:numId w:val="20"/>
+        </w:numPr>
+        <w:ind w:left="714" w:hanging="357"/>
+        <w:contextualSpacing w:val="0"/>
+        <w:rPr>
+          <w:rStyle w:val="Emphasis"/>
+          <w:i w:val="0"/>
+          <w:iCs w:val="0"/>
+        </w:rPr>
+      </w:pPr>
+      <w:r>
+        <w:rPr>
+          <w:rStyle w:val="Emphasis"/>
+          <w:b/>
+          <w:bCs/>
+          <w:i w:val="0"/>
+          <w:iCs w:val="0"/>
+        </w:rPr>
+        <w:t>Correct</w:t>
+      </w:r>
+      <w:r>
+        <w:rPr>
+          <w:rStyle w:val="Emphasis"/>
+          <w:i w:val="0"/>
+          <w:iCs w:val="0"/>
+        </w:rPr>
+        <w:t xml:space="preserve"> segmentation</w:t>
+      </w:r>
+      <w:r>
+        <w:rPr>
+          <w:rStyle w:val="Emphasis"/>
+          <w:i w:val="0"/>
+          <w:iCs w:val="0"/>
+        </w:rPr>
+        <w:t xml:space="preserve"> and </w:t>
+      </w:r>
+      <w:r>
+        <w:rPr>
+          <w:rStyle w:val="Emphasis"/>
+          <w:i w:val="0"/>
+          <w:iCs w:val="0"/>
+        </w:rPr>
+        <w:t>tracking error</w:t>
+      </w:r>
+      <w:r>
+        <w:rPr>
+          <w:rStyle w:val="Emphasis"/>
+          <w:i w:val="0"/>
+          <w:iCs w:val="0"/>
+        </w:rPr>
+        <w:t>s</w:t>
+      </w:r>
+    </w:p>
+    <w:p>
+      <w:pPr>
+        <w:pStyle w:val="ListParagraph"/>
+        <w:numPr>
+          <w:ilvl w:val="0"/>
+          <w:numId w:val="20"/>
+        </w:numPr>
+        <w:spacing w:after="240"/>
+        <w:ind w:left="714" w:hanging="357"/>
+        <w:contextualSpacing w:val="0"/>
+        <w:rPr>
+          <w:rStyle w:val="Emphasis"/>
+          <w:i w:val="0"/>
+          <w:iCs w:val="0"/>
+        </w:rPr>
+      </w:pPr>
+      <w:r>
+        <w:rPr>
+          <w:rStyle w:val="Emphasis"/>
+          <w:i w:val="0"/>
+          <w:iCs w:val="0"/>
+        </w:rPr>
+        <w:t xml:space="preserve">Cell cycle </w:t>
+      </w:r>
+      <w:r>
+        <w:rPr>
+          <w:rStyle w:val="Emphasis"/>
+          <w:b/>
+          <w:bCs/>
+          <w:i w:val="0"/>
+          <w:iCs w:val="0"/>
+        </w:rPr>
+        <w:t>annotations</w:t>
+      </w:r>
+    </w:p>
+    <w:p>
+      <w:pPr>
+        <w:spacing w:after="360"/>
+        <w:rPr>
+          <w:lang w:val="en-GB"/>
+        </w:rPr>
+      </w:pPr>
+      <w:r>
+        <w:rPr>
+          <w:rStyle w:val="Emphasis"/>
+          <w:i w:val="0"/>
+          <w:iCs w:val="0"/>
+        </w:rPr>
+        <w:t xml:space="preserve">As for all the other modules, </w:t>
+      </w:r>
+      <w:r>
+        <w:rPr>
+          <w:rStyle w:val="Emphasis"/>
+          <w:i w:val="0"/>
+          <w:iCs w:val="0"/>
+        </w:rPr>
+        <w:t xml:space="preserve">you </w:t>
+      </w:r>
+      <w:r>
+        <w:rPr>
+          <w:lang w:val="en-GB"/>
+        </w:rPr>
+        <w:t xml:space="preserve">can load </w:t>
+      </w:r>
+      <w:r>
+        <w:rPr>
+          <w:b/>
+          <w:bCs/>
+          <w:lang w:val="en-GB"/>
+        </w:rPr>
+        <w:t>2D</w:t>
+      </w:r>
+      <w:r>
+        <w:rPr>
+          <w:lang w:val="en-GB"/>
+        </w:rPr>
+        <w:t xml:space="preserve">, </w:t>
+      </w:r>
+      <w:r>
+        <w:rPr>
+          <w:b/>
+          <w:bCs/>
+          <w:lang w:val="en-GB"/>
+        </w:rPr>
+        <w:t>3D</w:t>
+      </w:r>
+      <w:r>
+        <w:rPr>
+          <w:lang w:val="en-GB"/>
+        </w:rPr>
+        <w:t xml:space="preserve"> (either single z-stacks or 2D images over time) and </w:t>
+      </w:r>
+      <w:r>
+        <w:rPr>
+          <w:b/>
+          <w:bCs/>
+          <w:lang w:val="en-GB"/>
+        </w:rPr>
+        <w:t>4D</w:t>
+      </w:r>
+      <w:r>
+        <w:rPr>
+          <w:lang w:val="en-GB"/>
+        </w:rPr>
+        <w:t xml:space="preserve"> (3D z-stacks over time) images</w:t>
+      </w:r>
+      <w:r>
+        <w:rPr>
+          <w:lang w:val="en-GB"/>
+        </w:rPr>
+        <w:t xml:space="preserve"> or videos</w:t>
+      </w:r>
+      <w:r>
+        <w:rPr>
+          <w:lang w:val="en-GB"/>
+        </w:rPr>
+        <w:t xml:space="preserve">. </w:t>
+      </w:r>
+    </w:p>
+    <w:p>
+      <w:pPr>
+        <w:pStyle w:val="Heading2"/>
+      </w:pPr>
+      <w:r>
+        <w:t>Loading data</w:t>
+      </w:r>
+    </w:p>
+    <w:p>
+      <w:pPr>
+        <w:pStyle w:val="ListParagraph"/>
+        <w:numPr>
+          <w:ilvl w:val="0"/>
+          <w:numId w:val="26"/>
+        </w:numPr>
+        <w:contextualSpacing w:val="0"/>
+      </w:pPr>
+      <w:r>
+        <w:rPr>
+          <w:b/>
+          <w:bCs/>
+        </w:rPr>
+        <w:t>Launch</w:t>
+      </w:r>
+      <w:r>
+        <w:t xml:space="preserve"> the </w:t>
+      </w:r>
+      <w:r>
+        <w:t>GUI</w:t>
+      </w:r>
+      <w:r>
+        <w:t xml:space="preserve"> module, click on the </w:t>
+      </w:r>
+      <w:r>
+        <w:rPr>
+          <w:rStyle w:val="Code"/>
+          <w:rFonts w:asciiTheme="minorHAnsi" w:hAnsiTheme="minorHAnsi" w:cstheme="minorHAnsi"/>
+          <w:sz w:val="22"/>
+        </w:rPr>
+        <w:t xml:space="preserve"> </w:t>
+      </w:r>
+      <w:r>
+        <w:rPr>
+          <w:rStyle w:val="Code"/>
+          <w:rFonts w:asciiTheme="minorHAnsi" w:hAnsiTheme="minorHAnsi" w:cstheme="minorHAnsi"/>
+          <w:sz w:val="22"/>
+        </w:rPr>
+        <w:t>3</w:t>
+      </w:r>
+      <w:r>
+        <w:rPr>
+          <w:rStyle w:val="Code"/>
+          <w:rFonts w:asciiTheme="minorHAnsi" w:hAnsiTheme="minorHAnsi" w:cstheme="minorHAnsi"/>
+          <w:sz w:val="22"/>
+        </w:rPr>
+        <w:t xml:space="preserve">. Launch </w:t>
+      </w:r>
+      <w:r>
+        <w:rPr>
+          <w:rStyle w:val="Code"/>
+          <w:rFonts w:asciiTheme="minorHAnsi" w:hAnsiTheme="minorHAnsi" w:cstheme="minorHAnsi"/>
+          <w:sz w:val="22"/>
+        </w:rPr>
+        <w:t>GUI</w:t>
+      </w:r>
+      <w:r>
+        <w:rPr>
+          <w:rStyle w:val="Code"/>
+          <w:rFonts w:asciiTheme="minorHAnsi" w:hAnsiTheme="minorHAnsi" w:cstheme="minorHAnsi"/>
+          <w:sz w:val="22"/>
+        </w:rPr>
+        <w:t>…</w:t>
+      </w:r>
+      <w:r>
+        <w:rPr>
+          <w:rStyle w:val="Code"/>
+          <w:rFonts w:asciiTheme="minorHAnsi" w:hAnsiTheme="minorHAnsi" w:cstheme="minorHAnsi"/>
+          <w:sz w:val="22"/>
+        </w:rPr>
+        <w:t xml:space="preserve"> </w:t>
+      </w:r>
+      <w:r>
+        <w:t xml:space="preserve"> button on the main launcher.</w:t>
+      </w:r>
+    </w:p>
+    <w:p>
+      <w:pPr>
+        <w:pStyle w:val="ListParagraph"/>
+        <w:numPr>
+          <w:ilvl w:val="0"/>
+          <w:numId w:val="26"/>
+        </w:numPr>
+        <w:contextualSpacing w:val="0"/>
+      </w:pPr>
+      <w:r>
+        <w:t>Depending on the data structure do one of the following actions:</w:t>
+      </w:r>
+    </w:p>
+    <w:p>
+      <w:pPr>
+        <w:pStyle w:val="ListParagraph"/>
+        <w:numPr>
+          <w:ilvl w:val="1"/>
+          <w:numId w:val="26"/>
+        </w:numPr>
+        <w:spacing w:after="80"/>
+        <w:ind w:left="1434" w:hanging="357"/>
+        <w:contextualSpacing w:val="0"/>
+      </w:pPr>
+      <w:r>
+        <w:t>If you already created the data structure following instructions in this section (recommended) then click on the Open Folder button.</w:t>
+      </w:r>
+      <w:r>
+        <w:t xml:space="preserve"> </w:t>
+      </w:r>
+    </w:p>
+    <w:p>
+      <w:pPr>
+        <w:pStyle w:val="ListParagraph"/>
+        <w:ind w:left="1440"/>
+        <w:contextualSpacing w:val="0"/>
+      </w:pPr>
+      <w:r>
+        <w:rPr>
+          <w:noProof/>
+        </w:rPr>
+        <mc:AlternateContent>
+          <mc:Choice Requires="wps">
+            <w:drawing>
+              <wp:anchor distT="0" distB="0" distL="114300" distR="114300" simplePos="0" relativeHeight="251703296" behindDoc="0" locked="0" layoutInCell="1" allowOverlap="1" wp14:anchorId="60903A75" wp14:editId="67576EC5">
+                <wp:simplePos x="0" y="0"/>
+                <wp:positionH relativeFrom="column">
+                  <wp:posOffset>909852</wp:posOffset>
+                </wp:positionH>
+                <wp:positionV relativeFrom="paragraph">
+                  <wp:posOffset>239395</wp:posOffset>
+                </wp:positionV>
+                <wp:extent cx="345690" cy="316260"/>
+                <wp:effectExtent l="19050" t="19050" r="16510" b="26670"/>
+                <wp:wrapNone/>
+                <wp:docPr id="60" name="Oval 60"/>
+                <wp:cNvGraphicFramePr/>
+                <a:graphic xmlns:a="http://schemas.openxmlformats.org/drawingml/2006/main">
+                  <a:graphicData uri="http://schemas.microsoft.com/office/word/2010/wordprocessingShape">
+                    <wps:wsp>
+                      <wps:cNvSpPr/>
+                      <wps:spPr>
+                        <a:xfrm>
+                          <a:off x="0" y="0"/>
+                          <a:ext cx="345690" cy="316260"/>
+                        </a:xfrm>
+                        <a:prstGeom prst="ellipse">
+                          <a:avLst/>
+                        </a:prstGeom>
+                        <a:noFill/>
+                        <a:ln w="28575">
+                          <a:solidFill>
+                            <a:srgbClr val="FF0000"/>
+                          </a:solidFill>
+                        </a:ln>
+                      </wps:spPr>
+                      <wps:style>
+                        <a:lnRef idx="2">
+                          <a:schemeClr val="accent1">
+                            <a:shade val="50000"/>
+                          </a:schemeClr>
+                        </a:lnRef>
+                        <a:fillRef idx="1">
+                          <a:schemeClr val="accent1"/>
+                        </a:fillRef>
+                        <a:effectRef idx="0">
+                          <a:schemeClr val="accent1"/>
+                        </a:effectRef>
+                        <a:fontRef idx="minor">
+                          <a:schemeClr val="lt1"/>
+                        </a:fontRef>
+                      </wps:style>
+                      <wps:bodyPr rot="0" spcFirstLastPara="0" vertOverflow="overflow" horzOverflow="overflow" vert="horz" wrap="square" lIns="91440" tIns="45720" rIns="91440" bIns="45720" numCol="1" spcCol="0" rtlCol="0" fromWordArt="0" anchor="ctr" anchorCtr="0" forceAA="0" compatLnSpc="1">
+                        <a:prstTxWarp prst="textNoShape">
+                          <a:avLst/>
+                        </a:prstTxWarp>
+                        <a:noAutofit/>
+                      </wps:bodyPr>
+                    </wps:wsp>
+                  </a:graphicData>
+                </a:graphic>
+                <wp14:sizeRelH relativeFrom="margin">
+                  <wp14:pctWidth>0</wp14:pctWidth>
+                </wp14:sizeRelH>
+                <wp14:sizeRelV relativeFrom="margin">
+                  <wp14:pctHeight>0</wp14:pctHeight>
+                </wp14:sizeRelV>
+              </wp:anchor>
+            </w:drawing>
+          </mc:Choice>
+          <mc:Fallback>
+            <w:pict>
+              <v:oval w14:anchorId="1F56CC9B" id="Oval 60" o:spid="_x0000_s1026" style="position:absolute;margin-left:71.65pt;margin-top:18.85pt;width:27.2pt;height:24.9pt;z-index:251703296;visibility:visible;mso-wrap-style:square;mso-width-percent:0;mso-height-percent:0;mso-wrap-distance-left:9pt;mso-wrap-distance-top:0;mso-wrap-distance-right:9pt;mso-wrap-distance-bottom:0;mso-position-horizontal:absolute;mso-position-horizontal-relative:text;mso-position-vertical:absolute;mso-position-vertical-relative:text;mso-width-percent:0;mso-height-percent:0;mso-width-relative:margin;mso-height-relative:margin;v-text-anchor:middle" o:gfxdata="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" filled="f" strokecolor="red" strokeweight="2.25pt">
+                <v:stroke joinstyle="miter"/>
+              </v:oval>
+            </w:pict>
+          </mc:Fallback>
+        </mc:AlternateContent>
+      </w:r>
+      <w:r>
+        <w:drawing>
+          <wp:inline distT="0" distB="0" distL="0" distR="0" wp14:anchorId="3A92C47F" wp14:editId="08D1EFC6">
+            <wp:extent cx="1952898" cy="609685"/>
+            <wp:effectExtent l="0" t="0" r="9525" b="0"/>
+            <wp:docPr id="62" name="Picture 62" descr="Text&#10;&#10;Description automatically generated"/>
+            <wp:cNvGraphicFramePr>
+              <a:graphicFrameLocks xmlns:a="http://schemas.openxmlformats.org/drawingml/2006/main" noChangeAspect="1"/>
+            </wp:cNvGraphicFramePr>
+            <a:graphic xmlns:a="http://schemas.openxmlformats.org/drawingml/2006/main">
+              <a:graphicData uri="http://schemas.openxmlformats.org/drawingml/2006/picture">
+                <pic:pic xmlns:pic="http://schemas.openxmlformats.org/drawingml/2006/picture">
+                  <pic:nvPicPr>
+                    <pic:cNvPr id="62" name="Picture 62" descr="Text&#10;&#10;Description automatically generated"/>
+                    <pic:cNvPicPr/>
+                  </pic:nvPicPr>
+                  <pic:blipFill>
+                    <a:blip r:embed="rId52"/>
+                    <a:stretch>
+                      <a:fillRect/>
+                    </a:stretch>
+                  </pic:blipFill>
+                  <pic:spPr>
+                    <a:xfrm>
+                      <a:off x="0" y="0"/>
+                      <a:ext cx="1952898" cy="609685"/>
+                    </a:xfrm>
+                    <a:prstGeom prst="rect">
+                      <a:avLst/>
+                    </a:prstGeom>
+                  </pic:spPr>
+                </pic:pic>
+              </a:graphicData>
+            </a:graphic>
+          </wp:inline>
+        </w:drawing>
+      </w:r>
+    </w:p>
+    <w:p>
+      <w:pPr>
+        <w:pStyle w:val="ListParagraph"/>
+        <w:numPr>
+          <w:ilvl w:val="0"/>
+          <w:numId w:val="28"/>
+        </w:numPr>
+        <w:spacing w:after="80"/>
+        <w:ind w:hanging="357"/>
+        <w:contextualSpacing w:val="0"/>
+      </w:pPr>
+      <w:r>
+        <w:t>If you have a single image (.</w:t>
+      </w:r>
+      <w:proofErr w:type="spellStart"/>
+      <w:r>
+        <w:t>tif</w:t>
+      </w:r>
+      <w:proofErr w:type="spellEnd"/>
+      <w:r>
+        <w:t>, .</w:t>
+      </w:r>
+      <w:proofErr w:type="spellStart"/>
+      <w:r>
+        <w:t>png</w:t>
+      </w:r>
+      <w:proofErr w:type="spellEnd"/>
+      <w:r>
+        <w:t>, .jpg, etc.) or video (.mov, .</w:t>
+      </w:r>
+      <w:proofErr w:type="spellStart"/>
+      <w:r>
+        <w:t>avi</w:t>
+      </w:r>
+      <w:proofErr w:type="spellEnd"/>
+      <w:r>
+        <w:t xml:space="preserve">) go to </w:t>
+      </w:r>
+      <w:r>
+        <w:rPr>
+          <w:rStyle w:val="Code"/>
+          <w:rFonts w:asciiTheme="minorHAnsi" w:hAnsiTheme="minorHAnsi" w:cstheme="minorHAnsi"/>
+          <w:sz w:val="22"/>
+        </w:rPr>
+        <w:t xml:space="preserve">File </w:t>
+      </w:r>
+      <w:r>
+        <w:rPr>
+          <w:rStyle w:val="Code"/>
+          <w:rFonts w:asciiTheme="minorHAnsi" w:hAnsiTheme="minorHAnsi" w:cstheme="minorHAnsi"/>
+          <w:sz w:val="22"/>
+        </w:rPr>
+        <w:sym w:font="Wingdings" w:char="F0E0"/>
+      </w:r>
+      <w:r>
+        <w:rPr>
+          <w:rStyle w:val="Code"/>
+          <w:rFonts w:asciiTheme="minorHAnsi" w:hAnsiTheme="minorHAnsi" w:cstheme="minorHAnsi"/>
+          <w:sz w:val="22"/>
+        </w:rPr>
+        <w:t xml:space="preserve"> Open image/video file…</w:t>
+      </w:r>
+      <w:r>
+        <w:rPr>
+          <w:rStyle w:val="Code"/>
+          <w:rFonts w:asciiTheme="minorHAnsi" w:hAnsiTheme="minorHAnsi" w:cstheme="minorHAnsi"/>
+          <w:sz w:val="22"/>
+        </w:rPr>
+        <w:t xml:space="preserve"> </w:t>
+      </w:r>
+    </w:p>
+    <w:p>
+      <w:pPr>
+        <w:pStyle w:val="ListParagraph"/>
+        <w:spacing w:after="240"/>
+        <w:ind w:left="1446"/>
+        <w:contextualSpacing w:val="0"/>
+      </w:pPr>
+      <w:r>
+        <w:rPr>
+          <w:noProof/>
+        </w:rPr>
+        <w:drawing>
+          <wp:inline distT="0" distB="0" distL="0" distR="0" wp14:anchorId="7944B025" wp14:editId="48852D95">
+            <wp:extent cx="2520000" cy="1105838"/>
+            <wp:effectExtent l="0" t="0" r="0" b="0"/>
+            <wp:docPr id="63" name="Picture 63" descr="A screenshot of a computer&#10;&#10;Description automatically generated"/>
+            <wp:cNvGraphicFramePr>
+              <a:graphicFrameLocks xmlns:a="http://schemas.openxmlformats.org/drawingml/2006/main" noChangeAspect="1"/>
+            </wp:cNvGraphicFramePr>
+            <a:graphic xmlns:a="http://schemas.openxmlformats.org/drawingml/2006/main">
+              <a:graphicData uri="http://schemas.openxmlformats.org/drawingml/2006/picture">
+                <pic:pic xmlns:pic="http://schemas.openxmlformats.org/drawingml/2006/picture">
+                  <pic:nvPicPr>
+                    <pic:cNvPr id="63" name="Picture 63" descr="A screenshot of a computer&#10;&#10;Description automatically generated"/>
+                    <pic:cNvPicPr/>
+                  </pic:nvPicPr>
+                  <pic:blipFill rotWithShape="1">
+                    <a:blip r:embed="rId53"/>
+                    <a:srcRect r="88468" b="82009"/>
+                    <a:stretch/>
+                  </pic:blipFill>
+                  <pic:spPr bwMode="auto">
+                    <a:xfrm>
+                      <a:off x="0" y="0"/>
+                      <a:ext cx="2520000" cy="1105838"/>
+                    </a:xfrm>
+                    <a:prstGeom prst="rect">
+                      <a:avLst/>
+                    </a:prstGeom>
+                    <a:ln>
+                      <a:noFill/>
+                    </a:ln>
+                    <a:extLst>
+                      <a:ext uri="{53640926-AAD7-44D8-BBD7-CCE9431645EC}">
+                        <a14:shadowObscured xmlns:a14="http://schemas.microsoft.com/office/drawing/2010/main"/>
+                      </a:ext>
+                    </a:extLst>
+                  </pic:spPr>
+                </pic:pic>
+              </a:graphicData>
+            </a:graphic>
+          </wp:inline>
+        </w:drawing>
+      </w:r>
+    </w:p>
+    <w:p>
+      <w:pPr>
+        <w:pStyle w:val="ListParagraph"/>
+        <w:numPr>
+          <w:ilvl w:val="0"/>
+          <w:numId w:val="26"/>
+        </w:numPr>
+        <w:ind w:left="714" w:hanging="357"/>
+        <w:contextualSpacing w:val="0"/>
+      </w:pPr>
+      <w:r>
+        <w:t xml:space="preserve">Select a specific Position folder or the entire experiment folder. </w:t>
+      </w:r>
+    </w:p>
+    <w:p>
+      <w:pPr>
+        <w:pStyle w:val="ListParagraph"/>
+        <w:numPr>
+          <w:ilvl w:val="0"/>
+          <w:numId w:val="26"/>
+        </w:numPr>
+        <w:contextualSpacing w:val="0"/>
+        <w:rPr>
+          <w:b/>
+          <w:bCs/>
+        </w:rPr>
+      </w:pPr>
+      <w:r>
+        <w:t xml:space="preserve">Follow the instructions in the pop-up windows. Make sure to enter the </w:t>
+      </w:r>
+      <w:r>
+        <w:rPr>
+          <w:b/>
+          <w:bCs/>
+        </w:rPr>
+        <w:t>correct metadata.</w:t>
+      </w:r>
+    </w:p>
+    <w:p>
+      <w:pPr>
+        <w:pStyle w:val="Heading2"/>
+        <w:rPr>
+          <w:lang w:val="en-GB"/>
+        </w:rPr>
+      </w:pPr>
+    </w:p>
+    <w:p>
+      <w:pPr>
+        <w:pStyle w:val="Heading2"/>
+        <w:rPr>
+          <w:lang w:val="en-GB"/>
+        </w:rPr>
+      </w:pPr>
+      <w:r>
+        <w:rPr>
+          <w:lang w:val="en-GB"/>
+        </w:rPr>
+        <w:t>Usage with time-lapse data</w:t>
+      </w:r>
+    </w:p>
+    <w:p>
+      <w:pPr>
+        <w:spacing w:after="120"/>
+      </w:pPr>
+      <w:r>
+        <w:t xml:space="preserve">For </w:t>
+      </w:r>
+      <w:r>
+        <w:rPr>
+          <w:b/>
+          <w:bCs/>
+        </w:rPr>
+        <w:t>time-lapse data</w:t>
+      </w:r>
+      <w:r>
+        <w:t xml:space="preserve">, the GUI has </w:t>
+      </w:r>
+      <w:r>
+        <w:rPr>
+          <w:b/>
+          <w:bCs/>
+        </w:rPr>
+        <w:t>three modes</w:t>
+      </w:r>
+      <w:r>
+        <w:t xml:space="preserve"> that can be toggled from the selector on the toolbar:</w:t>
+      </w:r>
+    </w:p>
+    <w:p>
+      <w:pPr>
+        <w:pStyle w:val="ListParagraph"/>
+        <w:numPr>
+          <w:ilvl w:val="0"/>
+          <w:numId w:val="25"/>
+        </w:numPr>
+        <w:spacing w:after="120"/>
+      </w:pPr>
+      <w:r>
+        <w:rPr>
+          <w:rStyle w:val="Code"/>
+          <w:rFonts w:asciiTheme="minorHAnsi" w:hAnsiTheme="minorHAnsi" w:cstheme="minorHAnsi"/>
+          <w:sz w:val="22"/>
+        </w:rPr>
+        <w:t xml:space="preserve"> V</w:t>
+      </w:r>
+      <w:r>
+        <w:rPr>
+          <w:rStyle w:val="Code"/>
+          <w:rFonts w:asciiTheme="minorHAnsi" w:hAnsiTheme="minorHAnsi" w:cstheme="minorHAnsi"/>
+          <w:sz w:val="22"/>
+        </w:rPr>
+        <w:t>iewer</w:t>
+      </w:r>
+      <w:r>
+        <w:rPr>
+          <w:rStyle w:val="Code"/>
+          <w:rFonts w:asciiTheme="minorHAnsi" w:hAnsiTheme="minorHAnsi" w:cstheme="minorHAnsi"/>
+          <w:sz w:val="22"/>
+        </w:rPr>
+        <w:t xml:space="preserve"> </w:t>
+      </w:r>
+      <w:r>
+        <w:t xml:space="preserve"> mode (default mode, used only for visualisation)</w:t>
+      </w:r>
+    </w:p>
+    <w:p>
+      <w:pPr>
+        <w:pStyle w:val="ListParagraph"/>
+        <w:numPr>
+          <w:ilvl w:val="0"/>
+          <w:numId w:val="25"/>
+        </w:numPr>
+        <w:spacing w:after="120"/>
+      </w:pPr>
+      <w:r>
+        <w:rPr>
+          <w:rStyle w:val="Code"/>
+          <w:rFonts w:asciiTheme="minorHAnsi" w:hAnsiTheme="minorHAnsi" w:cstheme="minorHAnsi"/>
+          <w:sz w:val="22"/>
+        </w:rPr>
+        <w:t xml:space="preserve"> C</w:t>
+      </w:r>
+      <w:r>
+        <w:rPr>
+          <w:rStyle w:val="Code"/>
+          <w:rFonts w:asciiTheme="minorHAnsi" w:hAnsiTheme="minorHAnsi" w:cstheme="minorHAnsi"/>
+          <w:sz w:val="22"/>
+        </w:rPr>
+        <w:t>ell cycle analysis</w:t>
+      </w:r>
+      <w:r>
+        <w:rPr>
+          <w:rStyle w:val="Code"/>
+          <w:rFonts w:asciiTheme="minorHAnsi" w:hAnsiTheme="minorHAnsi" w:cstheme="minorHAnsi"/>
+          <w:sz w:val="22"/>
+        </w:rPr>
+        <w:t xml:space="preserve"> </w:t>
+      </w:r>
+      <w:r>
+        <w:t xml:space="preserve"> mode</w:t>
+      </w:r>
+    </w:p>
+    <w:p>
+      <w:pPr>
+        <w:pStyle w:val="ListParagraph"/>
+        <w:numPr>
+          <w:ilvl w:val="0"/>
+          <w:numId w:val="25"/>
+        </w:numPr>
+        <w:spacing w:after="240"/>
+        <w:contextualSpacing w:val="0"/>
+      </w:pPr>
+      <w:r>
+        <w:rPr>
+          <w:rStyle w:val="Code"/>
+          <w:rFonts w:asciiTheme="minorHAnsi" w:hAnsiTheme="minorHAnsi" w:cstheme="minorHAnsi"/>
+          <w:sz w:val="22"/>
+        </w:rPr>
+        <w:t xml:space="preserve"> S</w:t>
+      </w:r>
+      <w:r>
+        <w:rPr>
+          <w:rStyle w:val="Code"/>
+          <w:rFonts w:asciiTheme="minorHAnsi" w:hAnsiTheme="minorHAnsi" w:cstheme="minorHAnsi"/>
+          <w:sz w:val="22"/>
+        </w:rPr>
+        <w:t>egmentation and tracking</w:t>
+      </w:r>
+      <w:r>
+        <w:rPr>
+          <w:rStyle w:val="Code"/>
+          <w:rFonts w:asciiTheme="minorHAnsi" w:hAnsiTheme="minorHAnsi" w:cstheme="minorHAnsi"/>
+          <w:sz w:val="22"/>
+        </w:rPr>
+        <w:t xml:space="preserve"> </w:t>
+      </w:r>
+      <w:r>
+        <w:t xml:space="preserve"> mode</w:t>
+      </w:r>
+    </w:p>
+    <w:p>
+      <w:r>
+        <w:rPr>
+          <w:lang w:val="en-GB"/>
+        </w:rPr>
+        <w:lastRenderedPageBreak/>
+        <w:t xml:space="preserve">The </w:t>
+      </w:r>
+      <w:r>
+        <w:rPr>
+          <w:b/>
+          <w:bCs/>
+          <w:lang w:val="en-GB"/>
+        </w:rPr>
+        <w:t>main idea</w:t>
+      </w:r>
+      <w:r>
+        <w:rPr>
+          <w:lang w:val="en-GB"/>
+        </w:rPr>
+        <w:t xml:space="preserve"> </w:t>
+      </w:r>
+      <w:r>
+        <w:rPr>
+          <w:lang w:val="en-GB"/>
+        </w:rPr>
+        <w:t>is</w:t>
+      </w:r>
+      <w:r>
+        <w:rPr>
+          <w:lang w:val="en-GB"/>
+        </w:rPr>
+        <w:t xml:space="preserve"> that when you visit a frame for the first time, some automatic functions are triggered: </w:t>
+      </w:r>
+      <w:r>
+        <w:rPr>
+          <w:b/>
+          <w:bCs/>
+          <w:lang w:val="en-GB"/>
+        </w:rPr>
+        <w:t>tracking</w:t>
+      </w:r>
+      <w:r>
+        <w:rPr>
+          <w:lang w:val="en-GB"/>
+        </w:rPr>
+        <w:t xml:space="preserve"> in </w:t>
+      </w:r>
+      <w:r>
+        <w:rPr>
+          <w:rStyle w:val="Code"/>
+          <w:rFonts w:asciiTheme="minorHAnsi" w:hAnsiTheme="minorHAnsi" w:cstheme="minorHAnsi"/>
+          <w:sz w:val="22"/>
+        </w:rPr>
+        <w:t xml:space="preserve">Segmentation and tracking </w:t>
+      </w:r>
+      <w:r>
+        <w:t xml:space="preserve"> mode</w:t>
+      </w:r>
+      <w:r>
+        <w:t xml:space="preserve">, </w:t>
+      </w:r>
+      <w:r>
+        <w:rPr>
+          <w:b/>
+          <w:bCs/>
+        </w:rPr>
+        <w:t>mother-bud pairing</w:t>
+      </w:r>
+      <w:r>
+        <w:t xml:space="preserve"> in </w:t>
+      </w:r>
+      <w:r>
+        <w:rPr>
+          <w:rStyle w:val="Code"/>
+          <w:rFonts w:asciiTheme="minorHAnsi" w:hAnsiTheme="minorHAnsi" w:cstheme="minorHAnsi"/>
+          <w:sz w:val="22"/>
+        </w:rPr>
+        <w:t xml:space="preserve">Cell cycle analysis </w:t>
+      </w:r>
+      <w:r>
+        <w:t xml:space="preserve"> mode</w:t>
+      </w:r>
+      <w:r>
+        <w:t>.</w:t>
+      </w:r>
+    </w:p>
+    <w:p>
+      <w:pPr>
+        <w:spacing w:after="120"/>
+      </w:pPr>
+      <w:r>
+        <w:t xml:space="preserve">These functions are </w:t>
+      </w:r>
+      <w:r>
+        <w:rPr>
+          <w:b/>
+          <w:bCs/>
+        </w:rPr>
+        <w:t>not triggered</w:t>
+      </w:r>
+      <w:r>
+        <w:t xml:space="preserve"> when you visualize a frame that you </w:t>
+      </w:r>
+      <w:r>
+        <w:rPr>
+          <w:b/>
+          <w:bCs/>
+        </w:rPr>
+        <w:t>already visited before</w:t>
+      </w:r>
+      <w:r>
+        <w:t xml:space="preserve">. You can always call any function manually (see </w:t>
+      </w:r>
+      <w:hyperlink w:anchor="_Functions_activated_from" w:history="1">
+        <w:r>
+          <w:rPr>
+            <w:rStyle w:val="Hyperlink"/>
+          </w:rPr>
+          <w:t>this</w:t>
+        </w:r>
+      </w:hyperlink>
+      <w:r>
+        <w:t xml:space="preserve">, </w:t>
+      </w:r>
+      <w:hyperlink w:anchor="_Functions_activated_from_1" w:history="1">
+        <w:r>
+          <w:rPr>
+            <w:rStyle w:val="Hyperlink"/>
+          </w:rPr>
+          <w:t>this</w:t>
+        </w:r>
+      </w:hyperlink>
+      <w:r>
+        <w:t xml:space="preserve">, or </w:t>
+      </w:r>
+      <w:hyperlink w:anchor="_Additional_functions" w:history="1">
+        <w:r>
+          <w:rPr>
+            <w:rStyle w:val="Hyperlink"/>
+          </w:rPr>
+          <w:t>this</w:t>
+        </w:r>
+      </w:hyperlink>
+      <w:r>
+        <w:t xml:space="preserve"> section of the manual).</w:t>
+      </w:r>
+    </w:p>
+    <w:p>
+      <w:pPr>
+        <w:spacing w:after="120"/>
+        <w:rPr>
+          <w:lang w:val="en-GB"/>
+        </w:rPr>
+      </w:pPr>
+    </w:p>
+    <w:p>
+      <w:pPr>
+        <w:pStyle w:val="Heading2"/>
+        <w:rPr>
+          <w:rStyle w:val="Emphasis"/>
+          <w:i w:val="0"/>
+          <w:iCs w:val="0"/>
+        </w:rPr>
+      </w:pPr>
+      <w:commentRangeStart w:id="10"/>
+      <w:r>
+        <w:rPr>
+          <w:rStyle w:val="Emphasis"/>
+          <w:i w:val="0"/>
+          <w:iCs w:val="0"/>
+        </w:rPr>
+        <w:t>Tips and tricks</w:t>
+      </w:r>
+      <w:commentRangeEnd w:id="10"/>
+      <w:r>
+        <w:rPr>
+          <w:rStyle w:val="CommentReference"/>
+          <w:rFonts w:asciiTheme="minorHAnsi" w:eastAsiaTheme="minorHAnsi" w:hAnsiTheme="minorHAnsi" w:cstheme="minorBidi"/>
+          <w:b w:val="0"/>
+        </w:rPr>
+        <w:commentReference w:id="10"/>
+      </w:r>
+    </w:p>
+    <w:p>
+      <w:pPr>
+        <w:pStyle w:val="ListParagraph"/>
+        <w:numPr>
+          <w:ilvl w:val="0"/>
+          <w:numId w:val="21"/>
+        </w:numPr>
+        <w:spacing w:after="120"/>
+        <w:ind w:left="714" w:hanging="357"/>
+        <w:contextualSpacing w:val="0"/>
+      </w:pPr>
+      <w:r>
+        <w:t xml:space="preserve">Most of the </w:t>
+      </w:r>
+      <w:r>
+        <w:rPr>
+          <w:b/>
+          <w:bCs/>
+        </w:rPr>
+        <w:t>functions</w:t>
+      </w:r>
+      <w:r>
+        <w:t xml:space="preserve"> are available from the </w:t>
+      </w:r>
+      <w:r>
+        <w:rPr>
+          <w:b/>
+          <w:bCs/>
+        </w:rPr>
+        <w:t>toolbar</w:t>
+      </w:r>
+      <w:r>
+        <w:t xml:space="preserve"> on the top of the window:</w:t>
+      </w:r>
+    </w:p>
+    <w:p>
+      <w:pPr>
+        <w:pStyle w:val="ListParagraph"/>
+        <w:spacing w:after="240"/>
+        <w:contextualSpacing w:val="0"/>
+      </w:pPr>
+      <w:r>
+        <w:rPr>
+          <w:noProof/>
+        </w:rPr>
+        <w:drawing>
+          <wp:inline distT="0" distB="0" distL="0" distR="0" wp14:anchorId="5483E1D3" wp14:editId="39EA5490">
+            <wp:extent cx="5400000" cy="426971"/>
+            <wp:effectExtent l="0" t="0" r="0" b="0"/>
+            <wp:docPr id="52" name="Picture 52"/>
+            <wp:cNvGraphicFramePr>
+              <a:graphicFrameLocks xmlns:a="http://schemas.openxmlformats.org/drawingml/2006/main" noChangeAspect="1"/>
+            </wp:cNvGraphicFramePr>
+            <a:graphic xmlns:a="http://schemas.openxmlformats.org/drawingml/2006/main">
+              <a:graphicData uri="http://schemas.openxmlformats.org/drawingml/2006/picture">
+                <pic:pic xmlns:pic="http://schemas.openxmlformats.org/drawingml/2006/picture">
+                  <pic:nvPicPr>
+                    <pic:cNvPr id="0" name="Picture 1"/>
+                    <pic:cNvPicPr>
+                      <a:picLocks noChangeAspect="1" noChangeArrowheads="1"/>
+                    </pic:cNvPicPr>
+                  </pic:nvPicPr>
+                  <pic:blipFill>
+                    <a:blip r:embed="rId58">
+                      <a:extLst>
+                        <a:ext uri="{28A0092B-C50C-407E-A947-70E740481C1C}">
+                          <a14:useLocalDpi xmlns:a14="http://schemas.microsoft.com/office/drawing/2010/main" val="0"/>
+                        </a:ext>
+                      </a:extLst>
+                    </a:blip>
+                    <a:srcRect/>
+                    <a:stretch>
+                      <a:fillRect/>
+                    </a:stretch>
+                  </pic:blipFill>
+                  <pic:spPr bwMode="auto">
+                    <a:xfrm>
+                      <a:off x="0" y="0"/>
+                      <a:ext cx="5400000" cy="426971"/>
+                    </a:xfrm>
+                    <a:prstGeom prst="rect">
+                      <a:avLst/>
+                    </a:prstGeom>
+                    <a:noFill/>
+                    <a:ln>
+                      <a:noFill/>
+                    </a:ln>
+                  </pic:spPr>
+                </pic:pic>
+              </a:graphicData>
+            </a:graphic>
+          </wp:inline>
+        </w:drawing>
+      </w:r>
+    </w:p>
+    <w:p>
+      <w:pPr>
+        <w:pStyle w:val="ListParagraph"/>
+        <w:numPr>
+          <w:ilvl w:val="0"/>
+          <w:numId w:val="21"/>
+        </w:numPr>
+        <w:spacing w:after="120"/>
+        <w:ind w:left="714" w:hanging="357"/>
+        <w:contextualSpacing w:val="0"/>
+      </w:pPr>
+      <w:r>
+        <w:t xml:space="preserve">Activate the function with a </w:t>
+      </w:r>
+      <w:proofErr w:type="spellStart"/>
+      <w:r>
+        <w:rPr>
+          <w:b/>
+          <w:bCs/>
+          <w:i/>
+          <w:iCs/>
+        </w:rPr>
+        <w:t>SINGLE-click</w:t>
+      </w:r>
+      <w:proofErr w:type="spellEnd"/>
+      <w:r>
+        <w:t xml:space="preserve"> on the button</w:t>
+      </w:r>
+    </w:p>
+    <w:p>
+      <w:pPr>
+        <w:pStyle w:val="ListParagraph"/>
+        <w:numPr>
+          <w:ilvl w:val="0"/>
+          <w:numId w:val="21"/>
+        </w:numPr>
+        <w:spacing w:after="120"/>
+        <w:ind w:left="714" w:hanging="357"/>
+        <w:contextualSpacing w:val="0"/>
+      </w:pPr>
+      <w:r>
+        <w:t xml:space="preserve">When you </w:t>
+      </w:r>
+      <w:r>
+        <w:rPr>
+          <w:b/>
+          <w:bCs/>
+        </w:rPr>
+        <w:t>hover a button</w:t>
+      </w:r>
+      <w:r>
+        <w:t xml:space="preserve"> with the mouse cursor you get a </w:t>
+      </w:r>
+      <w:r>
+        <w:rPr>
+          <w:b/>
+          <w:bCs/>
+        </w:rPr>
+        <w:t>tool tip</w:t>
+      </w:r>
+      <w:r>
+        <w:t xml:space="preserve"> on how to use that function:</w:t>
+      </w:r>
+    </w:p>
+    <w:p>
+      <w:pPr>
+        <w:pStyle w:val="ListParagraph"/>
+        <w:spacing w:after="240"/>
+        <w:contextualSpacing w:val="0"/>
+      </w:pPr>
+      <w:r>
+        <w:rPr>
+          <w:noProof/>
+        </w:rPr>
+        <w:drawing>
+          <wp:inline distT="0" distB="0" distL="0" distR="0" wp14:anchorId="292AE6E0" wp14:editId="4107DE3F">
+            <wp:extent cx="3600000" cy="1067462"/>
+            <wp:effectExtent l="0" t="0" r="635" b="0"/>
+            <wp:docPr id="54" name="Picture 54"/>
+            <wp:cNvGraphicFramePr>
+              <a:graphicFrameLocks xmlns:a="http://schemas.openxmlformats.org/drawingml/2006/main" noChangeAspect="1"/>
+            </wp:cNvGraphicFramePr>
+            <a:graphic xmlns:a="http://schemas.openxmlformats.org/drawingml/2006/main">
+              <a:graphicData uri="http://schemas.openxmlformats.org/drawingml/2006/picture">
+                <pic:pic xmlns:pic="http://schemas.openxmlformats.org/drawingml/2006/picture">
+                  <pic:nvPicPr>
+                    <pic:cNvPr id="0" name="Picture 2"/>
+                    <pic:cNvPicPr>
+                      <a:picLocks noChangeAspect="1" noChangeArrowheads="1"/>
+                    </pic:cNvPicPr>
+                  </pic:nvPicPr>
+                  <pic:blipFill>
+                    <a:blip r:embed="rId59">
+                      <a:extLst>
+                        <a:ext uri="{28A0092B-C50C-407E-A947-70E740481C1C}">
+                          <a14:useLocalDpi xmlns:a14="http://schemas.microsoft.com/office/drawing/2010/main" val="0"/>
+                        </a:ext>
+                      </a:extLst>
+                    </a:blip>
+                    <a:srcRect/>
+                    <a:stretch>
+                      <a:fillRect/>
+                    </a:stretch>
+                  </pic:blipFill>
+                  <pic:spPr bwMode="auto">
+                    <a:xfrm>
+                      <a:off x="0" y="0"/>
+                      <a:ext cx="3600000" cy="1067462"/>
+                    </a:xfrm>
+                    <a:prstGeom prst="rect">
+                      <a:avLst/>
+                    </a:prstGeom>
+                    <a:noFill/>
+                    <a:ln>
+                      <a:noFill/>
+                    </a:ln>
+                  </pic:spPr>
+                </pic:pic>
+              </a:graphicData>
+            </a:graphic>
+          </wp:inline>
+        </w:drawing>
+      </w:r>
+    </w:p>
+    <w:p>
+      <w:pPr>
+        <w:pStyle w:val="ListParagraph"/>
+        <w:numPr>
+          <w:ilvl w:val="0"/>
+          <w:numId w:val="23"/>
+        </w:numPr>
+        <w:spacing w:after="120"/>
+        <w:ind w:left="714" w:hanging="357"/>
+        <w:contextualSpacing w:val="0"/>
+      </w:pPr>
+      <w:r>
+        <w:t xml:space="preserve">The </w:t>
+      </w:r>
+      <w:r>
+        <w:rPr>
+          <w:b/>
+          <w:bCs/>
+        </w:rPr>
+        <w:t>tool tip</w:t>
+      </w:r>
+      <w:r>
+        <w:t xml:space="preserve"> will tell you whether you need </w:t>
+      </w:r>
+      <w:r>
+        <w:rPr>
+          <w:b/>
+          <w:bCs/>
+          <w:i/>
+          <w:iCs/>
+        </w:rPr>
+        <w:t>RIGHT-click</w:t>
+      </w:r>
+      <w:r>
+        <w:t xml:space="preserve"> or </w:t>
+      </w:r>
+      <w:r>
+        <w:rPr>
+          <w:b/>
+          <w:bCs/>
+          <w:i/>
+          <w:iCs/>
+        </w:rPr>
+        <w:t>LEFT-click</w:t>
+      </w:r>
+      <w:r>
+        <w:t xml:space="preserve"> for that function</w:t>
+      </w:r>
+    </w:p>
+    <w:p>
+      <w:pPr>
+        <w:pStyle w:val="ListParagraph"/>
+        <w:numPr>
+          <w:ilvl w:val="0"/>
+          <w:numId w:val="23"/>
+        </w:numPr>
+        <w:spacing w:after="120"/>
+        <w:ind w:left="714" w:hanging="357"/>
+        <w:contextualSpacing w:val="0"/>
+      </w:pPr>
+      <w:r>
+        <w:t xml:space="preserve">Functions </w:t>
+      </w:r>
+      <w:r>
+        <w:rPr>
+          <w:b/>
+          <w:bCs/>
+        </w:rPr>
+        <w:t>NOT</w:t>
+      </w:r>
+      <w:r>
+        <w:t xml:space="preserve"> present on the </w:t>
+      </w:r>
+      <w:r>
+        <w:rPr>
+          <w:b/>
+          <w:bCs/>
+        </w:rPr>
+        <w:t>toolbar</w:t>
+      </w:r>
+      <w:r>
+        <w:t>:</w:t>
+      </w:r>
+    </w:p>
+    <w:p>
+      <w:pPr>
+        <w:pStyle w:val="ListParagraph"/>
+        <w:numPr>
+          <w:ilvl w:val="1"/>
+          <w:numId w:val="23"/>
+        </w:numPr>
+        <w:spacing w:after="80"/>
+        <w:ind w:left="1434" w:hanging="357"/>
+        <w:contextualSpacing w:val="0"/>
+      </w:pPr>
+      <w:r>
+        <w:rPr>
+          <w:i/>
+          <w:iCs/>
+        </w:rPr>
+        <w:t>Middle-click</w:t>
+      </w:r>
+      <w:r>
+        <w:t xml:space="preserve"> (scrolling wheel) </w:t>
+      </w:r>
+      <w:r>
+        <w:sym w:font="Wingdings" w:char="F0E0"/>
+      </w:r>
+      <w:r>
+        <w:t xml:space="preserve"> delete the segmented object you click on</w:t>
+      </w:r>
+    </w:p>
+    <w:p>
+      <w:pPr>
+        <w:pStyle w:val="ListParagraph"/>
+        <w:numPr>
+          <w:ilvl w:val="1"/>
+          <w:numId w:val="23"/>
+        </w:numPr>
+        <w:spacing w:after="120"/>
+        <w:contextualSpacing w:val="0"/>
+      </w:pPr>
+      <w:r>
+        <w:rPr>
+          <w:rStyle w:val="Code"/>
+          <w:sz w:val="24"/>
+          <w:szCs w:val="32"/>
+        </w:rPr>
+        <w:t xml:space="preserve"> </w:t>
+      </w:r>
+      <w:r>
+        <w:rPr>
+          <w:rStyle w:val="Code"/>
+          <w:sz w:val="24"/>
+          <w:szCs w:val="32"/>
+        </w:rPr>
+        <w:t>H</w:t>
+      </w:r>
+      <w:r>
+        <w:rPr>
+          <w:rStyle w:val="Code"/>
+          <w:sz w:val="24"/>
+          <w:szCs w:val="32"/>
+        </w:rPr>
+        <w:t xml:space="preserve"> </w:t>
+      </w:r>
+      <w:r>
+        <w:t xml:space="preserve"> key </w:t>
+      </w:r>
+      <w:r>
+        <w:sym w:font="Wingdings" w:char="F0E0"/>
+      </w:r>
+      <w:r>
+        <w:t xml:space="preserve"> automatic zoom on the segmented objects</w:t>
+      </w:r>
+    </w:p>
+    <w:p>
+      <w:pPr>
+        <w:pStyle w:val="ListParagraph"/>
+        <w:numPr>
+          <w:ilvl w:val="1"/>
+          <w:numId w:val="23"/>
+        </w:numPr>
+        <w:spacing w:after="120"/>
+        <w:contextualSpacing w:val="0"/>
+      </w:pPr>
+      <w:r>
+        <w:rPr>
+          <w:rStyle w:val="Code"/>
+          <w:sz w:val="24"/>
+          <w:szCs w:val="24"/>
+        </w:rPr>
+        <w:t xml:space="preserve"> </w:t>
+      </w:r>
+      <w:proofErr w:type="spellStart"/>
+      <w:r>
+        <w:rPr>
+          <w:rStyle w:val="Code"/>
+          <w:sz w:val="24"/>
+          <w:szCs w:val="24"/>
+        </w:rPr>
+        <w:t>Ctrl+P</w:t>
+      </w:r>
+      <w:proofErr w:type="spellEnd"/>
+      <w:r>
+        <w:rPr>
+          <w:rStyle w:val="Code"/>
+          <w:sz w:val="24"/>
+          <w:szCs w:val="24"/>
+        </w:rPr>
+        <w:t xml:space="preserve"> </w:t>
+      </w:r>
+      <w:r>
+        <w:t xml:space="preserve"> </w:t>
+      </w:r>
+      <w:r>
+        <w:sym w:font="Wingdings" w:char="F0E0"/>
+      </w:r>
+      <w:r>
+        <w:t xml:space="preserve"> visualize cell cycle annotations in a table</w:t>
+      </w:r>
+    </w:p>
+    <w:p>
+      <w:pPr>
+        <w:pStyle w:val="ListParagraph"/>
+        <w:numPr>
+          <w:ilvl w:val="1"/>
+          <w:numId w:val="23"/>
+        </w:numPr>
+        <w:spacing w:after="240"/>
+        <w:ind w:left="1434" w:hanging="357"/>
+        <w:contextualSpacing w:val="0"/>
+      </w:pPr>
+      <w:r>
+        <w:rPr>
+          <w:rStyle w:val="Code"/>
+          <w:sz w:val="24"/>
+          <w:szCs w:val="24"/>
+        </w:rPr>
+        <w:t xml:space="preserve"> </w:t>
+      </w:r>
+      <w:r>
+        <w:rPr>
+          <w:rStyle w:val="Code"/>
+          <w:sz w:val="24"/>
+          <w:szCs w:val="24"/>
+        </w:rPr>
+        <w:t>L</w:t>
+      </w:r>
+      <w:r>
+        <w:rPr>
+          <w:rStyle w:val="Code"/>
+          <w:sz w:val="24"/>
+          <w:szCs w:val="24"/>
+        </w:rPr>
+        <w:t xml:space="preserve"> </w:t>
+      </w:r>
+      <w:r>
+        <w:t xml:space="preserve"> key </w:t>
+      </w:r>
+      <w:r>
+        <w:sym w:font="Wingdings" w:char="F0E0"/>
+      </w:r>
+      <w:r>
+        <w:t xml:space="preserve"> relabel object IDs sequentially (1,2,</w:t>
+      </w:r>
+      <w:r>
+        <w:t>3...</w:t>
+      </w:r>
+      <w:r>
+        <w:t>etc)</w:t>
+      </w:r>
+    </w:p>
+    <w:p>
+      <w:pPr>
+        <w:pStyle w:val="ListParagraph"/>
+        <w:numPr>
+          <w:ilvl w:val="0"/>
+          <w:numId w:val="23"/>
+        </w:numPr>
+        <w:ind w:left="714" w:hanging="357"/>
+        <w:contextualSpacing w:val="0"/>
+      </w:pPr>
+      <w:r>
+        <w:t xml:space="preserve">To </w:t>
+      </w:r>
+      <w:r>
+        <w:rPr>
+          <w:b/>
+          <w:bCs/>
+        </w:rPr>
+        <w:t>test</w:t>
+      </w:r>
+      <w:r>
+        <w:t xml:space="preserve"> the available </w:t>
+      </w:r>
+      <w:r>
+        <w:rPr>
+          <w:b/>
+          <w:bCs/>
+        </w:rPr>
+        <w:t>segmentation</w:t>
+      </w:r>
+      <w:r>
+        <w:t xml:space="preserve"> </w:t>
+      </w:r>
+      <w:r>
+        <w:rPr>
+          <w:b/>
+          <w:bCs/>
+        </w:rPr>
+        <w:t>models,</w:t>
+      </w:r>
+      <w:r>
+        <w:t xml:space="preserve"> use the </w:t>
+      </w:r>
+      <w:r>
+        <w:rPr>
+          <w:rStyle w:val="Code"/>
+          <w:rFonts w:asciiTheme="minorHAnsi" w:hAnsiTheme="minorHAnsi" w:cstheme="minorHAnsi"/>
+          <w:sz w:val="22"/>
+        </w:rPr>
+        <w:t xml:space="preserve"> </w:t>
+      </w:r>
+      <w:r>
+        <w:rPr>
+          <w:rStyle w:val="Code"/>
+          <w:rFonts w:asciiTheme="minorHAnsi" w:hAnsiTheme="minorHAnsi" w:cstheme="minorHAnsi"/>
+          <w:sz w:val="22"/>
+          <w:u w:val="single"/>
+        </w:rPr>
+        <w:t>S</w:t>
+      </w:r>
+      <w:r>
+        <w:rPr>
+          <w:rStyle w:val="Code"/>
+          <w:rFonts w:asciiTheme="minorHAnsi" w:hAnsiTheme="minorHAnsi" w:cstheme="minorHAnsi"/>
+          <w:sz w:val="22"/>
+        </w:rPr>
+        <w:t>egment</w:t>
+      </w:r>
+      <w:r>
+        <w:rPr>
+          <w:rStyle w:val="Code"/>
+          <w:rFonts w:asciiTheme="minorHAnsi" w:hAnsiTheme="minorHAnsi" w:cstheme="minorHAnsi"/>
+          <w:sz w:val="22"/>
+        </w:rPr>
+        <w:t xml:space="preserve"> </w:t>
+      </w:r>
+      <w:r>
+        <w:t xml:space="preserve"> menu</w:t>
+      </w:r>
+    </w:p>
+    <w:p>
+      <w:pPr>
+        <w:pStyle w:val="ListParagraph"/>
+        <w:numPr>
+          <w:ilvl w:val="0"/>
+          <w:numId w:val="23"/>
+        </w:numPr>
+        <w:ind w:left="714" w:hanging="357"/>
+        <w:contextualSpacing w:val="0"/>
+      </w:pPr>
+      <w:r>
+        <w:t xml:space="preserve">To </w:t>
+      </w:r>
+      <w:r>
+        <w:rPr>
+          <w:b/>
+          <w:bCs/>
+        </w:rPr>
+        <w:t>navigate</w:t>
+      </w:r>
+      <w:r>
+        <w:t xml:space="preserve"> </w:t>
+      </w:r>
+      <w:r>
+        <w:rPr>
+          <w:b/>
+          <w:bCs/>
+        </w:rPr>
+        <w:t>frames</w:t>
+      </w:r>
+      <w:r>
+        <w:t xml:space="preserve"> (time-lapse data) or </w:t>
+      </w:r>
+      <w:r>
+        <w:rPr>
+          <w:b/>
+          <w:bCs/>
+        </w:rPr>
+        <w:t>positions</w:t>
+      </w:r>
+      <w:r>
+        <w:t xml:space="preserve"> (snapshots data) use the </w:t>
+      </w:r>
+      <w:r>
+        <w:rPr>
+          <w:rStyle w:val="Code"/>
+          <w:sz w:val="24"/>
+          <w:szCs w:val="24"/>
+        </w:rPr>
+        <w:sym w:font="Wingdings" w:char="F0DF"/>
+      </w:r>
+      <w:r>
+        <w:rPr>
+          <w:rStyle w:val="Code"/>
+          <w:sz w:val="24"/>
+          <w:szCs w:val="24"/>
+        </w:rPr>
+        <w:sym w:font="Wingdings" w:char="F0E0"/>
+      </w:r>
+      <w:r>
+        <w:t xml:space="preserve"> </w:t>
+      </w:r>
+      <w:r>
+        <w:rPr>
+          <w:b/>
+          <w:bCs/>
+        </w:rPr>
+        <w:t>arrows</w:t>
+      </w:r>
+      <w:r>
+        <w:t xml:space="preserve"> on the keyboard</w:t>
+      </w:r>
+    </w:p>
+    <w:p>
+      <w:pPr>
+        <w:pStyle w:val="ListParagraph"/>
+        <w:numPr>
+          <w:ilvl w:val="0"/>
+          <w:numId w:val="23"/>
+        </w:numPr>
+        <w:spacing w:after="240"/>
+        <w:ind w:left="714" w:hanging="357"/>
+        <w:contextualSpacing w:val="0"/>
+      </w:pPr>
+      <w:r>
+        <w:rPr>
+          <w:noProof/>
+        </w:rPr>
+        <w:drawing>
+          <wp:anchor distT="0" distB="0" distL="114300" distR="114300" simplePos="0" relativeHeight="251701248" behindDoc="0" locked="0" layoutInCell="1" allowOverlap="1" wp14:anchorId="16DF2F7C" wp14:editId="50AF52C3">
+            <wp:simplePos x="0" y="0"/>
+            <wp:positionH relativeFrom="column">
+              <wp:posOffset>1245973</wp:posOffset>
+            </wp:positionH>
+            <wp:positionV relativeFrom="paragraph">
+              <wp:posOffset>208280</wp:posOffset>
+            </wp:positionV>
+            <wp:extent cx="304800" cy="304800"/>
+            <wp:effectExtent l="0" t="0" r="0" b="0"/>
+            <wp:wrapSquare wrapText="bothSides"/>
+            <wp:docPr id="56" name="Graphic 56"/>
+            <wp:cNvGraphicFramePr>
+              <a:graphicFrameLocks xmlns:a="http://schemas.openxmlformats.org/drawingml/2006/main" noChangeAspect="1"/>
+            </wp:cNvGraphicFramePr>
+            <a:graphic xmlns:a="http://schemas.openxmlformats.org/drawingml/2006/main">
+              <a:graphicData uri="http://schemas.openxmlformats.org/drawingml/2006/picture">
+                <pic:pic xmlns:pic="http://schemas.openxmlformats.org/drawingml/2006/picture">
+                  <pic:nvPicPr>
+                    <pic:cNvPr id="1" name=""/>
+                    <pic:cNvPicPr/>
+                  </pic:nvPicPr>
+                  <pic:blipFill>
+                    <a:blip r:embed="rId60">
+                      <a:extLst>
+                        <a:ext uri="{28A0092B-C50C-407E-A947-70E740481C1C}">
+                          <a14:useLocalDpi xmlns:a14="http://schemas.microsoft.com/office/drawing/2010/main" val="0"/>
+                        </a:ext>
+                        <a:ext uri="{96DAC541-7B7A-43D3-8B79-37D633B846F1}">
+                          <asvg:svgBlip xmlns:asvg="http://schemas.microsoft.com/office/drawing/2016/SVG/main" r:embed="rId61"/>
+                        </a:ext>
+                      </a:extLst>
+                    </a:blip>
+                    <a:stretch>
+                      <a:fillRect/>
+                    </a:stretch>
+                  </pic:blipFill>
+                  <pic:spPr>
+                    <a:xfrm>
+                      <a:off x="0" y="0"/>
+                      <a:ext cx="304800" cy="304800"/>
+                    </a:xfrm>
+                    <a:prstGeom prst="rect">
+                      <a:avLst/>
+                    </a:prstGeom>
+                  </pic:spPr>
+                </pic:pic>
+              </a:graphicData>
+            </a:graphic>
+          </wp:anchor>
+        </w:drawing>
+      </w:r>
+      <w:r>
+        <w:t xml:space="preserve">To visualize the frames of time-lapse data in a second window click on the Slideshow button on the toolbar:  </w:t>
+      </w:r>
+    </w:p>
+    <w:p>
+      <w:pPr>
+        <w:pStyle w:val="ListParagraph"/>
+        <w:numPr>
+          <w:ilvl w:val="0"/>
+          <w:numId w:val="23"/>
+        </w:numPr>
+        <w:ind w:left="714" w:hanging="357"/>
+        <w:contextualSpacing w:val="0"/>
+      </w:pPr>
+      <w:r>
+        <w:rPr>
+          <w:b/>
+          <w:bCs/>
+        </w:rPr>
+        <w:t>Personalize</w:t>
+      </w:r>
+      <w:r>
+        <w:t xml:space="preserve"> settings such as </w:t>
+      </w:r>
+      <w:r>
+        <w:rPr>
+          <w:b/>
+          <w:bCs/>
+        </w:rPr>
+        <w:t>Font Size</w:t>
+      </w:r>
+      <w:r>
+        <w:t xml:space="preserve">, </w:t>
+      </w:r>
+      <w:r>
+        <w:rPr>
+          <w:b/>
+          <w:bCs/>
+        </w:rPr>
+        <w:t>o</w:t>
+      </w:r>
+      <w:r>
+        <w:rPr>
+          <w:b/>
+          <w:bCs/>
+        </w:rPr>
+        <w:t>verlay colour</w:t>
+      </w:r>
+      <w:r>
+        <w:t xml:space="preserve"> and </w:t>
+      </w:r>
+      <w:r>
+        <w:rPr>
+          <w:b/>
+          <w:bCs/>
+        </w:rPr>
+        <w:t>text’s colour</w:t>
+      </w:r>
+      <w:r>
+        <w:t xml:space="preserve"> from the </w:t>
+      </w:r>
+      <w:r>
+        <w:rPr>
+          <w:rStyle w:val="Code"/>
+        </w:rPr>
+        <w:t xml:space="preserve"> </w:t>
+      </w:r>
+      <w:r>
+        <w:rPr>
+          <w:rStyle w:val="Code"/>
+          <w:rFonts w:asciiTheme="minorHAnsi" w:hAnsiTheme="minorHAnsi" w:cstheme="minorHAnsi"/>
+          <w:sz w:val="22"/>
+          <w:u w:val="single"/>
+        </w:rPr>
+        <w:t>E</w:t>
+      </w:r>
+      <w:r>
+        <w:rPr>
+          <w:rStyle w:val="Code"/>
+          <w:rFonts w:asciiTheme="minorHAnsi" w:hAnsiTheme="minorHAnsi" w:cstheme="minorHAnsi"/>
+          <w:sz w:val="22"/>
+        </w:rPr>
+        <w:t>dit</w:t>
+      </w:r>
+      <w:r>
+        <w:rPr>
+          <w:rStyle w:val="Code"/>
+        </w:rPr>
+        <w:t xml:space="preserve"> </w:t>
+      </w:r>
+      <w:r>
+        <w:t xml:space="preserve"> m</w:t>
+      </w:r>
+      <w:r>
+        <w:t>enu</w:t>
+      </w:r>
+    </w:p>
     <w:p/>
+    <w:p>
+      <w:pPr>
+        <w:pStyle w:val="Heading2"/>
+      </w:pPr>
+      <w:bookmarkStart w:id="11" w:name="_Functions_activated_from"/>
+      <w:bookmarkEnd w:id="11"/>
+      <w:r>
+        <w:lastRenderedPageBreak/>
+        <w:t>Functions activated from the toolbar</w:t>
+      </w:r>
+    </w:p>
+    <w:p>
+      <w:pPr>
+        <w:pStyle w:val="Heading2"/>
+      </w:pPr>
+      <w:bookmarkStart w:id="12" w:name="_Functions_activated_from_1"/>
+      <w:bookmarkEnd w:id="12"/>
+      <w:r>
+        <w:t>Functions activated from the menus</w:t>
+      </w:r>
+    </w:p>
+    <w:p>
+      <w:pPr>
+        <w:pStyle w:val="Heading2"/>
+      </w:pPr>
+      <w:bookmarkStart w:id="13" w:name="_Additional_functions"/>
+      <w:bookmarkEnd w:id="13"/>
+      <w:r>
+        <w:t>Additional functions</w:t>
+      </w:r>
+    </w:p>
     <w:sectPr>
       <w:pgSz w:w="11906" w:h="16838"/>
       <w:pgMar w:top="1134" w:right="1134" w:bottom="1134" w:left="1440" w:header="709" w:footer="709" w:gutter="0"/>
@@ -9715,9 +11621,134 @@
 </w:document>
 </file>
 
+<file path=word/comments.xml><?xml version="1.0" encoding="utf-8"?>
+<w:comments xmlns:wpc="http://schemas.microsoft.com/office/word/2010/wordprocessingCanvas" xmlns:cx="http://schemas.microsoft.com/office/drawing/2014/chartex" xmlns:cx1="http://schemas.microsoft.com/office/drawing/2015/9/8/chartex" xmlns:cx2="http://schemas.microsoft.com/office/drawing/2015/10/21/chartex" xmlns:cx3="http://schemas.microsoft.com/office/drawing/2016/5/9/chartex" xmlns:cx4="http://schemas.microsoft.com/office/drawing/2016/5/10/chartex" xmlns:cx5="http://schemas.microsoft.com/office/drawing/2016/5/11/chartex" xmlns:cx6="http://schemas.microsoft.com/office/drawing/2016/5/12/chartex" xmlns:cx7="http://schemas.microsoft.com/office/drawing/2016/5/13/chartex" xmlns:cx8="http://schemas.microsoft.com/office/drawing/2016/5/14/chartex" xmlns:mc="http://schemas.openxmlformats.org/markup-compatibility/2006" xmlns:aink="http://schemas.microsoft.com/office/drawing/2016/ink" xmlns:am3d="http://schemas.microsoft.com/office/drawing/2017/model3d" xmlns:o="urn:schemas-microsoft-com:office:office" xmlns:r="http://schemas.openxmlformats.org/officeDocument/2006/relationships" xmlns:m="http://schemas.openxmlformats.org/officeDocument/2006/math" xmlns:v="urn:schemas-microsoft-com:vml" xmlns:wp14="http://schemas.microsoft.com/office/word/2010/wordprocessingDrawing" xmlns:wp="http://schemas.openxmlformats.org/drawingml/2006/wordprocessingDrawing" xmlns:w10="urn:schemas-microsoft-com:office:word" xmlns:w="http://schemas.openxmlformats.org/wordprocessingml/2006/main" xmlns:w14="http://schemas.microsoft.com/office/word/2010/wordml" xmlns:w15="http://schemas.microsoft.com/office/word/2012/wordml" xmlns:w16cex="http://schemas.microsoft.com/office/word/2018/wordml/cex" xmlns:w16cid="http://schemas.microsoft.com/office/word/2016/wordml/cid" xmlns:w16="http://schemas.microsoft.com/office/word/2018/wordml" xmlns:w16sdtdh="http://schemas.microsoft.com/office/word/2020/wordml/sdtdatahash" xmlns:w16se="http://schemas.microsoft.com/office/word/2015/wordml/symex" xmlns:wpg="http://schemas.microsoft.com/office/word/2010/wordprocessingGroup" xmlns:wpi="http://schemas.microsoft.com/office/word/2010/wordprocessingInk" xmlns:wne="http://schemas.microsoft.com/office/word/2006/wordml" xmlns:wps="http://schemas.microsoft.com/office/word/2010/wordprocessingShape" mc:Ignorable="w14 w15 w16se w16cid w16 w16cex w16sdtdh wp14">
+  <w:comment w:id="10" w:author="Francesco Padovani" w:date="2021-09-17T14:22:00Z" w:initials="FP">
+    <w:p>
+      <w:pPr>
+        <w:pStyle w:val="CommentText"/>
+      </w:pPr>
+      <w:r>
+        <w:rPr>
+          <w:rStyle w:val="CommentReference"/>
+        </w:rPr>
+        <w:annotationRef/>
+      </w:r>
+      <w:r>
+        <w:t>I am not sure about the name of this section. It was Igor’s idea and I agree with it. He mentioned we should write somewhere stuff like “mouse hover for tool tip” or “mainly right clicks after clicking on button” etc. Something to get people started without reading the manual. It’s not a quick start but more like a Flash start :D</w:t>
+      </w:r>
+    </w:p>
+  </w:comment>
+</w:comments>
+</file>
+
+<file path=word/commentsExtended.xml><?xml version="1.0" encoding="utf-8"?>
+<w15:commentsEx xmlns:wpc="http://schemas.microsoft.com/office/word/2010/wordprocessingCanvas" xmlns:cx="http://schemas.microsoft.com/office/drawing/2014/chartex" xmlns:cx1="http://schemas.microsoft.com/office/drawing/2015/9/8/chartex" xmlns:cx2="http://schemas.microsoft.com/office/drawing/2015/10/21/chartex" xmlns:cx3="http://schemas.microsoft.com/office/drawing/2016/5/9/chartex" xmlns:cx4="http://schemas.microsoft.com/office/drawing/2016/5/10/chartex" xmlns:cx5="http://schemas.microsoft.com/office/drawing/2016/5/11/chartex" xmlns:cx6="http://schemas.microsoft.com/office/drawing/2016/5/12/chartex" xmlns:cx7="http://schemas.microsoft.com/office/drawing/2016/5/13/chartex" xmlns:cx8="http://schemas.microsoft.com/office/drawing/2016/5/14/chartex" xmlns:mc="http://schemas.openxmlformats.org/markup-compatibility/2006" xmlns:aink="http://schemas.microsoft.com/office/drawing/2016/ink" xmlns:am3d="http://schemas.microsoft.com/office/drawing/2017/model3d" xmlns:o="urn:schemas-microsoft-com:office:office" xmlns:r="http://schemas.openxmlformats.org/officeDocument/2006/relationships" xmlns:m="http://schemas.openxmlformats.org/officeDocument/2006/math" xmlns:v="urn:schemas-microsoft-com:vml" xmlns:wp14="http://schemas.microsoft.com/office/word/2010/wordprocessingDrawing" xmlns:wp="http://schemas.openxmlformats.org/drawingml/2006/wordprocessingDrawing" xmlns:w10="urn:schemas-microsoft-com:office:word" xmlns:w="http://schemas.openxmlformats.org/wordprocessingml/2006/main" xmlns:w14="http://schemas.microsoft.com/office/word/2010/wordml" xmlns:w15="http://schemas.microsoft.com/office/word/2012/wordml" xmlns:w16cex="http://schemas.microsoft.com/office/word/2018/wordml/cex" xmlns:w16cid="http://schemas.microsoft.com/office/word/2016/wordml/cid" xmlns:w16="http://schemas.microsoft.com/office/word/2018/wordml" xmlns:w16sdtdh="http://schemas.microsoft.com/office/word/2020/wordml/sdtdatahash" xmlns:w16se="http://schemas.microsoft.com/office/word/2015/wordml/symex" xmlns:wpg="http://schemas.microsoft.com/office/word/2010/wordprocessingGroup" xmlns:wpi="http://schemas.microsoft.com/office/word/2010/wordprocessingInk" xmlns:wne="http://schemas.microsoft.com/office/word/2006/wordml" xmlns:wps="http://schemas.microsoft.com/office/word/2010/wordprocessingShape" mc:Ignorable="w14 w15 w16se w16cid w16 w16cex w16sdtdh wp14">
+  <w15:commentEx w15:paraId="7ED6E0FC" w15:done="0"/>
+</w15:commentsEx>
+</file>
+
+<file path=word/commentsExtensible.xml><?xml version="1.0" encoding="utf-8"?>
+<w16cex:commentsExtensible xmlns:wpc="http://schemas.microsoft.com/office/word/2010/wordprocessingCanvas" xmlns:cx="http://schemas.microsoft.com/office/drawing/2014/chartex" xmlns:cx1="http://schemas.microsoft.com/office/drawing/2015/9/8/chartex" xmlns:cx2="http://schemas.microsoft.com/office/drawing/2015/10/21/chartex" xmlns:cx3="http://schemas.microsoft.com/office/drawing/2016/5/9/chartex" xmlns:cx4="http://schemas.microsoft.com/office/drawing/2016/5/10/chartex" xmlns:cx5="http://schemas.microsoft.com/office/drawing/2016/5/11/chartex" xmlns:cx6="http://schemas.microsoft.com/office/drawing/2016/5/12/chartex" xmlns:cx7="http://schemas.microsoft.com/office/drawing/2016/5/13/chartex" xmlns:cx8="http://schemas.microsoft.com/office/drawing/2016/5/14/chartex" xmlns:mc="http://schemas.openxmlformats.org/markup-compatibility/2006" xmlns:aink="http://schemas.microsoft.com/office/drawing/2016/ink" xmlns:am3d="http://schemas.microsoft.com/office/drawing/2017/model3d" xmlns:o="urn:schemas-microsoft-com:office:office" xmlns:r="http://schemas.openxmlformats.org/officeDocument/2006/relationships" xmlns:m="http://schemas.openxmlformats.org/officeDocument/2006/math" xmlns:v="urn:schemas-microsoft-com:vml" xmlns:wp14="http://schemas.microsoft.com/office/word/2010/wordprocessingDrawing" xmlns:wp="http://schemas.openxmlformats.org/drawingml/2006/wordprocessingDrawing" xmlns:w10="urn:schemas-microsoft-com:office:word" xmlns:w="http://schemas.openxmlformats.org/wordprocessingml/2006/main" xmlns:w14="http://schemas.microsoft.com/office/word/2010/wordml" xmlns:w15="http://schemas.microsoft.com/office/word/2012/wordml" xmlns:w16cex="http://schemas.microsoft.com/office/word/2018/wordml/cex" xmlns:w16cid="http://schemas.microsoft.com/office/word/2016/wordml/cid" xmlns:w16="http://schemas.microsoft.com/office/word/2018/wordml" xmlns:w16sdtdh="http://schemas.microsoft.com/office/word/2020/wordml/sdtdatahash" xmlns:w16se="http://schemas.microsoft.com/office/word/2015/wordml/symex" xmlns:wpg="http://schemas.microsoft.com/office/word/2010/wordprocessingGroup" xmlns:wpi="http://schemas.microsoft.com/office/word/2010/wordprocessingInk" xmlns:wne="http://schemas.microsoft.com/office/word/2006/wordml" xmlns:wps="http://schemas.microsoft.com/office/word/2010/wordprocessingShape" mc:Ignorable="w14 w15 w16se w16cid w16 w16cex w16sdtdh wp14">
+  <w16cex:commentExtensible w16cex:durableId="24EF2322" w16cex:dateUtc="2021-09-17T12:22:00Z"/>
+</w16cex:commentsExtensible>
+</file>
+
+<file path=word/commentsIds.xml><?xml version="1.0" encoding="utf-8"?>
+<w16cid:commentsIds xmlns:wpc="http://schemas.microsoft.com/office/word/2010/wordprocessingCanvas" xmlns:cx="http://schemas.microsoft.com/office/drawing/2014/chartex" xmlns:cx1="http://schemas.microsoft.com/office/drawing/2015/9/8/chartex" xmlns:cx2="http://schemas.microsoft.com/office/drawing/2015/10/21/chartex" xmlns:cx3="http://schemas.microsoft.com/office/drawing/2016/5/9/chartex" xmlns:cx4="http://schemas.microsoft.com/office/drawing/2016/5/10/chartex" xmlns:cx5="http://schemas.microsoft.com/office/drawing/2016/5/11/chartex" xmlns:cx6="http://schemas.microsoft.com/office/drawing/2016/5/12/chartex" xmlns:cx7="http://schemas.microsoft.com/office/drawing/2016/5/13/chartex" xmlns:cx8="http://schemas.microsoft.com/office/drawing/2016/5/14/chartex" xmlns:mc="http://schemas.openxmlformats.org/markup-compatibility/2006" xmlns:aink="http://schemas.microsoft.com/office/drawing/2016/ink" xmlns:am3d="http://schemas.microsoft.com/office/drawing/2017/model3d" xmlns:o="urn:schemas-microsoft-com:office:office" xmlns:r="http://schemas.openxmlformats.org/officeDocument/2006/relationships" xmlns:m="http://schemas.openxmlformats.org/officeDocument/2006/math" xmlns:v="urn:schemas-microsoft-com:vml" xmlns:wp14="http://schemas.microsoft.com/office/word/2010/wordprocessingDrawing" xmlns:wp="http://schemas.openxmlformats.org/drawingml/2006/wordprocessingDrawing" xmlns:w10="urn:schemas-microsoft-com:office:word" xmlns:w="http://schemas.openxmlformats.org/wordprocessingml/2006/main" xmlns:w14="http://schemas.microsoft.com/office/word/2010/wordml" xmlns:w15="http://schemas.microsoft.com/office/word/2012/wordml" xmlns:w16cex="http://schemas.microsoft.com/office/word/2018/wordml/cex" xmlns:w16cid="http://schemas.microsoft.com/office/word/2016/wordml/cid" xmlns:w16="http://schemas.microsoft.com/office/word/2018/wordml" xmlns:w16sdtdh="http://schemas.microsoft.com/office/word/2020/wordml/sdtdatahash" xmlns:w16se="http://schemas.microsoft.com/office/word/2015/wordml/symex" xmlns:wpg="http://schemas.microsoft.com/office/word/2010/wordprocessingGroup" xmlns:wpi="http://schemas.microsoft.com/office/word/2010/wordprocessingInk" xmlns:wne="http://schemas.microsoft.com/office/word/2006/wordml" xmlns:wps="http://schemas.microsoft.com/office/word/2010/wordprocessingShape" mc:Ignorable="w14 w15 w16se w16cid w16 w16cex w16sdtdh wp14">
+  <w16cid:commentId w16cid:paraId="7ED6E0FC" w16cid:durableId="24EF2322"/>
+</w16cid:commentsIds>
+</file>
+
 <file path=word/numbering.xml><?xml version="1.0" encoding="utf-8"?>
 <w:numbering xmlns:wpc="http://schemas.microsoft.com/office/word/2010/wordprocessingCanvas" xmlns:cx="http://schemas.microsoft.com/office/drawing/2014/chartex" xmlns:cx1="http://schemas.microsoft.com/office/drawing/2015/9/8/chartex" xmlns:cx2="http://schemas.microsoft.com/office/drawing/2015/10/21/chartex" xmlns:cx3="http://schemas.microsoft.com/office/drawing/2016/5/9/chartex" xmlns:cx4="http://schemas.microsoft.com/office/drawing/2016/5/10/chartex" xmlns:cx5="http://schemas.microsoft.com/office/drawing/2016/5/11/chartex" xmlns:cx6="http://schemas.microsoft.com/office/drawing/2016/5/12/chartex" xmlns:cx7="http://schemas.microsoft.com/office/drawing/2016/5/13/chartex" xmlns:cx8="http://schemas.microsoft.com/office/drawing/2016/5/14/chartex" xmlns:mc="http://schemas.openxmlformats.org/markup-compatibility/2006" xmlns:aink="http://schemas.microsoft.com/office/drawing/2016/ink" xmlns:am3d="http://schemas.microsoft.com/office/drawing/2017/model3d" xmlns:o="urn:schemas-microsoft-com:office:office" xmlns:r="http://schemas.openxmlformats.org/officeDocument/2006/relationships" xmlns:m="http://schemas.openxmlformats.org/officeDocument/2006/math" xmlns:v="urn:schemas-microsoft-com:vml" xmlns:wp14="http://schemas.microsoft.com/office/word/2010/wordprocessingDrawing" xmlns:wp="http://schemas.openxmlformats.org/drawingml/2006/wordprocessingDrawing" xmlns:w10="urn:schemas-microsoft-com:office:word" xmlns:w="http://schemas.openxmlformats.org/wordprocessingml/2006/main" xmlns:w14="http://schemas.microsoft.com/office/word/2010/wordml" xmlns:w15="http://schemas.microsoft.com/office/word/2012/wordml" xmlns:w16cex="http://schemas.microsoft.com/office/word/2018/wordml/cex" xmlns:w16cid="http://schemas.microsoft.com/office/word/2016/wordml/cid" xmlns:w16="http://schemas.microsoft.com/office/word/2018/wordml" xmlns:w16sdtdh="http://schemas.microsoft.com/office/word/2020/wordml/sdtdatahash" xmlns:w16se="http://schemas.microsoft.com/office/word/2015/wordml/symex" xmlns:wpg="http://schemas.microsoft.com/office/word/2010/wordprocessingGroup" xmlns:wpi="http://schemas.microsoft.com/office/word/2010/wordprocessingInk" xmlns:wne="http://schemas.microsoft.com/office/word/2006/wordml" xmlns:wps="http://schemas.microsoft.com/office/word/2010/wordprocessingShape" mc:Ignorable="w14 w15 w16se w16cid w16 w16cex w16sdtdh wp14">
   <w:abstractNum w:abstractNumId="0" w15:restartNumberingAfterBreak="0">
+    <w:nsid w:val="014146D8"/>
+    <w:multiLevelType w:val="hybridMultilevel"/>
+    <w:tmpl w:val="144C2106"/>
+    <w:lvl w:ilvl="0" w:tplc="18090017">
+      <w:start w:val="1"/>
+      <w:numFmt w:val="lowerLetter"/>
+      <w:lvlText w:val="%1)"/>
+      <w:lvlJc w:val="left"/>
+      <w:pPr>
+        <w:ind w:left="2160" w:hanging="360"/>
+      </w:pPr>
+    </w:lvl>
+    <w:lvl w:ilvl="1" w:tplc="18090019" w:tentative="1">
+      <w:start w:val="1"/>
+      <w:numFmt w:val="lowerLetter"/>
+      <w:lvlText w:val="%2."/>
+      <w:lvlJc w:val="left"/>
+      <w:pPr>
+        <w:ind w:left="2880" w:hanging="360"/>
+      </w:pPr>
+    </w:lvl>
+    <w:lvl w:ilvl="2" w:tplc="1809001B" w:tentative="1">
+      <w:start w:val="1"/>
+      <w:numFmt w:val="lowerRoman"/>
+      <w:lvlText w:val="%3."/>
+      <w:lvlJc w:val="right"/>
+      <w:pPr>
+        <w:ind w:left="3600" w:hanging="180"/>
+      </w:pPr>
+    </w:lvl>
+    <w:lvl w:ilvl="3" w:tplc="1809000F" w:tentative="1">
+      <w:start w:val="1"/>
+      <w:numFmt w:val="decimal"/>
+      <w:lvlText w:val="%4."/>
+      <w:lvlJc w:val="left"/>
+      <w:pPr>
+        <w:ind w:left="4320" w:hanging="360"/>
+      </w:pPr>
+    </w:lvl>
+    <w:lvl w:ilvl="4" w:tplc="18090019" w:tentative="1">
+      <w:start w:val="1"/>
+      <w:numFmt w:val="lowerLetter"/>
+      <w:lvlText w:val="%5."/>
+      <w:lvlJc w:val="left"/>
+      <w:pPr>
+        <w:ind w:left="5040" w:hanging="360"/>
+      </w:pPr>
+    </w:lvl>
+    <w:lvl w:ilvl="5" w:tplc="1809001B" w:tentative="1">
+      <w:start w:val="1"/>
+      <w:numFmt w:val="lowerRoman"/>
+      <w:lvlText w:val="%6."/>
+      <w:lvlJc w:val="right"/>
+      <w:pPr>
+        <w:ind w:left="5760" w:hanging="180"/>
+      </w:pPr>
+    </w:lvl>
+    <w:lvl w:ilvl="6" w:tplc="1809000F" w:tentative="1">
+      <w:start w:val="1"/>
+      <w:numFmt w:val="decimal"/>
+      <w:lvlText w:val="%7."/>
+      <w:lvlJc w:val="left"/>
+      <w:pPr>
+        <w:ind w:left="6480" w:hanging="360"/>
+      </w:pPr>
+    </w:lvl>
+    <w:lvl w:ilvl="7" w:tplc="18090019" w:tentative="1">
+      <w:start w:val="1"/>
+      <w:numFmt w:val="lowerLetter"/>
+      <w:lvlText w:val="%8."/>
+      <w:lvlJc w:val="left"/>
+      <w:pPr>
+        <w:ind w:left="7200" w:hanging="360"/>
+      </w:pPr>
+    </w:lvl>
+    <w:lvl w:ilvl="8" w:tplc="1809001B" w:tentative="1">
+      <w:start w:val="1"/>
+      <w:numFmt w:val="lowerRoman"/>
+      <w:lvlText w:val="%9."/>
+      <w:lvlJc w:val="right"/>
+      <w:pPr>
+        <w:ind w:left="7920" w:hanging="180"/>
+      </w:pPr>
+    </w:lvl>
+  </w:abstractNum>
+  <w:abstractNum w:abstractNumId="1" w15:restartNumberingAfterBreak="0">
     <w:nsid w:val="04543B03"/>
     <w:multiLevelType w:val="hybridMultilevel"/>
     <w:tmpl w:val="2F0C2F48"/>
@@ -9806,7 +11837,7 @@
       </w:pPr>
     </w:lvl>
   </w:abstractNum>
-  <w:abstractNum w:abstractNumId="1" w15:restartNumberingAfterBreak="0">
+  <w:abstractNum w:abstractNumId="2" w15:restartNumberingAfterBreak="0">
     <w:nsid w:val="04A00FD3"/>
     <w:multiLevelType w:val="hybridMultilevel"/>
     <w:tmpl w:val="F6248968"/>
@@ -9895,7 +11926,7 @@
       </w:pPr>
     </w:lvl>
   </w:abstractNum>
-  <w:abstractNum w:abstractNumId="2" w15:restartNumberingAfterBreak="0">
+  <w:abstractNum w:abstractNumId="3" w15:restartNumberingAfterBreak="0">
     <w:nsid w:val="094849B0"/>
     <w:multiLevelType w:val="hybridMultilevel"/>
     <w:tmpl w:val="44BEB4CA"/>
@@ -9981,7 +12012,7 @@
       </w:pPr>
     </w:lvl>
   </w:abstractNum>
-  <w:abstractNum w:abstractNumId="3" w15:restartNumberingAfterBreak="0">
+  <w:abstractNum w:abstractNumId="4" w15:restartNumberingAfterBreak="0">
     <w:nsid w:val="09AE0F1E"/>
     <w:multiLevelType w:val="hybridMultilevel"/>
     <w:tmpl w:val="5EEAB8E0"/>
@@ -10074,7 +12105,7 @@
       </w:pPr>
     </w:lvl>
   </w:abstractNum>
-  <w:abstractNum w:abstractNumId="4" w15:restartNumberingAfterBreak="0">
+  <w:abstractNum w:abstractNumId="5" w15:restartNumberingAfterBreak="0">
     <w:nsid w:val="165E4C9F"/>
     <w:multiLevelType w:val="hybridMultilevel"/>
     <w:tmpl w:val="7C46040A"/>
@@ -10163,7 +12194,7 @@
       </w:pPr>
     </w:lvl>
   </w:abstractNum>
-  <w:abstractNum w:abstractNumId="5" w15:restartNumberingAfterBreak="0">
+  <w:abstractNum w:abstractNumId="6" w15:restartNumberingAfterBreak="0">
     <w:nsid w:val="19230048"/>
     <w:multiLevelType w:val="hybridMultilevel"/>
     <w:tmpl w:val="744859B0"/>
@@ -10252,10 +12283,106 @@
       </w:pPr>
     </w:lvl>
   </w:abstractNum>
-  <w:abstractNum w:abstractNumId="6" w15:restartNumberingAfterBreak="0">
+  <w:abstractNum w:abstractNumId="7" w15:restartNumberingAfterBreak="0">
+    <w:nsid w:val="1D516AC4"/>
+    <w:multiLevelType w:val="hybridMultilevel"/>
+    <w:tmpl w:val="DE0868A6"/>
+    <w:lvl w:ilvl="0" w:tplc="56382A2E">
+      <w:start w:val="1"/>
+      <w:numFmt w:val="decimal"/>
+      <w:lvlText w:val="%1."/>
+      <w:lvlJc w:val="left"/>
+      <w:pPr>
+        <w:ind w:left="720" w:hanging="360"/>
+      </w:pPr>
+      <w:rPr>
+        <w:rFonts w:asciiTheme="minorHAnsi" w:hAnsiTheme="minorHAnsi" w:cstheme="minorHAnsi" w:hint="default"/>
+        <w:b w:val="0"/>
+        <w:bCs/>
+        <w:sz w:val="22"/>
+        <w:szCs w:val="22"/>
+      </w:rPr>
+    </w:lvl>
+    <w:lvl w:ilvl="1" w:tplc="18090001">
+      <w:start w:val="1"/>
+      <w:numFmt w:val="bullet"/>
+      <w:lvlText w:val=""/>
+      <w:lvlJc w:val="left"/>
+      <w:pPr>
+        <w:ind w:left="1440" w:hanging="360"/>
+      </w:pPr>
+      <w:rPr>
+        <w:rFonts w:ascii="Symbol" w:hAnsi="Symbol" w:hint="default"/>
+      </w:rPr>
+    </w:lvl>
+    <w:lvl w:ilvl="2" w:tplc="1809001B" w:tentative="1">
+      <w:start w:val="1"/>
+      <w:numFmt w:val="lowerRoman"/>
+      <w:lvlText w:val="%3."/>
+      <w:lvlJc w:val="right"/>
+      <w:pPr>
+        <w:ind w:left="2160" w:hanging="180"/>
+      </w:pPr>
+    </w:lvl>
+    <w:lvl w:ilvl="3" w:tplc="1809000F" w:tentative="1">
+      <w:start w:val="1"/>
+      <w:numFmt w:val="decimal"/>
+      <w:lvlText w:val="%4."/>
+      <w:lvlJc w:val="left"/>
+      <w:pPr>
+        <w:ind w:left="2880" w:hanging="360"/>
+      </w:pPr>
+    </w:lvl>
+    <w:lvl w:ilvl="4" w:tplc="18090019" w:tentative="1">
+      <w:start w:val="1"/>
+      <w:numFmt w:val="lowerLetter"/>
+      <w:lvlText w:val="%5."/>
+      <w:lvlJc w:val="left"/>
+      <w:pPr>
+        <w:ind w:left="3600" w:hanging="360"/>
+      </w:pPr>
+    </w:lvl>
+    <w:lvl w:ilvl="5" w:tplc="1809001B" w:tentative="1">
+      <w:start w:val="1"/>
+      <w:numFmt w:val="lowerRoman"/>
+      <w:lvlText w:val="%6."/>
+      <w:lvlJc w:val="right"/>
+      <w:pPr>
+        <w:ind w:left="4320" w:hanging="180"/>
+      </w:pPr>
+    </w:lvl>
+    <w:lvl w:ilvl="6" w:tplc="1809000F" w:tentative="1">
+      <w:start w:val="1"/>
+      <w:numFmt w:val="decimal"/>
+      <w:lvlText w:val="%7."/>
+      <w:lvlJc w:val="left"/>
+      <w:pPr>
+        <w:ind w:left="5040" w:hanging="360"/>
+      </w:pPr>
+    </w:lvl>
+    <w:lvl w:ilvl="7" w:tplc="18090019" w:tentative="1">
+      <w:start w:val="1"/>
+      <w:numFmt w:val="lowerLetter"/>
+      <w:lvlText w:val="%8."/>
+      <w:lvlJc w:val="left"/>
+      <w:pPr>
+        <w:ind w:left="5760" w:hanging="360"/>
+      </w:pPr>
+    </w:lvl>
+    <w:lvl w:ilvl="8" w:tplc="1809001B" w:tentative="1">
+      <w:start w:val="1"/>
+      <w:numFmt w:val="lowerRoman"/>
+      <w:lvlText w:val="%9."/>
+      <w:lvlJc w:val="right"/>
+      <w:pPr>
+        <w:ind w:left="6480" w:hanging="180"/>
+      </w:pPr>
+    </w:lvl>
+  </w:abstractNum>
+  <w:abstractNum w:abstractNumId="8" w15:restartNumberingAfterBreak="0">
     <w:nsid w:val="2317676E"/>
     <w:multiLevelType w:val="hybridMultilevel"/>
-    <w:tmpl w:val="772AF2D6"/>
+    <w:tmpl w:val="618A5C30"/>
     <w:lvl w:ilvl="0" w:tplc="74846942">
       <w:start w:val="1"/>
       <w:numFmt w:val="decimal"/>
@@ -10334,13 +12461,215 @@
         <w:rFonts w:ascii="Symbol" w:hAnsi="Symbol" w:hint="default"/>
       </w:rPr>
     </w:lvl>
+    <w:lvl w:ilvl="2" w:tplc="268C1C7C">
+      <w:start w:val="1"/>
+      <w:numFmt w:val="lowerLetter"/>
+      <w:lvlText w:val="%3)"/>
+      <w:lvlJc w:val="left"/>
+      <w:pPr>
+        <w:ind w:left="2340" w:hanging="360"/>
+      </w:pPr>
+      <w:rPr>
+        <w:rFonts w:hint="default"/>
+      </w:rPr>
+    </w:lvl>
+    <w:lvl w:ilvl="3" w:tplc="1809000F" w:tentative="1">
+      <w:start w:val="1"/>
+      <w:numFmt w:val="decimal"/>
+      <w:lvlText w:val="%4."/>
+      <w:lvlJc w:val="left"/>
+      <w:pPr>
+        <w:ind w:left="2880" w:hanging="360"/>
+      </w:pPr>
+    </w:lvl>
+    <w:lvl w:ilvl="4" w:tplc="18090019" w:tentative="1">
+      <w:start w:val="1"/>
+      <w:numFmt w:val="lowerLetter"/>
+      <w:lvlText w:val="%5."/>
+      <w:lvlJc w:val="left"/>
+      <w:pPr>
+        <w:ind w:left="3600" w:hanging="360"/>
+      </w:pPr>
+    </w:lvl>
+    <w:lvl w:ilvl="5" w:tplc="1809001B" w:tentative="1">
+      <w:start w:val="1"/>
+      <w:numFmt w:val="lowerRoman"/>
+      <w:lvlText w:val="%6."/>
+      <w:lvlJc w:val="right"/>
+      <w:pPr>
+        <w:ind w:left="4320" w:hanging="180"/>
+      </w:pPr>
+    </w:lvl>
+    <w:lvl w:ilvl="6" w:tplc="1809000F" w:tentative="1">
+      <w:start w:val="1"/>
+      <w:numFmt w:val="decimal"/>
+      <w:lvlText w:val="%7."/>
+      <w:lvlJc w:val="left"/>
+      <w:pPr>
+        <w:ind w:left="5040" w:hanging="360"/>
+      </w:pPr>
+    </w:lvl>
+    <w:lvl w:ilvl="7" w:tplc="18090019" w:tentative="1">
+      <w:start w:val="1"/>
+      <w:numFmt w:val="lowerLetter"/>
+      <w:lvlText w:val="%8."/>
+      <w:lvlJc w:val="left"/>
+      <w:pPr>
+        <w:ind w:left="5760" w:hanging="360"/>
+      </w:pPr>
+    </w:lvl>
+    <w:lvl w:ilvl="8" w:tplc="1809001B" w:tentative="1">
+      <w:start w:val="1"/>
+      <w:numFmt w:val="lowerRoman"/>
+      <w:lvlText w:val="%9."/>
+      <w:lvlJc w:val="right"/>
+      <w:pPr>
+        <w:ind w:left="6480" w:hanging="180"/>
+      </w:pPr>
+    </w:lvl>
+  </w:abstractNum>
+  <w:abstractNum w:abstractNumId="9" w15:restartNumberingAfterBreak="0">
+    <w:nsid w:val="23745870"/>
+    <w:multiLevelType w:val="hybridMultilevel"/>
+    <w:tmpl w:val="FDC86FA6"/>
+    <w:lvl w:ilvl="0" w:tplc="18090001">
+      <w:start w:val="1"/>
+      <w:numFmt w:val="bullet"/>
+      <w:lvlText w:val=""/>
+      <w:lvlJc w:val="left"/>
+      <w:pPr>
+        <w:ind w:left="1440" w:hanging="360"/>
+      </w:pPr>
+      <w:rPr>
+        <w:rFonts w:ascii="Symbol" w:hAnsi="Symbol" w:hint="default"/>
+      </w:rPr>
+    </w:lvl>
+    <w:lvl w:ilvl="1" w:tplc="18090003" w:tentative="1">
+      <w:start w:val="1"/>
+      <w:numFmt w:val="bullet"/>
+      <w:lvlText w:val="o"/>
+      <w:lvlJc w:val="left"/>
+      <w:pPr>
+        <w:ind w:left="2160" w:hanging="360"/>
+      </w:pPr>
+      <w:rPr>
+        <w:rFonts w:ascii="Courier New" w:hAnsi="Courier New" w:cs="Courier New" w:hint="default"/>
+      </w:rPr>
+    </w:lvl>
+    <w:lvl w:ilvl="2" w:tplc="18090005" w:tentative="1">
+      <w:start w:val="1"/>
+      <w:numFmt w:val="bullet"/>
+      <w:lvlText w:val=""/>
+      <w:lvlJc w:val="left"/>
+      <w:pPr>
+        <w:ind w:left="2880" w:hanging="360"/>
+      </w:pPr>
+      <w:rPr>
+        <w:rFonts w:ascii="Wingdings" w:hAnsi="Wingdings" w:hint="default"/>
+      </w:rPr>
+    </w:lvl>
+    <w:lvl w:ilvl="3" w:tplc="18090001" w:tentative="1">
+      <w:start w:val="1"/>
+      <w:numFmt w:val="bullet"/>
+      <w:lvlText w:val=""/>
+      <w:lvlJc w:val="left"/>
+      <w:pPr>
+        <w:ind w:left="3600" w:hanging="360"/>
+      </w:pPr>
+      <w:rPr>
+        <w:rFonts w:ascii="Symbol" w:hAnsi="Symbol" w:hint="default"/>
+      </w:rPr>
+    </w:lvl>
+    <w:lvl w:ilvl="4" w:tplc="18090003" w:tentative="1">
+      <w:start w:val="1"/>
+      <w:numFmt w:val="bullet"/>
+      <w:lvlText w:val="o"/>
+      <w:lvlJc w:val="left"/>
+      <w:pPr>
+        <w:ind w:left="4320" w:hanging="360"/>
+      </w:pPr>
+      <w:rPr>
+        <w:rFonts w:ascii="Courier New" w:hAnsi="Courier New" w:cs="Courier New" w:hint="default"/>
+      </w:rPr>
+    </w:lvl>
+    <w:lvl w:ilvl="5" w:tplc="18090005" w:tentative="1">
+      <w:start w:val="1"/>
+      <w:numFmt w:val="bullet"/>
+      <w:lvlText w:val=""/>
+      <w:lvlJc w:val="left"/>
+      <w:pPr>
+        <w:ind w:left="5040" w:hanging="360"/>
+      </w:pPr>
+      <w:rPr>
+        <w:rFonts w:ascii="Wingdings" w:hAnsi="Wingdings" w:hint="default"/>
+      </w:rPr>
+    </w:lvl>
+    <w:lvl w:ilvl="6" w:tplc="18090001" w:tentative="1">
+      <w:start w:val="1"/>
+      <w:numFmt w:val="bullet"/>
+      <w:lvlText w:val=""/>
+      <w:lvlJc w:val="left"/>
+      <w:pPr>
+        <w:ind w:left="5760" w:hanging="360"/>
+      </w:pPr>
+      <w:rPr>
+        <w:rFonts w:ascii="Symbol" w:hAnsi="Symbol" w:hint="default"/>
+      </w:rPr>
+    </w:lvl>
+    <w:lvl w:ilvl="7" w:tplc="18090003" w:tentative="1">
+      <w:start w:val="1"/>
+      <w:numFmt w:val="bullet"/>
+      <w:lvlText w:val="o"/>
+      <w:lvlJc w:val="left"/>
+      <w:pPr>
+        <w:ind w:left="6480" w:hanging="360"/>
+      </w:pPr>
+      <w:rPr>
+        <w:rFonts w:ascii="Courier New" w:hAnsi="Courier New" w:cs="Courier New" w:hint="default"/>
+      </w:rPr>
+    </w:lvl>
+    <w:lvl w:ilvl="8" w:tplc="18090005" w:tentative="1">
+      <w:start w:val="1"/>
+      <w:numFmt w:val="bullet"/>
+      <w:lvlText w:val=""/>
+      <w:lvlJc w:val="left"/>
+      <w:pPr>
+        <w:ind w:left="7200" w:hanging="360"/>
+      </w:pPr>
+      <w:rPr>
+        <w:rFonts w:ascii="Wingdings" w:hAnsi="Wingdings" w:hint="default"/>
+      </w:rPr>
+    </w:lvl>
+  </w:abstractNum>
+  <w:abstractNum w:abstractNumId="10" w15:restartNumberingAfterBreak="0">
+    <w:nsid w:val="238F56D7"/>
+    <w:multiLevelType w:val="hybridMultilevel"/>
+    <w:tmpl w:val="745A1028"/>
+    <w:lvl w:ilvl="0" w:tplc="18090017">
+      <w:start w:val="1"/>
+      <w:numFmt w:val="lowerLetter"/>
+      <w:lvlText w:val="%1)"/>
+      <w:lvlJc w:val="left"/>
+      <w:pPr>
+        <w:ind w:left="1080" w:hanging="360"/>
+      </w:pPr>
+    </w:lvl>
+    <w:lvl w:ilvl="1" w:tplc="18090019" w:tentative="1">
+      <w:start w:val="1"/>
+      <w:numFmt w:val="lowerLetter"/>
+      <w:lvlText w:val="%2."/>
+      <w:lvlJc w:val="left"/>
+      <w:pPr>
+        <w:ind w:left="1800" w:hanging="360"/>
+      </w:pPr>
+    </w:lvl>
     <w:lvl w:ilvl="2" w:tplc="1809001B" w:tentative="1">
       <w:start w:val="1"/>
       <w:numFmt w:val="lowerRoman"/>
       <w:lvlText w:val="%3."/>
       <w:lvlJc w:val="right"/>
       <w:pPr>
-        <w:ind w:left="2160" w:hanging="180"/>
+        <w:ind w:left="2520" w:hanging="180"/>
       </w:pPr>
     </w:lvl>
     <w:lvl w:ilvl="3" w:tplc="1809000F" w:tentative="1">
@@ -10349,7 +12678,7 @@
       <w:lvlText w:val="%4."/>
       <w:lvlJc w:val="left"/>
       <w:pPr>
-        <w:ind w:left="2880" w:hanging="360"/>
+        <w:ind w:left="3240" w:hanging="360"/>
       </w:pPr>
     </w:lvl>
     <w:lvl w:ilvl="4" w:tplc="18090019" w:tentative="1">
@@ -10358,7 +12687,7 @@
       <w:lvlText w:val="%5."/>
       <w:lvlJc w:val="left"/>
       <w:pPr>
-        <w:ind w:left="3600" w:hanging="360"/>
+        <w:ind w:left="3960" w:hanging="360"/>
       </w:pPr>
     </w:lvl>
     <w:lvl w:ilvl="5" w:tplc="1809001B" w:tentative="1">
@@ -10367,7 +12696,7 @@
       <w:lvlText w:val="%6."/>
       <w:lvlJc w:val="right"/>
       <w:pPr>
-        <w:ind w:left="4320" w:hanging="180"/>
+        <w:ind w:left="4680" w:hanging="180"/>
       </w:pPr>
     </w:lvl>
     <w:lvl w:ilvl="6" w:tplc="1809000F" w:tentative="1">
@@ -10376,7 +12705,7 @@
       <w:lvlText w:val="%7."/>
       <w:lvlJc w:val="left"/>
       <w:pPr>
-        <w:ind w:left="5040" w:hanging="360"/>
+        <w:ind w:left="5400" w:hanging="360"/>
       </w:pPr>
     </w:lvl>
     <w:lvl w:ilvl="7" w:tplc="18090019" w:tentative="1">
@@ -10385,7 +12714,7 @@
       <w:lvlText w:val="%8."/>
       <w:lvlJc w:val="left"/>
       <w:pPr>
-        <w:ind w:left="5760" w:hanging="360"/>
+        <w:ind w:left="6120" w:hanging="360"/>
       </w:pPr>
     </w:lvl>
     <w:lvl w:ilvl="8" w:tplc="1809001B" w:tentative="1">
@@ -10394,11 +12723,11 @@
       <w:lvlText w:val="%9."/>
       <w:lvlJc w:val="right"/>
       <w:pPr>
-        <w:ind w:left="6480" w:hanging="180"/>
+        <w:ind w:left="6840" w:hanging="180"/>
       </w:pPr>
     </w:lvl>
   </w:abstractNum>
-  <w:abstractNum w:abstractNumId="7" w15:restartNumberingAfterBreak="0">
+  <w:abstractNum w:abstractNumId="11" w15:restartNumberingAfterBreak="0">
     <w:nsid w:val="288C4ED1"/>
     <w:multiLevelType w:val="hybridMultilevel"/>
     <w:tmpl w:val="AA724E90"/>
@@ -10487,7 +12816,7 @@
       </w:pPr>
     </w:lvl>
   </w:abstractNum>
-  <w:abstractNum w:abstractNumId="8" w15:restartNumberingAfterBreak="0">
+  <w:abstractNum w:abstractNumId="12" w15:restartNumberingAfterBreak="0">
     <w:nsid w:val="3CFE27A6"/>
     <w:multiLevelType w:val="hybridMultilevel"/>
     <w:tmpl w:val="0AC223FE"/>
@@ -10580,7 +12909,7 @@
       </w:pPr>
     </w:lvl>
   </w:abstractNum>
-  <w:abstractNum w:abstractNumId="9" w15:restartNumberingAfterBreak="0">
+  <w:abstractNum w:abstractNumId="13" w15:restartNumberingAfterBreak="0">
     <w:nsid w:val="41075864"/>
     <w:multiLevelType w:val="hybridMultilevel"/>
     <w:tmpl w:val="8436A08E"/>
@@ -10669,7 +12998,7 @@
       </w:pPr>
     </w:lvl>
   </w:abstractNum>
-  <w:abstractNum w:abstractNumId="10" w15:restartNumberingAfterBreak="0">
+  <w:abstractNum w:abstractNumId="14" w15:restartNumberingAfterBreak="0">
     <w:nsid w:val="437F30F6"/>
     <w:multiLevelType w:val="hybridMultilevel"/>
     <w:tmpl w:val="0AC223FE"/>
@@ -10762,7 +13091,7 @@
       </w:pPr>
     </w:lvl>
   </w:abstractNum>
-  <w:abstractNum w:abstractNumId="11" w15:restartNumberingAfterBreak="0">
+  <w:abstractNum w:abstractNumId="15" w15:restartNumberingAfterBreak="0">
     <w:nsid w:val="58172FA8"/>
     <w:multiLevelType w:val="hybridMultilevel"/>
     <w:tmpl w:val="4EDA6F9A"/>
@@ -10855,7 +13184,120 @@
       </w:pPr>
     </w:lvl>
   </w:abstractNum>
-  <w:abstractNum w:abstractNumId="12" w15:restartNumberingAfterBreak="0">
+  <w:abstractNum w:abstractNumId="16" w15:restartNumberingAfterBreak="0">
+    <w:nsid w:val="58504C86"/>
+    <w:multiLevelType w:val="hybridMultilevel"/>
+    <w:tmpl w:val="ED1CDAEA"/>
+    <w:lvl w:ilvl="0" w:tplc="18090001">
+      <w:start w:val="1"/>
+      <w:numFmt w:val="bullet"/>
+      <w:lvlText w:val=""/>
+      <w:lvlJc w:val="left"/>
+      <w:pPr>
+        <w:ind w:left="1080" w:hanging="360"/>
+      </w:pPr>
+      <w:rPr>
+        <w:rFonts w:ascii="Symbol" w:hAnsi="Symbol" w:hint="default"/>
+      </w:rPr>
+    </w:lvl>
+    <w:lvl w:ilvl="1" w:tplc="18090003" w:tentative="1">
+      <w:start w:val="1"/>
+      <w:numFmt w:val="bullet"/>
+      <w:lvlText w:val="o"/>
+      <w:lvlJc w:val="left"/>
+      <w:pPr>
+        <w:ind w:left="1800" w:hanging="360"/>
+      </w:pPr>
+      <w:rPr>
+        <w:rFonts w:ascii="Courier New" w:hAnsi="Courier New" w:cs="Courier New" w:hint="default"/>
+      </w:rPr>
+    </w:lvl>
+    <w:lvl w:ilvl="2" w:tplc="18090005" w:tentative="1">
+      <w:start w:val="1"/>
+      <w:numFmt w:val="bullet"/>
+      <w:lvlText w:val=""/>
+      <w:lvlJc w:val="left"/>
+      <w:pPr>
+        <w:ind w:left="2520" w:hanging="360"/>
+      </w:pPr>
+      <w:rPr>
+        <w:rFonts w:ascii="Wingdings" w:hAnsi="Wingdings" w:hint="default"/>
+      </w:rPr>
+    </w:lvl>
+    <w:lvl w:ilvl="3" w:tplc="18090001" w:tentative="1">
+      <w:start w:val="1"/>
+      <w:numFmt w:val="bullet"/>
+      <w:lvlText w:val=""/>
+      <w:lvlJc w:val="left"/>
+      <w:pPr>
+        <w:ind w:left="3240" w:hanging="360"/>
+      </w:pPr>
+      <w:rPr>
+        <w:rFonts w:ascii="Symbol" w:hAnsi="Symbol" w:hint="default"/>
+      </w:rPr>
+    </w:lvl>
+    <w:lvl w:ilvl="4" w:tplc="18090003" w:tentative="1">
+      <w:start w:val="1"/>
+      <w:numFmt w:val="bullet"/>
+      <w:lvlText w:val="o"/>
+      <w:lvlJc w:val="left"/>
+      <w:pPr>
+        <w:ind w:left="3960" w:hanging="360"/>
+      </w:pPr>
+      <w:rPr>
+        <w:rFonts w:ascii="Courier New" w:hAnsi="Courier New" w:cs="Courier New" w:hint="default"/>
+      </w:rPr>
+    </w:lvl>
+    <w:lvl w:ilvl="5" w:tplc="18090005" w:tentative="1">
+      <w:start w:val="1"/>
+      <w:numFmt w:val="bullet"/>
+      <w:lvlText w:val=""/>
+      <w:lvlJc w:val="left"/>
+      <w:pPr>
+        <w:ind w:left="4680" w:hanging="360"/>
+      </w:pPr>
+      <w:rPr>
+        <w:rFonts w:ascii="Wingdings" w:hAnsi="Wingdings" w:hint="default"/>
+      </w:rPr>
+    </w:lvl>
+    <w:lvl w:ilvl="6" w:tplc="18090001" w:tentative="1">
+      <w:start w:val="1"/>
+      <w:numFmt w:val="bullet"/>
+      <w:lvlText w:val=""/>
+      <w:lvlJc w:val="left"/>
+      <w:pPr>
+        <w:ind w:left="5400" w:hanging="360"/>
+      </w:pPr>
+      <w:rPr>
+        <w:rFonts w:ascii="Symbol" w:hAnsi="Symbol" w:hint="default"/>
+      </w:rPr>
+    </w:lvl>
+    <w:lvl w:ilvl="7" w:tplc="18090003" w:tentative="1">
+      <w:start w:val="1"/>
+      <w:numFmt w:val="bullet"/>
+      <w:lvlText w:val="o"/>
+      <w:lvlJc w:val="left"/>
+      <w:pPr>
+        <w:ind w:left="6120" w:hanging="360"/>
+      </w:pPr>
+      <w:rPr>
+        <w:rFonts w:ascii="Courier New" w:hAnsi="Courier New" w:cs="Courier New" w:hint="default"/>
+      </w:rPr>
+    </w:lvl>
+    <w:lvl w:ilvl="8" w:tplc="18090005" w:tentative="1">
+      <w:start w:val="1"/>
+      <w:numFmt w:val="bullet"/>
+      <w:lvlText w:val=""/>
+      <w:lvlJc w:val="left"/>
+      <w:pPr>
+        <w:ind w:left="6840" w:hanging="360"/>
+      </w:pPr>
+      <w:rPr>
+        <w:rFonts w:ascii="Wingdings" w:hAnsi="Wingdings" w:hint="default"/>
+      </w:rPr>
+    </w:lvl>
+  </w:abstractNum>
+  <w:abstractNum w:abstractNumId="17" w15:restartNumberingAfterBreak="0">
     <w:nsid w:val="5CB84A72"/>
     <w:multiLevelType w:val="hybridMultilevel"/>
     <w:tmpl w:val="F77AC06C"/>
@@ -10941,7 +13383,7 @@
       </w:pPr>
     </w:lvl>
   </w:abstractNum>
-  <w:abstractNum w:abstractNumId="13" w15:restartNumberingAfterBreak="0">
+  <w:abstractNum w:abstractNumId="18" w15:restartNumberingAfterBreak="0">
     <w:nsid w:val="5EAA68C1"/>
     <w:multiLevelType w:val="hybridMultilevel"/>
     <w:tmpl w:val="744859B0"/>
@@ -11030,7 +13472,233 @@
       </w:pPr>
     </w:lvl>
   </w:abstractNum>
-  <w:abstractNum w:abstractNumId="14" w15:restartNumberingAfterBreak="0">
+  <w:abstractNum w:abstractNumId="19" w15:restartNumberingAfterBreak="0">
+    <w:nsid w:val="68183E9C"/>
+    <w:multiLevelType w:val="hybridMultilevel"/>
+    <w:tmpl w:val="FACC12E8"/>
+    <w:lvl w:ilvl="0" w:tplc="18090001">
+      <w:start w:val="1"/>
+      <w:numFmt w:val="bullet"/>
+      <w:lvlText w:val=""/>
+      <w:lvlJc w:val="left"/>
+      <w:pPr>
+        <w:ind w:left="720" w:hanging="360"/>
+      </w:pPr>
+      <w:rPr>
+        <w:rFonts w:ascii="Symbol" w:hAnsi="Symbol" w:hint="default"/>
+      </w:rPr>
+    </w:lvl>
+    <w:lvl w:ilvl="1" w:tplc="18090003">
+      <w:start w:val="1"/>
+      <w:numFmt w:val="bullet"/>
+      <w:lvlText w:val="o"/>
+      <w:lvlJc w:val="left"/>
+      <w:pPr>
+        <w:ind w:left="1440" w:hanging="360"/>
+      </w:pPr>
+      <w:rPr>
+        <w:rFonts w:ascii="Courier New" w:hAnsi="Courier New" w:cs="Courier New" w:hint="default"/>
+      </w:rPr>
+    </w:lvl>
+    <w:lvl w:ilvl="2" w:tplc="18090005" w:tentative="1">
+      <w:start w:val="1"/>
+      <w:numFmt w:val="bullet"/>
+      <w:lvlText w:val=""/>
+      <w:lvlJc w:val="left"/>
+      <w:pPr>
+        <w:ind w:left="2160" w:hanging="360"/>
+      </w:pPr>
+      <w:rPr>
+        <w:rFonts w:ascii="Wingdings" w:hAnsi="Wingdings" w:hint="default"/>
+      </w:rPr>
+    </w:lvl>
+    <w:lvl w:ilvl="3" w:tplc="18090001" w:tentative="1">
+      <w:start w:val="1"/>
+      <w:numFmt w:val="bullet"/>
+      <w:lvlText w:val=""/>
+      <w:lvlJc w:val="left"/>
+      <w:pPr>
+        <w:ind w:left="2880" w:hanging="360"/>
+      </w:pPr>
+      <w:rPr>
+        <w:rFonts w:ascii="Symbol" w:hAnsi="Symbol" w:hint="default"/>
+      </w:rPr>
+    </w:lvl>
+    <w:lvl w:ilvl="4" w:tplc="18090003" w:tentative="1">
+      <w:start w:val="1"/>
+      <w:numFmt w:val="bullet"/>
+      <w:lvlText w:val="o"/>
+      <w:lvlJc w:val="left"/>
+      <w:pPr>
+        <w:ind w:left="3600" w:hanging="360"/>
+      </w:pPr>
+      <w:rPr>
+        <w:rFonts w:ascii="Courier New" w:hAnsi="Courier New" w:cs="Courier New" w:hint="default"/>
+      </w:rPr>
+    </w:lvl>
+    <w:lvl w:ilvl="5" w:tplc="18090005" w:tentative="1">
+      <w:start w:val="1"/>
+      <w:numFmt w:val="bullet"/>
+      <w:lvlText w:val=""/>
+      <w:lvlJc w:val="left"/>
+      <w:pPr>
+        <w:ind w:left="4320" w:hanging="360"/>
+      </w:pPr>
+      <w:rPr>
+        <w:rFonts w:ascii="Wingdings" w:hAnsi="Wingdings" w:hint="default"/>
+      </w:rPr>
+    </w:lvl>
+    <w:lvl w:ilvl="6" w:tplc="18090001" w:tentative="1">
+      <w:start w:val="1"/>
+      <w:numFmt w:val="bullet"/>
+      <w:lvlText w:val=""/>
+      <w:lvlJc w:val="left"/>
+      <w:pPr>
+        <w:ind w:left="5040" w:hanging="360"/>
+      </w:pPr>
+      <w:rPr>
+        <w:rFonts w:ascii="Symbol" w:hAnsi="Symbol" w:hint="default"/>
+      </w:rPr>
+    </w:lvl>
+    <w:lvl w:ilvl="7" w:tplc="18090003" w:tentative="1">
+      <w:start w:val="1"/>
+      <w:numFmt w:val="bullet"/>
+      <w:lvlText w:val="o"/>
+      <w:lvlJc w:val="left"/>
+      <w:pPr>
+        <w:ind w:left="5760" w:hanging="360"/>
+      </w:pPr>
+      <w:rPr>
+        <w:rFonts w:ascii="Courier New" w:hAnsi="Courier New" w:cs="Courier New" w:hint="default"/>
+      </w:rPr>
+    </w:lvl>
+    <w:lvl w:ilvl="8" w:tplc="18090005" w:tentative="1">
+      <w:start w:val="1"/>
+      <w:numFmt w:val="bullet"/>
+      <w:lvlText w:val=""/>
+      <w:lvlJc w:val="left"/>
+      <w:pPr>
+        <w:ind w:left="6480" w:hanging="360"/>
+      </w:pPr>
+      <w:rPr>
+        <w:rFonts w:ascii="Wingdings" w:hAnsi="Wingdings" w:hint="default"/>
+      </w:rPr>
+    </w:lvl>
+  </w:abstractNum>
+  <w:abstractNum w:abstractNumId="20" w15:restartNumberingAfterBreak="0">
+    <w:nsid w:val="68596272"/>
+    <w:multiLevelType w:val="hybridMultilevel"/>
+    <w:tmpl w:val="5100CCDC"/>
+    <w:lvl w:ilvl="0" w:tplc="18090001">
+      <w:start w:val="1"/>
+      <w:numFmt w:val="bullet"/>
+      <w:lvlText w:val=""/>
+      <w:lvlJc w:val="left"/>
+      <w:pPr>
+        <w:ind w:left="720" w:hanging="360"/>
+      </w:pPr>
+      <w:rPr>
+        <w:rFonts w:ascii="Symbol" w:hAnsi="Symbol" w:hint="default"/>
+      </w:rPr>
+    </w:lvl>
+    <w:lvl w:ilvl="1" w:tplc="1DCA1E9E">
+      <w:start w:val="1"/>
+      <w:numFmt w:val="bullet"/>
+      <w:lvlText w:val="-"/>
+      <w:lvlJc w:val="left"/>
+      <w:pPr>
+        <w:ind w:left="1440" w:hanging="360"/>
+      </w:pPr>
+      <w:rPr>
+        <w:rFonts w:ascii="Courier New" w:hAnsi="Courier New" w:hint="default"/>
+      </w:rPr>
+    </w:lvl>
+    <w:lvl w:ilvl="2" w:tplc="18090005" w:tentative="1">
+      <w:start w:val="1"/>
+      <w:numFmt w:val="bullet"/>
+      <w:lvlText w:val=""/>
+      <w:lvlJc w:val="left"/>
+      <w:pPr>
+        <w:ind w:left="2160" w:hanging="360"/>
+      </w:pPr>
+      <w:rPr>
+        <w:rFonts w:ascii="Wingdings" w:hAnsi="Wingdings" w:hint="default"/>
+      </w:rPr>
+    </w:lvl>
+    <w:lvl w:ilvl="3" w:tplc="18090001" w:tentative="1">
+      <w:start w:val="1"/>
+      <w:numFmt w:val="bullet"/>
+      <w:lvlText w:val=""/>
+      <w:lvlJc w:val="left"/>
+      <w:pPr>
+        <w:ind w:left="2880" w:hanging="360"/>
+      </w:pPr>
+      <w:rPr>
+        <w:rFonts w:ascii="Symbol" w:hAnsi="Symbol" w:hint="default"/>
+      </w:rPr>
+    </w:lvl>
+    <w:lvl w:ilvl="4" w:tplc="18090003" w:tentative="1">
+      <w:start w:val="1"/>
+      <w:numFmt w:val="bullet"/>
+      <w:lvlText w:val="o"/>
+      <w:lvlJc w:val="left"/>
+      <w:pPr>
+        <w:ind w:left="3600" w:hanging="360"/>
+      </w:pPr>
+      <w:rPr>
+        <w:rFonts w:ascii="Courier New" w:hAnsi="Courier New" w:cs="Courier New" w:hint="default"/>
+      </w:rPr>
+    </w:lvl>
+    <w:lvl w:ilvl="5" w:tplc="18090005" w:tentative="1">
+      <w:start w:val="1"/>
+      <w:numFmt w:val="bullet"/>
+      <w:lvlText w:val=""/>
+      <w:lvlJc w:val="left"/>
+      <w:pPr>
+        <w:ind w:left="4320" w:hanging="360"/>
+      </w:pPr>
+      <w:rPr>
+        <w:rFonts w:ascii="Wingdings" w:hAnsi="Wingdings" w:hint="default"/>
+      </w:rPr>
+    </w:lvl>
+    <w:lvl w:ilvl="6" w:tplc="18090001" w:tentative="1">
+      <w:start w:val="1"/>
+      <w:numFmt w:val="bullet"/>
+      <w:lvlText w:val=""/>
+      <w:lvlJc w:val="left"/>
+      <w:pPr>
+        <w:ind w:left="5040" w:hanging="360"/>
+      </w:pPr>
+      <w:rPr>
+        <w:rFonts w:ascii="Symbol" w:hAnsi="Symbol" w:hint="default"/>
+      </w:rPr>
+    </w:lvl>
+    <w:lvl w:ilvl="7" w:tplc="18090003" w:tentative="1">
+      <w:start w:val="1"/>
+      <w:numFmt w:val="bullet"/>
+      <w:lvlText w:val="o"/>
+      <w:lvlJc w:val="left"/>
+      <w:pPr>
+        <w:ind w:left="5760" w:hanging="360"/>
+      </w:pPr>
+      <w:rPr>
+        <w:rFonts w:ascii="Courier New" w:hAnsi="Courier New" w:cs="Courier New" w:hint="default"/>
+      </w:rPr>
+    </w:lvl>
+    <w:lvl w:ilvl="8" w:tplc="18090005" w:tentative="1">
+      <w:start w:val="1"/>
+      <w:numFmt w:val="bullet"/>
+      <w:lvlText w:val=""/>
+      <w:lvlJc w:val="left"/>
+      <w:pPr>
+        <w:ind w:left="6480" w:hanging="360"/>
+      </w:pPr>
+      <w:rPr>
+        <w:rFonts w:ascii="Wingdings" w:hAnsi="Wingdings" w:hint="default"/>
+      </w:rPr>
+    </w:lvl>
+  </w:abstractNum>
+  <w:abstractNum w:abstractNumId="21" w15:restartNumberingAfterBreak="0">
     <w:nsid w:val="6AD53BE0"/>
     <w:multiLevelType w:val="hybridMultilevel"/>
     <w:tmpl w:val="60AC206A"/>
@@ -11121,14 +13789,13 @@
       </w:pPr>
     </w:lvl>
   </w:abstractNum>
-  <w:abstractNum w:abstractNumId="15" w15:restartNumberingAfterBreak="0">
+  <w:abstractNum w:abstractNumId="22" w15:restartNumberingAfterBreak="0">
     <w:nsid w:val="6BE21B1D"/>
     <w:multiLevelType w:val="hybridMultilevel"/>
     <w:tmpl w:val="56B6FD6A"/>
     <w:lvl w:ilvl="0" w:tplc="541C405E">
       <w:start w:val="1"/>
       <w:numFmt w:val="decimal"/>
-      <w:pStyle w:val="inlineCode"/>
       <w:lvlText w:val="%1."/>
       <w:lvlJc w:val="left"/>
       <w:pPr>
@@ -11211,7 +13878,495 @@
       </w:pPr>
     </w:lvl>
   </w:abstractNum>
-  <w:abstractNum w:abstractNumId="16" w15:restartNumberingAfterBreak="0">
+  <w:abstractNum w:abstractNumId="23" w15:restartNumberingAfterBreak="0">
+    <w:nsid w:val="6DB34B6B"/>
+    <w:multiLevelType w:val="hybridMultilevel"/>
+    <w:tmpl w:val="38D4A882"/>
+    <w:lvl w:ilvl="0" w:tplc="74846942">
+      <w:start w:val="1"/>
+      <w:numFmt w:val="decimal"/>
+      <w:lvlText w:val="%1."/>
+      <w:lvlJc w:val="left"/>
+      <w:pPr>
+        <w:ind w:left="720" w:hanging="360"/>
+      </w:pPr>
+      <w:rPr>
+        <w:rFonts w:asciiTheme="minorHAnsi" w:eastAsiaTheme="minorHAnsi" w:hAnsiTheme="minorHAnsi" w:cstheme="minorBidi"/>
+        <w:b w:val="0"/>
+        <w:bCs w:val="0"/>
+        <w:i w:val="0"/>
+        <w:iCs w:val="0"/>
+        <w:caps w:val="0"/>
+        <w:smallCaps w:val="0"/>
+        <w:strike w:val="0"/>
+        <w:dstrike w:val="0"/>
+        <w:outline w:val="0"/>
+        <w:shadow w:val="0"/>
+        <w:emboss w:val="0"/>
+        <w:imprint w:val="0"/>
+        <w:noProof w:val="0"/>
+        <w:snapToGrid w:val="0"/>
+        <w:vanish w:val="0"/>
+        <w:color w:val="000000"/>
+        <w:spacing w:val="0"/>
+        <w:w w:val="0"/>
+        <w:kern w:val="0"/>
+        <w:position w:val="0"/>
+        <w:sz w:val="0"/>
+        <w:szCs w:val="0"/>
+        <w:u w:val="none" w:color="000000"/>
+        <w:effect w:val="none"/>
+        <w:bdr w:val="none" w:sz="0" w:space="0" w:color="000000"/>
+        <w:shd w:val="clear" w:color="000000" w:fill="000000"/>
+        <w:vertAlign w:val="baseline"/>
+        <w:em w:val="none"/>
+        <w:lang w:val="x-none" w:eastAsia="x-none" w:bidi="x-none"/>
+        <w:specVanish w:val="0"/>
+        <w14:glow w14:rad="0">
+          <w14:srgbClr w14:val="000000"/>
+        </w14:glow>
+        <w14:shadow w14:blurRad="0" w14:dist="0" w14:dir="0" w14:sx="0" w14:sy="0" w14:kx="0" w14:ky="0" w14:algn="none">
+          <w14:srgbClr w14:val="000000"/>
+        </w14:shadow>
+        <w14:reflection w14:blurRad="0" w14:stA="0" w14:stPos="0" w14:endA="0" w14:endPos="0" w14:dist="0" w14:dir="0" w14:fadeDir="0" w14:sx="0" w14:sy="0" w14:kx="0" w14:ky="0" w14:algn="none"/>
+        <w14:textOutline w14:w="0" w14:cap="rnd" w14:cmpd="sng" w14:algn="ctr">
+          <w14:noFill/>
+          <w14:prstDash w14:val="solid"/>
+          <w14:bevel/>
+        </w14:textOutline>
+        <w14:scene3d>
+          <w14:camera w14:prst="orthographicFront"/>
+          <w14:lightRig w14:rig="threePt" w14:dir="t">
+            <w14:rot w14:lat="0" w14:lon="0" w14:rev="0"/>
+          </w14:lightRig>
+        </w14:scene3d>
+        <w14:props3d w14:extrusionH="0" w14:contourW="0" w14:prstMaterial="none"/>
+        <w14:ligatures w14:val="none"/>
+        <w14:numForm w14:val="default"/>
+        <w14:numSpacing w14:val="default"/>
+        <w14:stylisticSets/>
+        <w14:cntxtAlts w14:val="0"/>
+      </w:rPr>
+    </w:lvl>
+    <w:lvl w:ilvl="1" w:tplc="18090019" w:tentative="1">
+      <w:start w:val="1"/>
+      <w:numFmt w:val="lowerLetter"/>
+      <w:lvlText w:val="%2."/>
+      <w:lvlJc w:val="left"/>
+      <w:pPr>
+        <w:ind w:left="1440" w:hanging="360"/>
+      </w:pPr>
+    </w:lvl>
+    <w:lvl w:ilvl="2" w:tplc="1809001B" w:tentative="1">
+      <w:start w:val="1"/>
+      <w:numFmt w:val="lowerRoman"/>
+      <w:lvlText w:val="%3."/>
+      <w:lvlJc w:val="right"/>
+      <w:pPr>
+        <w:ind w:left="2160" w:hanging="180"/>
+      </w:pPr>
+    </w:lvl>
+    <w:lvl w:ilvl="3" w:tplc="1809000F" w:tentative="1">
+      <w:start w:val="1"/>
+      <w:numFmt w:val="decimal"/>
+      <w:lvlText w:val="%4."/>
+      <w:lvlJc w:val="left"/>
+      <w:pPr>
+        <w:ind w:left="2880" w:hanging="360"/>
+      </w:pPr>
+    </w:lvl>
+    <w:lvl w:ilvl="4" w:tplc="18090019" w:tentative="1">
+      <w:start w:val="1"/>
+      <w:numFmt w:val="lowerLetter"/>
+      <w:lvlText w:val="%5."/>
+      <w:lvlJc w:val="left"/>
+      <w:pPr>
+        <w:ind w:left="3600" w:hanging="360"/>
+      </w:pPr>
+    </w:lvl>
+    <w:lvl w:ilvl="5" w:tplc="1809001B" w:tentative="1">
+      <w:start w:val="1"/>
+      <w:numFmt w:val="lowerRoman"/>
+      <w:lvlText w:val="%6."/>
+      <w:lvlJc w:val="right"/>
+      <w:pPr>
+        <w:ind w:left="4320" w:hanging="180"/>
+      </w:pPr>
+    </w:lvl>
+    <w:lvl w:ilvl="6" w:tplc="1809000F" w:tentative="1">
+      <w:start w:val="1"/>
+      <w:numFmt w:val="decimal"/>
+      <w:lvlText w:val="%7."/>
+      <w:lvlJc w:val="left"/>
+      <w:pPr>
+        <w:ind w:left="5040" w:hanging="360"/>
+      </w:pPr>
+    </w:lvl>
+    <w:lvl w:ilvl="7" w:tplc="18090019" w:tentative="1">
+      <w:start w:val="1"/>
+      <w:numFmt w:val="lowerLetter"/>
+      <w:lvlText w:val="%8."/>
+      <w:lvlJc w:val="left"/>
+      <w:pPr>
+        <w:ind w:left="5760" w:hanging="360"/>
+      </w:pPr>
+    </w:lvl>
+    <w:lvl w:ilvl="8" w:tplc="1809001B" w:tentative="1">
+      <w:start w:val="1"/>
+      <w:numFmt w:val="lowerRoman"/>
+      <w:lvlText w:val="%9."/>
+      <w:lvlJc w:val="right"/>
+      <w:pPr>
+        <w:ind w:left="6480" w:hanging="180"/>
+      </w:pPr>
+    </w:lvl>
+  </w:abstractNum>
+  <w:abstractNum w:abstractNumId="24" w15:restartNumberingAfterBreak="0">
+    <w:nsid w:val="6E2E203C"/>
+    <w:multiLevelType w:val="hybridMultilevel"/>
+    <w:tmpl w:val="FCA62132"/>
+    <w:lvl w:ilvl="0" w:tplc="18090017">
+      <w:start w:val="1"/>
+      <w:numFmt w:val="lowerLetter"/>
+      <w:lvlText w:val="%1)"/>
+      <w:lvlJc w:val="left"/>
+      <w:pPr>
+        <w:ind w:left="720" w:hanging="360"/>
+      </w:pPr>
+      <w:rPr>
+        <w:rFonts w:hint="default"/>
+      </w:rPr>
+    </w:lvl>
+    <w:lvl w:ilvl="1" w:tplc="18090019" w:tentative="1">
+      <w:start w:val="1"/>
+      <w:numFmt w:val="lowerLetter"/>
+      <w:lvlText w:val="%2."/>
+      <w:lvlJc w:val="left"/>
+      <w:pPr>
+        <w:ind w:left="1440" w:hanging="360"/>
+      </w:pPr>
+    </w:lvl>
+    <w:lvl w:ilvl="2" w:tplc="1809001B" w:tentative="1">
+      <w:start w:val="1"/>
+      <w:numFmt w:val="lowerRoman"/>
+      <w:lvlText w:val="%3."/>
+      <w:lvlJc w:val="right"/>
+      <w:pPr>
+        <w:ind w:left="2160" w:hanging="180"/>
+      </w:pPr>
+    </w:lvl>
+    <w:lvl w:ilvl="3" w:tplc="1809000F" w:tentative="1">
+      <w:start w:val="1"/>
+      <w:numFmt w:val="decimal"/>
+      <w:lvlText w:val="%4."/>
+      <w:lvlJc w:val="left"/>
+      <w:pPr>
+        <w:ind w:left="2880" w:hanging="360"/>
+      </w:pPr>
+    </w:lvl>
+    <w:lvl w:ilvl="4" w:tplc="18090019" w:tentative="1">
+      <w:start w:val="1"/>
+      <w:numFmt w:val="lowerLetter"/>
+      <w:lvlText w:val="%5."/>
+      <w:lvlJc w:val="left"/>
+      <w:pPr>
+        <w:ind w:left="3600" w:hanging="360"/>
+      </w:pPr>
+    </w:lvl>
+    <w:lvl w:ilvl="5" w:tplc="1809001B" w:tentative="1">
+      <w:start w:val="1"/>
+      <w:numFmt w:val="lowerRoman"/>
+      <w:lvlText w:val="%6."/>
+      <w:lvlJc w:val="right"/>
+      <w:pPr>
+        <w:ind w:left="4320" w:hanging="180"/>
+      </w:pPr>
+    </w:lvl>
+    <w:lvl w:ilvl="6" w:tplc="1809000F" w:tentative="1">
+      <w:start w:val="1"/>
+      <w:numFmt w:val="decimal"/>
+      <w:lvlText w:val="%7."/>
+      <w:lvlJc w:val="left"/>
+      <w:pPr>
+        <w:ind w:left="5040" w:hanging="360"/>
+      </w:pPr>
+    </w:lvl>
+    <w:lvl w:ilvl="7" w:tplc="18090019" w:tentative="1">
+      <w:start w:val="1"/>
+      <w:numFmt w:val="lowerLetter"/>
+      <w:lvlText w:val="%8."/>
+      <w:lvlJc w:val="left"/>
+      <w:pPr>
+        <w:ind w:left="5760" w:hanging="360"/>
+      </w:pPr>
+    </w:lvl>
+    <w:lvl w:ilvl="8" w:tplc="1809001B" w:tentative="1">
+      <w:start w:val="1"/>
+      <w:numFmt w:val="lowerRoman"/>
+      <w:lvlText w:val="%9."/>
+      <w:lvlJc w:val="right"/>
+      <w:pPr>
+        <w:ind w:left="6480" w:hanging="180"/>
+      </w:pPr>
+    </w:lvl>
+  </w:abstractNum>
+  <w:abstractNum w:abstractNumId="25" w15:restartNumberingAfterBreak="0">
+    <w:nsid w:val="712732D7"/>
+    <w:multiLevelType w:val="hybridMultilevel"/>
+    <w:tmpl w:val="483A4D7E"/>
+    <w:lvl w:ilvl="0" w:tplc="18090001">
+      <w:start w:val="1"/>
+      <w:numFmt w:val="bullet"/>
+      <w:lvlText w:val=""/>
+      <w:lvlJc w:val="left"/>
+      <w:pPr>
+        <w:ind w:left="1446" w:hanging="360"/>
+      </w:pPr>
+      <w:rPr>
+        <w:rFonts w:ascii="Symbol" w:hAnsi="Symbol" w:hint="default"/>
+      </w:rPr>
+    </w:lvl>
+    <w:lvl w:ilvl="1" w:tplc="18090003" w:tentative="1">
+      <w:start w:val="1"/>
+      <w:numFmt w:val="bullet"/>
+      <w:lvlText w:val="o"/>
+      <w:lvlJc w:val="left"/>
+      <w:pPr>
+        <w:ind w:left="2166" w:hanging="360"/>
+      </w:pPr>
+      <w:rPr>
+        <w:rFonts w:ascii="Courier New" w:hAnsi="Courier New" w:cs="Courier New" w:hint="default"/>
+      </w:rPr>
+    </w:lvl>
+    <w:lvl w:ilvl="2" w:tplc="18090005" w:tentative="1">
+      <w:start w:val="1"/>
+      <w:numFmt w:val="bullet"/>
+      <w:lvlText w:val=""/>
+      <w:lvlJc w:val="left"/>
+      <w:pPr>
+        <w:ind w:left="2886" w:hanging="360"/>
+      </w:pPr>
+      <w:rPr>
+        <w:rFonts w:ascii="Wingdings" w:hAnsi="Wingdings" w:hint="default"/>
+      </w:rPr>
+    </w:lvl>
+    <w:lvl w:ilvl="3" w:tplc="18090001" w:tentative="1">
+      <w:start w:val="1"/>
+      <w:numFmt w:val="bullet"/>
+      <w:lvlText w:val=""/>
+      <w:lvlJc w:val="left"/>
+      <w:pPr>
+        <w:ind w:left="3606" w:hanging="360"/>
+      </w:pPr>
+      <w:rPr>
+        <w:rFonts w:ascii="Symbol" w:hAnsi="Symbol" w:hint="default"/>
+      </w:rPr>
+    </w:lvl>
+    <w:lvl w:ilvl="4" w:tplc="18090003" w:tentative="1">
+      <w:start w:val="1"/>
+      <w:numFmt w:val="bullet"/>
+      <w:lvlText w:val="o"/>
+      <w:lvlJc w:val="left"/>
+      <w:pPr>
+        <w:ind w:left="4326" w:hanging="360"/>
+      </w:pPr>
+      <w:rPr>
+        <w:rFonts w:ascii="Courier New" w:hAnsi="Courier New" w:cs="Courier New" w:hint="default"/>
+      </w:rPr>
+    </w:lvl>
+    <w:lvl w:ilvl="5" w:tplc="18090005" w:tentative="1">
+      <w:start w:val="1"/>
+      <w:numFmt w:val="bullet"/>
+      <w:lvlText w:val=""/>
+      <w:lvlJc w:val="left"/>
+      <w:pPr>
+        <w:ind w:left="5046" w:hanging="360"/>
+      </w:pPr>
+      <w:rPr>
+        <w:rFonts w:ascii="Wingdings" w:hAnsi="Wingdings" w:hint="default"/>
+      </w:rPr>
+    </w:lvl>
+    <w:lvl w:ilvl="6" w:tplc="18090001" w:tentative="1">
+      <w:start w:val="1"/>
+      <w:numFmt w:val="bullet"/>
+      <w:lvlText w:val=""/>
+      <w:lvlJc w:val="left"/>
+      <w:pPr>
+        <w:ind w:left="5766" w:hanging="360"/>
+      </w:pPr>
+      <w:rPr>
+        <w:rFonts w:ascii="Symbol" w:hAnsi="Symbol" w:hint="default"/>
+      </w:rPr>
+    </w:lvl>
+    <w:lvl w:ilvl="7" w:tplc="18090003" w:tentative="1">
+      <w:start w:val="1"/>
+      <w:numFmt w:val="bullet"/>
+      <w:lvlText w:val="o"/>
+      <w:lvlJc w:val="left"/>
+      <w:pPr>
+        <w:ind w:left="6486" w:hanging="360"/>
+      </w:pPr>
+      <w:rPr>
+        <w:rFonts w:ascii="Courier New" w:hAnsi="Courier New" w:cs="Courier New" w:hint="default"/>
+      </w:rPr>
+    </w:lvl>
+    <w:lvl w:ilvl="8" w:tplc="18090005" w:tentative="1">
+      <w:start w:val="1"/>
+      <w:numFmt w:val="bullet"/>
+      <w:lvlText w:val=""/>
+      <w:lvlJc w:val="left"/>
+      <w:pPr>
+        <w:ind w:left="7206" w:hanging="360"/>
+      </w:pPr>
+      <w:rPr>
+        <w:rFonts w:ascii="Wingdings" w:hAnsi="Wingdings" w:hint="default"/>
+      </w:rPr>
+    </w:lvl>
+  </w:abstractNum>
+  <w:abstractNum w:abstractNumId="26" w15:restartNumberingAfterBreak="0">
+    <w:nsid w:val="75660D12"/>
+    <w:multiLevelType w:val="hybridMultilevel"/>
+    <w:tmpl w:val="24066EDE"/>
+    <w:lvl w:ilvl="0" w:tplc="74846942">
+      <w:start w:val="1"/>
+      <w:numFmt w:val="decimal"/>
+      <w:lvlText w:val="%1."/>
+      <w:lvlJc w:val="left"/>
+      <w:pPr>
+        <w:ind w:left="720" w:hanging="360"/>
+      </w:pPr>
+      <w:rPr>
+        <w:rFonts w:asciiTheme="minorHAnsi" w:eastAsiaTheme="minorHAnsi" w:hAnsiTheme="minorHAnsi" w:cstheme="minorBidi"/>
+        <w:b w:val="0"/>
+        <w:bCs w:val="0"/>
+        <w:i w:val="0"/>
+        <w:iCs w:val="0"/>
+        <w:caps w:val="0"/>
+        <w:smallCaps w:val="0"/>
+        <w:strike w:val="0"/>
+        <w:dstrike w:val="0"/>
+        <w:outline w:val="0"/>
+        <w:shadow w:val="0"/>
+        <w:emboss w:val="0"/>
+        <w:imprint w:val="0"/>
+        <w:noProof w:val="0"/>
+        <w:snapToGrid w:val="0"/>
+        <w:vanish w:val="0"/>
+        <w:color w:val="000000"/>
+        <w:spacing w:val="0"/>
+        <w:w w:val="0"/>
+        <w:kern w:val="0"/>
+        <w:position w:val="0"/>
+        <w:sz w:val="0"/>
+        <w:szCs w:val="0"/>
+        <w:u w:val="none" w:color="000000"/>
+        <w:effect w:val="none"/>
+        <w:bdr w:val="none" w:sz="0" w:space="0" w:color="000000"/>
+        <w:shd w:val="clear" w:color="000000" w:fill="000000"/>
+        <w:vertAlign w:val="baseline"/>
+        <w:em w:val="none"/>
+        <w:lang w:val="x-none" w:eastAsia="x-none" w:bidi="x-none"/>
+        <w:specVanish w:val="0"/>
+        <w14:glow w14:rad="0">
+          <w14:srgbClr w14:val="000000"/>
+        </w14:glow>
+        <w14:shadow w14:blurRad="0" w14:dist="0" w14:dir="0" w14:sx="0" w14:sy="0" w14:kx="0" w14:ky="0" w14:algn="none">
+          <w14:srgbClr w14:val="000000"/>
+        </w14:shadow>
+        <w14:reflection w14:blurRad="0" w14:stA="0" w14:stPos="0" w14:endA="0" w14:endPos="0" w14:dist="0" w14:dir="0" w14:fadeDir="0" w14:sx="0" w14:sy="0" w14:kx="0" w14:ky="0" w14:algn="none"/>
+        <w14:textOutline w14:w="0" w14:cap="rnd" w14:cmpd="sng" w14:algn="ctr">
+          <w14:noFill/>
+          <w14:prstDash w14:val="solid"/>
+          <w14:bevel/>
+        </w14:textOutline>
+        <w14:scene3d>
+          <w14:camera w14:prst="orthographicFront"/>
+          <w14:lightRig w14:rig="threePt" w14:dir="t">
+            <w14:rot w14:lat="0" w14:lon="0" w14:rev="0"/>
+          </w14:lightRig>
+        </w14:scene3d>
+        <w14:props3d w14:extrusionH="0" w14:contourW="0" w14:prstMaterial="none"/>
+        <w14:ligatures w14:val="none"/>
+        <w14:numForm w14:val="default"/>
+        <w14:numSpacing w14:val="default"/>
+        <w14:stylisticSets/>
+        <w14:cntxtAlts w14:val="0"/>
+      </w:rPr>
+    </w:lvl>
+    <w:lvl w:ilvl="1" w:tplc="18090019" w:tentative="1">
+      <w:start w:val="1"/>
+      <w:numFmt w:val="lowerLetter"/>
+      <w:lvlText w:val="%2."/>
+      <w:lvlJc w:val="left"/>
+      <w:pPr>
+        <w:ind w:left="1440" w:hanging="360"/>
+      </w:pPr>
+    </w:lvl>
+    <w:lvl w:ilvl="2" w:tplc="1809001B" w:tentative="1">
+      <w:start w:val="1"/>
+      <w:numFmt w:val="lowerRoman"/>
+      <w:lvlText w:val="%3."/>
+      <w:lvlJc w:val="right"/>
+      <w:pPr>
+        <w:ind w:left="2160" w:hanging="180"/>
+      </w:pPr>
+    </w:lvl>
+    <w:lvl w:ilvl="3" w:tplc="1809000F" w:tentative="1">
+      <w:start w:val="1"/>
+      <w:numFmt w:val="decimal"/>
+      <w:lvlText w:val="%4."/>
+      <w:lvlJc w:val="left"/>
+      <w:pPr>
+        <w:ind w:left="2880" w:hanging="360"/>
+      </w:pPr>
+    </w:lvl>
+    <w:lvl w:ilvl="4" w:tplc="18090019" w:tentative="1">
+      <w:start w:val="1"/>
+      <w:numFmt w:val="lowerLetter"/>
+      <w:lvlText w:val="%5."/>
+      <w:lvlJc w:val="left"/>
+      <w:pPr>
+        <w:ind w:left="3600" w:hanging="360"/>
+      </w:pPr>
+    </w:lvl>
+    <w:lvl w:ilvl="5" w:tplc="1809001B" w:tentative="1">
+      <w:start w:val="1"/>
+      <w:numFmt w:val="lowerRoman"/>
+      <w:lvlText w:val="%6."/>
+      <w:lvlJc w:val="right"/>
+      <w:pPr>
+        <w:ind w:left="4320" w:hanging="180"/>
+      </w:pPr>
+    </w:lvl>
+    <w:lvl w:ilvl="6" w:tplc="1809000F" w:tentative="1">
+      <w:start w:val="1"/>
+      <w:numFmt w:val="decimal"/>
+      <w:lvlText w:val="%7."/>
+      <w:lvlJc w:val="left"/>
+      <w:pPr>
+        <w:ind w:left="5040" w:hanging="360"/>
+      </w:pPr>
+    </w:lvl>
+    <w:lvl w:ilvl="7" w:tplc="18090019" w:tentative="1">
+      <w:start w:val="1"/>
+      <w:numFmt w:val="lowerLetter"/>
+      <w:lvlText w:val="%8."/>
+      <w:lvlJc w:val="left"/>
+      <w:pPr>
+        <w:ind w:left="5760" w:hanging="360"/>
+      </w:pPr>
+    </w:lvl>
+    <w:lvl w:ilvl="8" w:tplc="1809001B" w:tentative="1">
+      <w:start w:val="1"/>
+      <w:numFmt w:val="lowerRoman"/>
+      <w:lvlText w:val="%9."/>
+      <w:lvlJc w:val="right"/>
+      <w:pPr>
+        <w:ind w:left="6480" w:hanging="180"/>
+      </w:pPr>
+    </w:lvl>
+  </w:abstractNum>
+  <w:abstractNum w:abstractNumId="27" w15:restartNumberingAfterBreak="0">
     <w:nsid w:val="7EE6196B"/>
     <w:multiLevelType w:val="hybridMultilevel"/>
     <w:tmpl w:val="8FD8C87C"/>
@@ -11325,58 +14480,99 @@
     </w:lvl>
   </w:abstractNum>
   <w:num w:numId="1">
+    <w:abstractNumId w:val="22"/>
+  </w:num>
+  <w:num w:numId="2">
+    <w:abstractNumId w:val="8"/>
+  </w:num>
+  <w:num w:numId="3">
     <w:abstractNumId w:val="15"/>
   </w:num>
-  <w:num w:numId="2">
+  <w:num w:numId="4">
+    <w:abstractNumId w:val="27"/>
+  </w:num>
+  <w:num w:numId="5">
+    <w:abstractNumId w:val="13"/>
+  </w:num>
+  <w:num w:numId="6">
+    <w:abstractNumId w:val="3"/>
+  </w:num>
+  <w:num w:numId="7">
+    <w:abstractNumId w:val="17"/>
+  </w:num>
+  <w:num w:numId="8">
+    <w:abstractNumId w:val="2"/>
+  </w:num>
+  <w:num w:numId="9">
+    <w:abstractNumId w:val="18"/>
+  </w:num>
+  <w:num w:numId="10">
     <w:abstractNumId w:val="6"/>
   </w:num>
-  <w:num w:numId="3">
+  <w:num w:numId="11">
+    <w:abstractNumId w:val="1"/>
+  </w:num>
+  <w:num w:numId="12">
+    <w:abstractNumId w:val="5"/>
+  </w:num>
+  <w:num w:numId="13">
+    <w:abstractNumId w:val="21"/>
+  </w:num>
+  <w:num w:numId="14">
+    <w:abstractNumId w:val="14"/>
+  </w:num>
+  <w:num w:numId="15">
+    <w:abstractNumId w:val="12"/>
+  </w:num>
+  <w:num w:numId="16">
+    <w:abstractNumId w:val="4"/>
+  </w:num>
+  <w:num w:numId="17">
     <w:abstractNumId w:val="11"/>
   </w:num>
-  <w:num w:numId="4">
+  <w:num w:numId="18">
+    <w:abstractNumId w:val="23"/>
+  </w:num>
+  <w:num w:numId="19">
+    <w:abstractNumId w:val="26"/>
+  </w:num>
+  <w:num w:numId="20">
+    <w:abstractNumId w:val="24"/>
+  </w:num>
+  <w:num w:numId="21">
+    <w:abstractNumId w:val="19"/>
+  </w:num>
+  <w:num w:numId="22">
+    <w:abstractNumId w:val="9"/>
+  </w:num>
+  <w:num w:numId="23">
+    <w:abstractNumId w:val="20"/>
+  </w:num>
+  <w:num w:numId="24">
+    <w:abstractNumId w:val="0"/>
+  </w:num>
+  <w:num w:numId="25">
+    <w:abstractNumId w:val="10"/>
+  </w:num>
+  <w:num w:numId="26">
+    <w:abstractNumId w:val="7"/>
+  </w:num>
+  <w:num w:numId="27">
     <w:abstractNumId w:val="16"/>
   </w:num>
-  <w:num w:numId="5">
-    <w:abstractNumId w:val="9"/>
-  </w:num>
-  <w:num w:numId="6">
-    <w:abstractNumId w:val="2"/>
-  </w:num>
-  <w:num w:numId="7">
-    <w:abstractNumId w:val="12"/>
-  </w:num>
-  <w:num w:numId="8">
-    <w:abstractNumId w:val="1"/>
-  </w:num>
-  <w:num w:numId="9">
-    <w:abstractNumId w:val="13"/>
-  </w:num>
-  <w:num w:numId="10">
-    <w:abstractNumId w:val="5"/>
-  </w:num>
-  <w:num w:numId="11">
-    <w:abstractNumId w:val="0"/>
-  </w:num>
-  <w:num w:numId="12">
-    <w:abstractNumId w:val="4"/>
-  </w:num>
-  <w:num w:numId="13">
-    <w:abstractNumId w:val="14"/>
-  </w:num>
-  <w:num w:numId="14">
-    <w:abstractNumId w:val="10"/>
-  </w:num>
-  <w:num w:numId="15">
-    <w:abstractNumId w:val="8"/>
-  </w:num>
-  <w:num w:numId="16">
-    <w:abstractNumId w:val="3"/>
-  </w:num>
-  <w:num w:numId="17">
-    <w:abstractNumId w:val="7"/>
+  <w:num w:numId="28">
+    <w:abstractNumId w:val="25"/>
   </w:num>
   <w:numIdMacAtCleanup w:val="16"/>
 </w:numbering>
+</file>
+
+<file path=word/people.xml><?xml version="1.0" encoding="utf-8"?>
+<w15:people xmlns:wpc="http://schemas.microsoft.com/office/word/2010/wordprocessingCanvas" xmlns:cx="http://schemas.microsoft.com/office/drawing/2014/chartex" xmlns:cx1="http://schemas.microsoft.com/office/drawing/2015/9/8/chartex" xmlns:cx2="http://schemas.microsoft.com/office/drawing/2015/10/21/chartex" xmlns:cx3="http://schemas.microsoft.com/office/drawing/2016/5/9/chartex" xmlns:cx4="http://schemas.microsoft.com/office/drawing/2016/5/10/chartex" xmlns:cx5="http://schemas.microsoft.com/office/drawing/2016/5/11/chartex" xmlns:cx6="http://schemas.microsoft.com/office/drawing/2016/5/12/chartex" xmlns:cx7="http://schemas.microsoft.com/office/drawing/2016/5/13/chartex" xmlns:cx8="http://schemas.microsoft.com/office/drawing/2016/5/14/chartex" xmlns:mc="http://schemas.openxmlformats.org/markup-compatibility/2006" xmlns:aink="http://schemas.microsoft.com/office/drawing/2016/ink" xmlns:am3d="http://schemas.microsoft.com/office/drawing/2017/model3d" xmlns:o="urn:schemas-microsoft-com:office:office" xmlns:r="http://schemas.openxmlformats.org/officeDocument/2006/relationships" xmlns:m="http://schemas.openxmlformats.org/officeDocument/2006/math" xmlns:v="urn:schemas-microsoft-com:vml" xmlns:wp14="http://schemas.microsoft.com/office/word/2010/wordprocessingDrawing" xmlns:wp="http://schemas.openxmlformats.org/drawingml/2006/wordprocessingDrawing" xmlns:w10="urn:schemas-microsoft-com:office:word" xmlns:w="http://schemas.openxmlformats.org/wordprocessingml/2006/main" xmlns:w14="http://schemas.microsoft.com/office/word/2010/wordml" xmlns:w15="http://schemas.microsoft.com/office/word/2012/wordml" xmlns:w16cex="http://schemas.microsoft.com/office/word/2018/wordml/cex" xmlns:w16cid="http://schemas.microsoft.com/office/word/2016/wordml/cid" xmlns:w16="http://schemas.microsoft.com/office/word/2018/wordml" xmlns:w16sdtdh="http://schemas.microsoft.com/office/word/2020/wordml/sdtdatahash" xmlns:w16se="http://schemas.microsoft.com/office/word/2015/wordml/symex" xmlns:wpg="http://schemas.microsoft.com/office/word/2010/wordprocessingGroup" xmlns:wpi="http://schemas.microsoft.com/office/word/2010/wordprocessingInk" xmlns:wne="http://schemas.microsoft.com/office/word/2006/wordml" xmlns:wps="http://schemas.microsoft.com/office/word/2010/wordprocessingShape" mc:Ignorable="w14 w15 w16se w16cid w16 w16cex w16sdtdh wp14">
+  <w15:person w15:author="Francesco Padovani">
+    <w15:presenceInfo w15:providerId="Windows Live" w15:userId="fcfe050bfa6c5471"/>
+  </w15:person>
+</w15:people>
 </file>
 
 <file path=word/styles.xml><?xml version="1.0" encoding="utf-8"?>
@@ -11935,7 +15131,7 @@
       <w:shd w:val="clear" w:color="auto" w:fill="E1DFDD"/>
     </w:rPr>
   </w:style>
-  <w:style w:type="paragraph" w:customStyle="1" w:styleId="inlinecode0">
+  <w:style w:type="paragraph" w:customStyle="1" w:styleId="inlinecode">
     <w:name w:val="inline_code"/>
     <w:basedOn w:val="ListParagraph"/>
     <w:autoRedefine/>
@@ -11949,17 +15145,16 @@
       <w:lang w:val="en-GB"/>
     </w:rPr>
   </w:style>
-  <w:style w:type="paragraph" w:customStyle="1" w:styleId="inlineCode">
-    <w:name w:val="inlineCode"/>
-    <w:basedOn w:val="Normal"/>
-    <w:next w:val="Normal"/>
-    <w:link w:val="inlineCodeChar"/>
-    <w:rsid w:val="00D40513"/>
-    <w:pPr>
-      <w:numPr>
-        <w:numId w:val="1"/>
-      </w:numPr>
-    </w:pPr>
+  <w:style w:type="character" w:styleId="Emphasis">
+    <w:name w:val="Emphasis"/>
+    <w:basedOn w:val="DefaultParagraphFont"/>
+    <w:uiPriority w:val="20"/>
+    <w:qFormat/>
+    <w:rsid w:val="0006406A"/>
+    <w:rPr>
+      <w:i/>
+      <w:iCs/>
+    </w:rPr>
   </w:style>
   <w:style w:type="character" w:customStyle="1" w:styleId="Code">
     <w:name w:val="Code"/>
@@ -11981,15 +15176,21 @@
     <w:uiPriority w:val="34"/>
     <w:rsid w:val="00D40513"/>
   </w:style>
-  <w:style w:type="character" w:customStyle="1" w:styleId="inlineCodeChar">
-    <w:name w:val="inlineCode Char"/>
-    <w:basedOn w:val="ListParagraphChar"/>
-    <w:link w:val="inlineCode"/>
-    <w:rsid w:val="00D40513"/>
+  <w:style w:type="character" w:styleId="CommentReference">
+    <w:name w:val="annotation reference"/>
+    <w:basedOn w:val="DefaultParagraphFont"/>
+    <w:uiPriority w:val="99"/>
+    <w:semiHidden/>
+    <w:unhideWhenUsed/>
+    <w:rsid w:val="00601298"/>
+    <w:rPr>
+      <w:sz w:val="16"/>
+      <w:szCs w:val="16"/>
+    </w:rPr>
   </w:style>
   <w:style w:type="paragraph" w:customStyle="1" w:styleId="Style1">
     <w:name w:val="Style1"/>
-    <w:basedOn w:val="inlinecode0"/>
+    <w:basedOn w:val="inlinecode"/>
     <w:next w:val="Normal"/>
     <w:qFormat/>
     <w:rsid w:val="00D40513"/>
@@ -12071,6 +15272,62 @@
         <w:insideV w:val="single" w:sz="4" w:space="0" w:color="auto"/>
       </w:tblBorders>
     </w:tblPr>
+  </w:style>
+  <w:style w:type="paragraph" w:styleId="CommentText">
+    <w:name w:val="annotation text"/>
+    <w:basedOn w:val="Normal"/>
+    <w:link w:val="CommentTextChar"/>
+    <w:uiPriority w:val="99"/>
+    <w:semiHidden/>
+    <w:unhideWhenUsed/>
+    <w:rsid w:val="00601298"/>
+    <w:pPr>
+      <w:spacing w:line="240" w:lineRule="auto"/>
+    </w:pPr>
+    <w:rPr>
+      <w:sz w:val="20"/>
+      <w:szCs w:val="20"/>
+    </w:rPr>
+  </w:style>
+  <w:style w:type="character" w:customStyle="1" w:styleId="CommentTextChar">
+    <w:name w:val="Comment Text Char"/>
+    <w:basedOn w:val="DefaultParagraphFont"/>
+    <w:link w:val="CommentText"/>
+    <w:uiPriority w:val="99"/>
+    <w:semiHidden/>
+    <w:rsid w:val="00601298"/>
+    <w:rPr>
+      <w:sz w:val="20"/>
+      <w:szCs w:val="20"/>
+    </w:rPr>
+  </w:style>
+  <w:style w:type="paragraph" w:styleId="CommentSubject">
+    <w:name w:val="annotation subject"/>
+    <w:basedOn w:val="CommentText"/>
+    <w:next w:val="CommentText"/>
+    <w:link w:val="CommentSubjectChar"/>
+    <w:uiPriority w:val="99"/>
+    <w:semiHidden/>
+    <w:unhideWhenUsed/>
+    <w:rsid w:val="00601298"/>
+    <w:rPr>
+      <w:b/>
+      <w:bCs/>
+    </w:rPr>
+  </w:style>
+  <w:style w:type="character" w:customStyle="1" w:styleId="CommentSubjectChar">
+    <w:name w:val="Comment Subject Char"/>
+    <w:basedOn w:val="CommentTextChar"/>
+    <w:link w:val="CommentSubject"/>
+    <w:uiPriority w:val="99"/>
+    <w:semiHidden/>
+    <w:rsid w:val="00601298"/>
+    <w:rPr>
+      <w:b/>
+      <w:bCs/>
+      <w:sz w:val="20"/>
+      <w:szCs w:val="20"/>
+    </w:rPr>
   </w:style>
 </w:styles>
 </file>

</xml_diff>

<commit_message>
bug fix on selecting z-slice for fluo data
</commit_message>
<xml_diff>
--- a/UserManual/Cell-ACDC_User_Manual.docx
+++ b/UserManual/Cell-ACDC_User_Manual.docx
@@ -332,15 +332,7 @@
           <w:szCs w:val="20"/>
           <w:lang w:val="en-GB"/>
         </w:rPr>
-        <w:t>Tested</w:t>
-      </w:r>
-      <w:r>
-        <w:rPr>
-          <w:sz w:val="20"/>
-          <w:szCs w:val="20"/>
-          <w:lang w:val="en-GB"/>
-        </w:rPr>
-        <w:t xml:space="preserve"> on Windows 10 64 bit, macOS , and Linux Mint 20.1</w:t>
+        <w:t>Tested on Windows 10 64 bit, macOS , and Linux Mint 20.1</w:t>
       </w:r>
     </w:p>
     <w:p>
@@ -8515,18 +8507,7 @@
         <w:fldChar w:fldCharType="separate"/>
       </w:r>
       <w:r>
-        <w:rPr>
-          <w:color w:val="4472C4" w:themeColor="accent1"/>
-          <w:u w:val="single"/>
-        </w:rPr>
-        <w:t xml:space="preserve">Additional </w:t>
-      </w:r>
-      <w:r>
-        <w:rPr>
-          <w:color w:val="2E74B5" w:themeColor="accent5" w:themeShade="BF"/>
-          <w:u w:val="single"/>
-        </w:rPr>
-        <w:t>functions</w:t>
+        <w:t>Additional functions</w:t>
       </w:r>
       <w:r>
         <w:rPr>
@@ -8944,6 +8925,7 @@
       <w:r>
         <w:rPr>
           <w:rFonts w:cstheme="minorHAnsi"/>
+          <w:noProof/>
         </w:rPr>
         <w:drawing>
           <wp:anchor distT="0" distB="0" distL="114300" distR="114300" simplePos="0" relativeHeight="251706368" behindDoc="0" locked="0" layoutInCell="1" allowOverlap="1" wp14:anchorId="37DFCC9D" wp14:editId="14BA0920">
@@ -11377,7 +11359,16 @@
     </w:p>
     <w:p>
       <w:pPr>
-        <w:spacing w:after="120"/>
+        <w:spacing w:line="259" w:lineRule="auto"/>
+        <w:rPr>
+          <w:rStyle w:val="Emphasis"/>
+          <w:rFonts w:asciiTheme="majorHAnsi" w:eastAsiaTheme="majorEastAsia" w:hAnsiTheme="majorHAnsi" w:cstheme="majorBidi"/>
+          <w:b/>
+          <w:i w:val="0"/>
+          <w:iCs w:val="0"/>
+          <w:sz w:val="26"/>
+          <w:szCs w:val="26"/>
+        </w:rPr>
       </w:pPr>
       <w:r>
         <w:t xml:space="preserve">Give a </w:t>
@@ -11424,9 +11415,21 @@
           <w:rStyle w:val="Emphasis"/>
           <w:i w:val="0"/>
           <w:iCs w:val="0"/>
-          <w:color w:val="2E74B5" w:themeColor="accent5" w:themeShade="BF"/>
-          <w:u w:val="single"/>
-        </w:rPr>
+        </w:rPr>
+        <w:br w:type="page"/>
+      </w:r>
+    </w:p>
+    <w:p>
+      <w:pPr>
+        <w:spacing w:after="120"/>
+      </w:pPr>
+      <w:r>
+        <w:rPr>
+          <w:rStyle w:val="Emphasis"/>
+          <w:i w:val="0"/>
+          <w:iCs w:val="0"/>
+        </w:rPr>
+        <w:lastRenderedPageBreak/>
         <w:t>Tips and tricks</w:t>
       </w:r>
       <w:r>
@@ -11833,7 +11836,16 @@
     </w:p>
     <w:p>
       <w:pPr>
-        <w:spacing w:after="120"/>
+        <w:spacing w:line="259" w:lineRule="auto"/>
+        <w:rPr>
+          <w:rStyle w:val="Emphasis"/>
+          <w:rFonts w:asciiTheme="majorHAnsi" w:eastAsiaTheme="majorEastAsia" w:hAnsiTheme="majorHAnsi" w:cstheme="majorBidi"/>
+          <w:b/>
+          <w:i w:val="0"/>
+          <w:iCs w:val="0"/>
+          <w:sz w:val="26"/>
+          <w:szCs w:val="26"/>
+        </w:rPr>
       </w:pPr>
       <w:r>
         <w:t xml:space="preserve">Give a </w:t>
@@ -11880,9 +11892,21 @@
           <w:rStyle w:val="Emphasis"/>
           <w:i w:val="0"/>
           <w:iCs w:val="0"/>
-          <w:color w:val="2E74B5" w:themeColor="accent5" w:themeShade="BF"/>
-          <w:u w:val="single"/>
-        </w:rPr>
+        </w:rPr>
+        <w:br w:type="page"/>
+      </w:r>
+    </w:p>
+    <w:p>
+      <w:pPr>
+        <w:spacing w:after="120"/>
+      </w:pPr>
+      <w:r>
+        <w:rPr>
+          <w:rStyle w:val="Emphasis"/>
+          <w:i w:val="0"/>
+          <w:iCs w:val="0"/>
+        </w:rPr>
+        <w:lastRenderedPageBreak/>
         <w:t>Tips and tricks</w:t>
       </w:r>
       <w:r>
@@ -19539,13 +19563,8 @@
       <w:r>
         <w:t>Yeast-</w:t>
       </w:r>
-      <w:proofErr w:type="spellStart"/>
-      <w:r>
-        <w:t>acdc</w:t>
-      </w:r>
-      <w:proofErr w:type="spellEnd"/>
-      <w:r>
-        <w:t xml:space="preserve"> in screenshot</w:t>
+      <w:r>
+        <w:t>acdc in screenshot</w:t>
       </w:r>
     </w:p>
   </w:comment>
@@ -19597,13 +19616,8 @@
       <w:r>
         <w:t>Yeast-</w:t>
       </w:r>
-      <w:proofErr w:type="spellStart"/>
-      <w:r>
-        <w:t>acdc</w:t>
-      </w:r>
-      <w:proofErr w:type="spellEnd"/>
-      <w:r>
-        <w:t xml:space="preserve"> in screenshot</w:t>
+      <w:r>
+        <w:t>acdc in screenshot</w:t>
       </w:r>
     </w:p>
   </w:comment>
@@ -19621,13 +19635,8 @@
       <w:r>
         <w:t>Yeast-</w:t>
       </w:r>
-      <w:proofErr w:type="spellStart"/>
-      <w:r>
-        <w:t>acdc</w:t>
-      </w:r>
-      <w:proofErr w:type="spellEnd"/>
-      <w:r>
-        <w:t xml:space="preserve"> in screenshot</w:t>
+      <w:r>
+        <w:t>acdc in screenshot</w:t>
       </w:r>
     </w:p>
   </w:comment>
@@ -19645,13 +19654,8 @@
       <w:r>
         <w:t>Yeast-</w:t>
       </w:r>
-      <w:proofErr w:type="spellStart"/>
-      <w:r>
-        <w:t>acdc</w:t>
-      </w:r>
-      <w:proofErr w:type="spellEnd"/>
-      <w:r>
-        <w:t xml:space="preserve"> in screenshot</w:t>
+      <w:r>
+        <w:t>acdc in screenshot</w:t>
       </w:r>
     </w:p>
   </w:comment>
@@ -19669,13 +19673,8 @@
       <w:r>
         <w:t>Yeast-</w:t>
       </w:r>
-      <w:proofErr w:type="spellStart"/>
-      <w:r>
-        <w:t>acdc</w:t>
-      </w:r>
-      <w:proofErr w:type="spellEnd"/>
-      <w:r>
-        <w:t xml:space="preserve"> in screenshot</w:t>
+      <w:r>
+        <w:t>acdc in screenshot</w:t>
       </w:r>
     </w:p>
   </w:comment>
@@ -19693,13 +19692,8 @@
       <w:r>
         <w:t>Yeast-</w:t>
       </w:r>
-      <w:proofErr w:type="spellStart"/>
-      <w:r>
-        <w:t>acdc</w:t>
-      </w:r>
-      <w:proofErr w:type="spellEnd"/>
-      <w:r>
-        <w:t xml:space="preserve"> in screenshot</w:t>
+      <w:r>
+        <w:t>acdc in screenshot</w:t>
       </w:r>
     </w:p>
   </w:comment>
@@ -19717,13 +19711,8 @@
       <w:r>
         <w:t>Yeast-</w:t>
       </w:r>
-      <w:proofErr w:type="spellStart"/>
-      <w:r>
-        <w:t>acdc</w:t>
-      </w:r>
-      <w:proofErr w:type="spellEnd"/>
-      <w:r>
-        <w:t xml:space="preserve"> in screenshot</w:t>
+      <w:r>
+        <w:t>acdc in screenshot</w:t>
       </w:r>
     </w:p>
   </w:comment>

</xml_diff>